<commit_message>
last modified Aug 28, 2020
</commit_message>
<xml_diff>
--- a/COM's Journal.docx
+++ b/COM's Journal.docx
@@ -1884,19 +1884,19 @@
           <w:rPr>
             <w:rStyle w:val="a5"/>
           </w:rPr>
-          <w:t>https://citation.sawoo.com/ref/guide/chi</w:t>
+          <w:t>https://citation.sawoo.com/ref/guide/c</w:t>
         </w:r>
         <w:r>
           <w:rPr>
             <w:rStyle w:val="a5"/>
           </w:rPr>
-          <w:t>c</w:t>
+          <w:t>h</w:t>
         </w:r>
         <w:r>
           <w:rPr>
             <w:rStyle w:val="a5"/>
           </w:rPr>
-          <w:t>ago</w:t>
+          <w:t>icago</w:t>
         </w:r>
       </w:hyperlink>
       <w:r>
@@ -1972,7 +1972,36 @@
           <w:sz w:val="56"/>
           <w:szCs w:val="56"/>
         </w:rPr>
-        <w:t>mbedded OS</w:t>
+        <w:t>mbedded</w:t>
+      </w:r>
+      <w:r>
+        <w:rPr>
+          <w:sz w:val="56"/>
+          <w:szCs w:val="56"/>
+        </w:rPr>
+        <w:t xml:space="preserve"> </w:t>
+      </w:r>
+      <w:r>
+        <w:rPr>
+          <w:rFonts w:hint="eastAsia"/>
+          <w:sz w:val="56"/>
+          <w:szCs w:val="56"/>
+        </w:rPr>
+        <w:t>R</w:t>
+      </w:r>
+      <w:r>
+        <w:rPr>
+          <w:sz w:val="56"/>
+          <w:szCs w:val="56"/>
+        </w:rPr>
+        <w:t>T</w:t>
+      </w:r>
+      <w:r>
+        <w:rPr>
+          <w:sz w:val="56"/>
+          <w:szCs w:val="56"/>
+        </w:rPr>
+        <w:t>OS</w:t>
       </w:r>
     </w:p>
     <w:p>
@@ -2175,6 +2204,17 @@
         <w:ind w:leftChars="405" w:left="810" w:firstLine="0"/>
       </w:pPr>
       <w:r>
+        <w:rPr>
+          <w:rFonts w:hint="eastAsia"/>
+        </w:rPr>
+        <w:t>임베디드 컴퓨터란 무엇인가?</w:t>
+      </w:r>
+    </w:p>
+    <w:p>
+      <w:pPr>
+        <w:ind w:leftChars="405" w:left="810" w:firstLine="0"/>
+      </w:pPr>
+      <w:r>
         <w:t>RTOS (Real-Time OS)</w:t>
       </w:r>
       <w:r>
@@ -2436,6 +2476,7 @@
         <w:rPr>
           <w:sz w:val="24"/>
         </w:rPr>
+        <w:lastRenderedPageBreak/>
         <w:br w:type="page"/>
       </w:r>
     </w:p>
@@ -2448,24 +2489,1034 @@
         </w:numPr>
         <w:ind w:leftChars="0"/>
         <w:jc w:val="center"/>
-      </w:pPr>
-      <w:r>
         <w:rPr>
           <w:sz w:val="28"/>
+          <w:szCs w:val="28"/>
+        </w:rPr>
+      </w:pPr>
+      <w:r>
+        <w:rPr>
+          <w:rFonts w:hint="eastAsia"/>
+          <w:sz w:val="28"/>
+          <w:szCs w:val="28"/>
         </w:rPr>
         <w:lastRenderedPageBreak/>
-        <w:t>Introduction</w:t>
+        <w:t>N</w:t>
+      </w:r>
+      <w:r>
+        <w:rPr>
+          <w:sz w:val="28"/>
+          <w:szCs w:val="28"/>
+        </w:rPr>
+        <w:t>arrative</w:t>
       </w:r>
     </w:p>
     <w:p>
       <w:pPr>
-        <w:ind w:left="0" w:firstLine="0"/>
+        <w:ind w:left="0" w:firstLineChars="100" w:firstLine="200"/>
+      </w:pPr>
+      <w:r>
+        <w:rPr>
+          <w:rFonts w:hint="eastAsia"/>
+        </w:rPr>
+        <w:t>전문 용어가 등장하는 경우,</w:t>
+      </w:r>
+      <w:r>
+        <w:t xml:space="preserve"> </w:t>
+      </w:r>
+      <w:r>
+        <w:rPr>
+          <w:rFonts w:hint="eastAsia"/>
+        </w:rPr>
+        <w:t>한글로 옮겼을 때 그 의</w:t>
+      </w:r>
+      <w:r>
+        <w:rPr>
+          <w:rFonts w:hint="eastAsia"/>
+        </w:rPr>
+        <w:t>미가 명확하지 않다면 원어 그대로 사용한다</w:t>
+      </w:r>
+      <w:r>
+        <w:t xml:space="preserve">. </w:t>
+      </w:r>
+      <w:r>
+        <w:rPr>
+          <w:rFonts w:hint="eastAsia"/>
+        </w:rPr>
+        <w:t>그 외의 모든 단어는 한글로 옮겨 작성</w:t>
+      </w:r>
+      <w:r>
+        <w:rPr>
+          <w:rFonts w:hint="eastAsia"/>
+        </w:rPr>
+        <w:t>한</w:t>
+      </w:r>
+      <w:r>
+        <w:rPr>
+          <w:rFonts w:hint="eastAsia"/>
+        </w:rPr>
+        <w:t>다</w:t>
+      </w:r>
+      <w:r>
+        <w:t xml:space="preserve">. </w:t>
+      </w:r>
+      <w:r>
+        <w:rPr>
+          <w:rFonts w:hint="eastAsia"/>
+        </w:rPr>
+        <w:t xml:space="preserve">가령 후술할 </w:t>
+      </w:r>
+      <w:r>
+        <w:t>‘</w:t>
+      </w:r>
+      <w:r>
+        <w:rPr>
+          <w:rFonts w:hint="eastAsia"/>
+        </w:rPr>
+        <w:t>hard</w:t>
+      </w:r>
+      <w:r>
+        <w:t xml:space="preserve"> </w:t>
+      </w:r>
+      <w:r>
+        <w:rPr>
+          <w:rFonts w:hint="eastAsia"/>
+        </w:rPr>
+        <w:t>real-time</w:t>
+      </w:r>
+      <w:r>
+        <w:t>’</w:t>
+      </w:r>
+      <w:r>
+        <w:rPr>
+          <w:rFonts w:hint="eastAsia"/>
+        </w:rPr>
+        <w:t xml:space="preserve">의 경우 </w:t>
+      </w:r>
+      <w:r>
+        <w:t>‘</w:t>
+      </w:r>
+      <w:r>
+        <w:rPr>
+          <w:rFonts w:hint="eastAsia"/>
+        </w:rPr>
+        <w:t>단단한 실시간</w:t>
+      </w:r>
+      <w:r>
+        <w:t>’</w:t>
+      </w:r>
+      <w:r>
+        <w:rPr>
+          <w:rFonts w:hint="eastAsia"/>
+        </w:rPr>
+        <w:t>,</w:t>
+      </w:r>
+      <w:r>
+        <w:t xml:space="preserve"> </w:t>
+      </w:r>
+      <w:r>
+        <w:t>‘</w:t>
+      </w:r>
+      <w:r>
+        <w:rPr>
+          <w:rFonts w:hint="eastAsia"/>
+        </w:rPr>
+        <w:t>강력한 실시간</w:t>
+      </w:r>
+      <w:r>
+        <w:t xml:space="preserve">’ </w:t>
+      </w:r>
+      <w:r>
+        <w:rPr>
+          <w:rFonts w:hint="eastAsia"/>
+        </w:rPr>
+        <w:t xml:space="preserve">등의 단어로 번역해도 그 의미가 </w:t>
+      </w:r>
+      <w:r>
+        <w:rPr>
+          <w:rFonts w:hint="eastAsia"/>
+        </w:rPr>
+        <w:t xml:space="preserve">직관적이지 </w:t>
+      </w:r>
+      <w:r>
+        <w:rPr>
+          <w:rFonts w:hint="eastAsia"/>
+        </w:rPr>
+        <w:t xml:space="preserve">않기에 논문에 나온 </w:t>
+      </w:r>
+      <w:r>
+        <w:t>‘</w:t>
+      </w:r>
+      <w:r>
+        <w:rPr>
+          <w:rFonts w:hint="eastAsia"/>
+        </w:rPr>
+        <w:t>hard</w:t>
+      </w:r>
+      <w:r>
+        <w:t xml:space="preserve"> </w:t>
+      </w:r>
+      <w:r>
+        <w:rPr>
+          <w:rFonts w:hint="eastAsia"/>
+        </w:rPr>
+        <w:t>real-time</w:t>
+      </w:r>
+      <w:r>
+        <w:t xml:space="preserve">’ </w:t>
+      </w:r>
+      <w:r>
+        <w:rPr>
+          <w:rFonts w:hint="eastAsia"/>
+        </w:rPr>
+        <w:t>이라는 용어</w:t>
+      </w:r>
+      <w:r>
+        <w:rPr>
+          <w:rFonts w:hint="eastAsia"/>
+        </w:rPr>
+        <w:t xml:space="preserve">를 </w:t>
+      </w:r>
+      <w:r>
+        <w:rPr>
+          <w:rFonts w:hint="eastAsia"/>
+        </w:rPr>
+        <w:t xml:space="preserve">그대로 </w:t>
+      </w:r>
+      <w:r>
+        <w:rPr>
+          <w:rFonts w:hint="eastAsia"/>
+        </w:rPr>
+        <w:t>사용</w:t>
+      </w:r>
+      <w:r>
+        <w:rPr>
+          <w:rFonts w:hint="eastAsia"/>
+        </w:rPr>
+        <w:t>했</w:t>
+      </w:r>
+      <w:r>
+        <w:rPr>
+          <w:rFonts w:hint="eastAsia"/>
+        </w:rPr>
+        <w:t>다</w:t>
+      </w:r>
+      <w:r>
+        <w:t>.</w:t>
+      </w:r>
+    </w:p>
+    <w:p>
+      <w:pPr>
+        <w:ind w:left="0" w:firstLineChars="100" w:firstLine="200"/>
+      </w:pPr>
+      <w:r>
+        <w:rPr>
+          <w:rFonts w:hint="eastAsia"/>
+        </w:rPr>
+        <w:t>일부 용어들의 경우 원어를 발음</w:t>
+      </w:r>
+      <w:r>
+        <w:rPr>
+          <w:rFonts w:hint="eastAsia"/>
+        </w:rPr>
+        <w:t xml:space="preserve">에 따라 </w:t>
+      </w:r>
+      <w:r>
+        <w:rPr>
+          <w:rFonts w:hint="eastAsia"/>
+        </w:rPr>
+        <w:t xml:space="preserve">한글로 옮겨 적은 경우가 다수 있는데 </w:t>
+      </w:r>
+      <w:r>
+        <w:rPr>
+          <w:rFonts w:hint="eastAsia"/>
+        </w:rPr>
+        <w:t xml:space="preserve">이는 해당 용어가 </w:t>
+      </w:r>
+      <w:r>
+        <w:rPr>
+          <w:rFonts w:hint="eastAsia"/>
+        </w:rPr>
+        <w:t xml:space="preserve">원어 혹은 번역된 용어보단 </w:t>
+      </w:r>
+      <w:r>
+        <w:rPr>
+          <w:rFonts w:hint="eastAsia"/>
+        </w:rPr>
+        <w:t>한글로</w:t>
+      </w:r>
+      <w:r>
+        <w:rPr>
+          <w:rFonts w:hint="eastAsia"/>
+        </w:rPr>
+        <w:t xml:space="preserve"> </w:t>
+      </w:r>
+      <w:r>
+        <w:rPr>
+          <w:rFonts w:hint="eastAsia"/>
+        </w:rPr>
+        <w:t xml:space="preserve">쓰이는 </w:t>
+      </w:r>
+      <w:r>
+        <w:rPr>
+          <w:rFonts w:hint="eastAsia"/>
+        </w:rPr>
+        <w:t xml:space="preserve">것이 </w:t>
+      </w:r>
+      <w:r>
+        <w:rPr>
+          <w:rFonts w:hint="eastAsia"/>
+        </w:rPr>
+        <w:t xml:space="preserve">관용적인 </w:t>
+      </w:r>
+      <w:r>
+        <w:rPr>
+          <w:rFonts w:hint="eastAsia"/>
+        </w:rPr>
+        <w:t>경우이다</w:t>
+      </w:r>
+      <w:r>
+        <w:rPr>
+          <w:rFonts w:hint="eastAsia"/>
+        </w:rPr>
+        <w:t>.</w:t>
+      </w:r>
+      <w:r>
+        <w:t xml:space="preserve"> </w:t>
+      </w:r>
+      <w:r>
+        <w:rPr>
+          <w:rFonts w:hint="eastAsia"/>
+        </w:rPr>
+        <w:t>예를 들어</w:t>
+      </w:r>
+      <w:r>
+        <w:t xml:space="preserve"> </w:t>
+      </w:r>
+      <w:r>
+        <w:rPr>
+          <w:rFonts w:hint="eastAsia"/>
+        </w:rPr>
+        <w:t>t</w:t>
+      </w:r>
+      <w:r>
+        <w:t>ask</w:t>
+      </w:r>
+      <w:r>
+        <w:rPr>
+          <w:rFonts w:hint="eastAsia"/>
+        </w:rPr>
+        <w:t>는</w:t>
+      </w:r>
+      <w:r>
+        <w:t xml:space="preserve"> </w:t>
+      </w:r>
+      <w:r>
+        <w:rPr>
+          <w:rFonts w:hint="eastAsia"/>
+        </w:rPr>
+        <w:t xml:space="preserve">그 뜻이 </w:t>
+      </w:r>
+      <w:r>
+        <w:t>“</w:t>
+      </w:r>
+      <w:r>
+        <w:t xml:space="preserve">a piece of work, especially something unpleasant” </w:t>
+      </w:r>
+      <w:r>
+        <w:rPr>
+          <w:rFonts w:hint="eastAsia"/>
+        </w:rPr>
+        <w:t>이기에</w:t>
+      </w:r>
+      <w:r>
+        <w:rPr>
+          <w:rFonts w:hint="eastAsia"/>
+        </w:rPr>
+        <w:t xml:space="preserve"> </w:t>
+      </w:r>
+      <w:r>
+        <w:t>‘</w:t>
+      </w:r>
+      <w:r>
+        <w:rPr>
+          <w:rFonts w:hint="eastAsia"/>
+        </w:rPr>
+        <w:t>과업</w:t>
+      </w:r>
+      <w:r>
+        <w:t xml:space="preserve">’ </w:t>
+      </w:r>
+      <w:r>
+        <w:rPr>
+          <w:rFonts w:hint="eastAsia"/>
+        </w:rPr>
+        <w:t xml:space="preserve">혹은 </w:t>
+      </w:r>
+      <w:r>
+        <w:t>‘</w:t>
+      </w:r>
+      <w:r>
+        <w:rPr>
+          <w:rFonts w:hint="eastAsia"/>
+        </w:rPr>
+        <w:t>과제</w:t>
+      </w:r>
+      <w:r>
+        <w:t xml:space="preserve">’ </w:t>
+      </w:r>
+      <w:r>
+        <w:rPr>
+          <w:rFonts w:hint="eastAsia"/>
+        </w:rPr>
+        <w:t xml:space="preserve">라는 단어로 </w:t>
+      </w:r>
+      <w:r>
+        <w:rPr>
+          <w:rFonts w:hint="eastAsia"/>
+        </w:rPr>
+        <w:t>옮길 수 있으나</w:t>
+      </w:r>
+      <w:r>
+        <w:t xml:space="preserve"> </w:t>
+      </w:r>
+      <w:r>
+        <w:rPr>
+          <w:rFonts w:hint="eastAsia"/>
+        </w:rPr>
+        <w:t>컴퓨터</w:t>
+      </w:r>
+      <w:r>
+        <w:rPr>
+          <w:rFonts w:hint="eastAsia"/>
+        </w:rPr>
+        <w:t>,</w:t>
+      </w:r>
+      <w:r>
+        <w:t xml:space="preserve"> </w:t>
+      </w:r>
+      <w:r>
+        <w:rPr>
+          <w:rFonts w:hint="eastAsia"/>
+        </w:rPr>
+        <w:t>특히 운영체제에서</w:t>
+      </w:r>
+      <w:r>
+        <w:rPr>
+          <w:rFonts w:hint="eastAsia"/>
+        </w:rPr>
+        <w:t xml:space="preserve"> </w:t>
+      </w:r>
+      <w:r>
+        <w:t>task</w:t>
+      </w:r>
+      <w:r>
+        <w:rPr>
+          <w:rFonts w:hint="eastAsia"/>
+        </w:rPr>
+        <w:t>는</w:t>
+      </w:r>
+      <w:r>
+        <w:t xml:space="preserve"> </w:t>
+      </w:r>
+      <w:r>
+        <w:t>“</w:t>
+      </w:r>
+      <w:r>
+        <w:rPr>
+          <w:rFonts w:hint="eastAsia"/>
+        </w:rPr>
+        <w:t>컴퓨터 시스템 내 활동의 기본적인 단위</w:t>
+      </w:r>
+      <w:r>
+        <w:t xml:space="preserve">.” </w:t>
+      </w:r>
+      <w:r>
+        <w:rPr>
+          <w:rFonts w:hint="eastAsia"/>
+        </w:rPr>
+        <w:t>라는</w:t>
+      </w:r>
+      <w:r>
+        <w:rPr>
+          <w:rFonts w:hint="eastAsia"/>
+        </w:rPr>
+        <w:t xml:space="preserve"> 뜻으</w:t>
+      </w:r>
+      <w:r>
+        <w:rPr>
+          <w:rFonts w:hint="eastAsia"/>
+        </w:rPr>
+        <w:t>로 쓰인다.</w:t>
+      </w:r>
+      <w:r>
+        <w:t xml:space="preserve"> </w:t>
+      </w:r>
+      <w:r>
+        <w:rPr>
+          <w:rFonts w:hint="eastAsia"/>
+        </w:rPr>
+        <w:t xml:space="preserve">또한 </w:t>
+      </w:r>
+      <w:r>
+        <w:rPr>
+          <w:rFonts w:hint="eastAsia"/>
+        </w:rPr>
+        <w:t xml:space="preserve">이러한 의미로 </w:t>
+      </w:r>
+      <w:r>
+        <w:rPr>
+          <w:rFonts w:hint="eastAsia"/>
+        </w:rPr>
+        <w:t xml:space="preserve">쓰이는 모든 것들을 </w:t>
+      </w:r>
+      <w:r>
+        <w:rPr>
+          <w:rFonts w:hint="eastAsia"/>
+        </w:rPr>
+        <w:t xml:space="preserve">관용적으로 </w:t>
+      </w:r>
+      <w:r>
+        <w:rPr>
+          <w:rFonts w:hint="eastAsia"/>
+        </w:rPr>
+        <w:t>태스크라 부른다</w:t>
+      </w:r>
+      <w:r>
+        <w:rPr>
+          <w:rFonts w:hint="eastAsia"/>
+        </w:rPr>
+        <w:t>.</w:t>
+      </w:r>
+      <w:r>
+        <w:t xml:space="preserve"> </w:t>
+      </w:r>
+      <w:r>
+        <w:rPr>
+          <w:rFonts w:hint="eastAsia"/>
+        </w:rPr>
+        <w:t xml:space="preserve">이러한 </w:t>
+      </w:r>
+      <w:r>
+        <w:rPr>
+          <w:rFonts w:hint="eastAsia"/>
+        </w:rPr>
+        <w:t xml:space="preserve">경우 </w:t>
+      </w:r>
+      <w:r>
+        <w:rPr>
+          <w:rFonts w:hint="eastAsia"/>
+        </w:rPr>
+        <w:t xml:space="preserve">task를 </w:t>
+      </w:r>
+      <w:r>
+        <w:rPr>
+          <w:rFonts w:hint="eastAsia"/>
+        </w:rPr>
+        <w:t xml:space="preserve">원어 </w:t>
+      </w:r>
+      <w:r>
+        <w:rPr>
+          <w:rFonts w:hint="eastAsia"/>
+        </w:rPr>
+        <w:t xml:space="preserve">그대로 </w:t>
+      </w:r>
+      <w:r>
+        <w:rPr>
+          <w:rFonts w:hint="eastAsia"/>
+        </w:rPr>
+        <w:t>쓰거나</w:t>
+      </w:r>
+      <w:r>
+        <w:t xml:space="preserve"> </w:t>
+      </w:r>
+      <w:r>
+        <w:t>‘</w:t>
+      </w:r>
+      <w:r>
+        <w:rPr>
+          <w:rFonts w:hint="eastAsia"/>
+        </w:rPr>
+        <w:t>과업</w:t>
+      </w:r>
+      <w:r>
+        <w:t>’</w:t>
+      </w:r>
+      <w:r>
+        <w:rPr>
+          <w:rFonts w:hint="eastAsia"/>
+        </w:rPr>
+        <w:t>,</w:t>
+      </w:r>
+      <w:r>
+        <w:t xml:space="preserve"> ‘</w:t>
+      </w:r>
+      <w:r>
+        <w:rPr>
+          <w:rFonts w:hint="eastAsia"/>
+        </w:rPr>
+        <w:t>과제</w:t>
+      </w:r>
+      <w:r>
+        <w:t xml:space="preserve">’ </w:t>
+      </w:r>
+      <w:r>
+        <w:rPr>
+          <w:rFonts w:hint="eastAsia"/>
+        </w:rPr>
+        <w:t xml:space="preserve">등으로 </w:t>
+      </w:r>
+      <w:r>
+        <w:rPr>
+          <w:rFonts w:hint="eastAsia"/>
+        </w:rPr>
+        <w:t xml:space="preserve">옮기지 </w:t>
+      </w:r>
+      <w:r>
+        <w:rPr>
+          <w:rFonts w:hint="eastAsia"/>
+        </w:rPr>
+        <w:t>않고</w:t>
+      </w:r>
+      <w:r>
+        <w:rPr>
+          <w:rFonts w:hint="eastAsia"/>
+        </w:rPr>
+        <w:t xml:space="preserve"> </w:t>
+      </w:r>
+      <w:r>
+        <w:rPr>
+          <w:rFonts w:hint="eastAsia"/>
+        </w:rPr>
+        <w:t xml:space="preserve">한글로 </w:t>
+      </w:r>
+      <w:r>
+        <w:t>‘</w:t>
+      </w:r>
+      <w:r>
+        <w:rPr>
+          <w:rFonts w:hint="eastAsia"/>
+        </w:rPr>
+        <w:t>태스크</w:t>
+      </w:r>
+      <w:r>
+        <w:t>’</w:t>
+      </w:r>
+      <w:r>
+        <w:rPr>
+          <w:rFonts w:hint="eastAsia"/>
+        </w:rPr>
+        <w:t>라</w:t>
+      </w:r>
+      <w:r>
+        <w:rPr>
+          <w:rFonts w:hint="eastAsia"/>
+        </w:rPr>
+        <w:t xml:space="preserve"> </w:t>
+      </w:r>
+      <w:r>
+        <w:rPr>
+          <w:rFonts w:hint="eastAsia"/>
+        </w:rPr>
+        <w:t>작성한다</w:t>
+      </w:r>
+      <w:r>
+        <w:rPr>
+          <w:rFonts w:hint="eastAsia"/>
+        </w:rPr>
+        <w:t>.</w:t>
+      </w:r>
+    </w:p>
+    <w:p>
+      <w:pPr>
+        <w:ind w:left="0" w:firstLineChars="100" w:firstLine="200"/>
+      </w:pPr>
+      <w:r>
+        <w:rPr>
+          <w:rFonts w:hint="eastAsia"/>
+        </w:rPr>
+        <w:t>약어의 경우 처음 등장할 때</w:t>
+      </w:r>
+      <w:r>
+        <w:rPr>
+          <w:rFonts w:hint="eastAsia"/>
+        </w:rPr>
+        <w:t>에는</w:t>
+      </w:r>
+      <w:r>
+        <w:t xml:space="preserve"> </w:t>
+      </w:r>
+      <w:r>
+        <w:rPr>
+          <w:rFonts w:hint="eastAsia"/>
+        </w:rPr>
+        <w:t xml:space="preserve">생략하지 않고 그대로 작성한다. </w:t>
+      </w:r>
+      <w:r>
+        <w:rPr>
+          <w:rFonts w:hint="eastAsia"/>
+        </w:rPr>
+        <w:t>그 다음</w:t>
+      </w:r>
+      <w:r>
+        <w:rPr>
+          <w:rFonts w:hint="eastAsia"/>
+        </w:rPr>
+        <w:t xml:space="preserve"> 해당 용어 </w:t>
+      </w:r>
+      <w:r>
+        <w:rPr>
+          <w:rFonts w:hint="eastAsia"/>
+        </w:rPr>
+        <w:t>뒤</w:t>
+      </w:r>
+      <w:r>
+        <w:rPr>
+          <w:rFonts w:hint="eastAsia"/>
+        </w:rPr>
+        <w:t xml:space="preserve">에 소괄호와 함께 </w:t>
+      </w:r>
+      <w:r>
+        <w:t>‘</w:t>
+      </w:r>
+      <w:r>
+        <w:rPr>
+          <w:rFonts w:hint="eastAsia"/>
+        </w:rPr>
+        <w:t xml:space="preserve">이하 </w:t>
+      </w:r>
+      <w:r>
+        <w:t>~</w:t>
+      </w:r>
+      <w:r>
+        <w:rPr>
+          <w:rFonts w:hint="eastAsia"/>
+        </w:rPr>
+        <w:t>(물결표)</w:t>
+      </w:r>
+      <w:r>
+        <w:t xml:space="preserve">’ </w:t>
+      </w:r>
+      <w:r>
+        <w:rPr>
+          <w:rFonts w:hint="eastAsia"/>
+        </w:rPr>
+        <w:t>로</w:t>
+      </w:r>
+      <w:r>
+        <w:rPr>
+          <w:rFonts w:hint="eastAsia"/>
+        </w:rPr>
+        <w:t xml:space="preserve"> 작성</w:t>
+      </w:r>
+      <w:r>
+        <w:rPr>
+          <w:rFonts w:hint="eastAsia"/>
+        </w:rPr>
+        <w:t>한</w:t>
+      </w:r>
+      <w:r>
+        <w:rPr>
+          <w:rFonts w:hint="eastAsia"/>
+        </w:rPr>
+        <w:t>다</w:t>
+      </w:r>
+      <w:r>
+        <w:t xml:space="preserve">. </w:t>
+      </w:r>
+      <w:r>
+        <w:rPr>
+          <w:rFonts w:hint="eastAsia"/>
+        </w:rPr>
+        <w:t xml:space="preserve">이후 나오는 </w:t>
+      </w:r>
+      <w:r>
+        <w:t>‘</w:t>
+      </w:r>
+      <w:r>
+        <w:rPr>
+          <w:rFonts w:hint="eastAsia"/>
+        </w:rPr>
+        <w:t>~</w:t>
+      </w:r>
+      <w:r>
+        <w:t>’</w:t>
+      </w:r>
+      <w:r>
+        <w:rPr>
+          <w:rFonts w:hint="eastAsia"/>
+        </w:rPr>
+        <w:t xml:space="preserve">에 해당하는 </w:t>
+      </w:r>
+      <w:r>
+        <w:rPr>
+          <w:rFonts w:hint="eastAsia"/>
+        </w:rPr>
+        <w:t>약어들은</w:t>
+      </w:r>
+      <w:r>
+        <w:t xml:space="preserve"> </w:t>
+      </w:r>
+      <w:r>
+        <w:rPr>
+          <w:rFonts w:hint="eastAsia"/>
+        </w:rPr>
+        <w:t>해당 소괄호 앞에 붙은</w:t>
+      </w:r>
+      <w:r>
+        <w:rPr>
+          <w:rFonts w:hint="eastAsia"/>
+        </w:rPr>
+        <w:t xml:space="preserve"> 용어를 </w:t>
+      </w:r>
+      <w:r>
+        <w:rPr>
+          <w:rFonts w:hint="eastAsia"/>
+        </w:rPr>
+        <w:t>의미한다</w:t>
+      </w:r>
+      <w:r>
+        <w:rPr>
+          <w:rFonts w:hint="eastAsia"/>
+        </w:rPr>
+        <w:t>.</w:t>
+      </w:r>
+      <w:r>
+        <w:t xml:space="preserve"> </w:t>
+      </w:r>
+      <w:r>
         <w:rPr>
           <w:rFonts w:hint="eastAsia"/>
           <w:b/>
           <w:bCs/>
-          <w:sz w:val="24"/>
-          <w:szCs w:val="24"/>
+        </w:rPr>
+        <w:t>2.</w:t>
+      </w:r>
+      <w:r>
+        <w:rPr>
+          <w:b/>
+          <w:bCs/>
+        </w:rPr>
+        <w:t xml:space="preserve"> </w:t>
+      </w:r>
+      <w:r>
+        <w:rPr>
+          <w:rFonts w:hint="eastAsia"/>
+          <w:b/>
+          <w:bCs/>
+        </w:rPr>
+        <w:t>B</w:t>
+      </w:r>
+      <w:r>
+        <w:rPr>
+          <w:rFonts w:hint="eastAsia"/>
+          <w:b/>
+          <w:bCs/>
+        </w:rPr>
+        <w:t>ackground</w:t>
+      </w:r>
+      <w:r>
+        <w:rPr>
+          <w:b/>
+          <w:bCs/>
+        </w:rPr>
+        <w:t xml:space="preserve"> </w:t>
+      </w:r>
+      <w:r>
+        <w:rPr>
+          <w:rFonts w:hint="eastAsia"/>
+          <w:b/>
+          <w:bCs/>
+        </w:rPr>
+        <w:t>Theory</w:t>
+      </w:r>
+      <w:r>
+        <w:rPr>
+          <w:rFonts w:hint="eastAsia"/>
+        </w:rPr>
+        <w:t>에 나오는</w:t>
+      </w:r>
+      <w:r>
+        <w:rPr>
+          <w:rFonts w:hint="eastAsia"/>
+        </w:rPr>
+        <w:t xml:space="preserve"> </w:t>
+      </w:r>
+      <w:r>
+        <w:t>‘</w:t>
+      </w:r>
+      <w:r>
+        <w:rPr>
+          <w:rFonts w:hint="eastAsia"/>
+        </w:rPr>
+        <w:t>Operating</w:t>
+      </w:r>
+      <w:r>
+        <w:t xml:space="preserve"> </w:t>
+      </w:r>
+      <w:r>
+        <w:rPr>
+          <w:rFonts w:hint="eastAsia"/>
+        </w:rPr>
+        <w:t>System</w:t>
+      </w:r>
+      <w:r>
+        <w:t>’</w:t>
+      </w:r>
+      <w:r>
+        <w:rPr>
+          <w:rFonts w:hint="eastAsia"/>
+        </w:rPr>
+        <w:t xml:space="preserve">의 경우 </w:t>
+      </w:r>
+      <w:r>
+        <w:t>“</w:t>
+      </w:r>
+      <w:r>
+        <w:rPr>
+          <w:rFonts w:hint="eastAsia"/>
+        </w:rPr>
+        <w:t>Operating</w:t>
+      </w:r>
+      <w:r>
+        <w:t xml:space="preserve"> </w:t>
+      </w:r>
+      <w:r>
+        <w:rPr>
+          <w:rFonts w:hint="eastAsia"/>
+        </w:rPr>
+        <w:t>System(이하 OS)</w:t>
+      </w:r>
+      <w:r>
+        <w:t xml:space="preserve">” </w:t>
+      </w:r>
+      <w:r>
+        <w:rPr>
+          <w:rFonts w:hint="eastAsia"/>
+        </w:rPr>
+        <w:t>로 작성하였다.</w:t>
+      </w:r>
+      <w:r>
+        <w:t xml:space="preserve"> </w:t>
+      </w:r>
+      <w:r>
+        <w:rPr>
+          <w:rFonts w:hint="eastAsia"/>
+        </w:rPr>
+        <w:t xml:space="preserve">해당 서술 다음 나오는 모든 </w:t>
+      </w:r>
+      <w:r>
+        <w:rPr>
+          <w:rFonts w:hint="eastAsia"/>
+        </w:rPr>
+        <w:t xml:space="preserve">약어 </w:t>
+      </w:r>
+      <w:r>
+        <w:t>‘</w:t>
+      </w:r>
+      <w:r>
+        <w:rPr>
+          <w:rFonts w:hint="eastAsia"/>
+        </w:rPr>
+        <w:t>OS</w:t>
+      </w:r>
+      <w:r>
+        <w:t>’</w:t>
+      </w:r>
+      <w:r>
+        <w:rPr>
+          <w:rFonts w:hint="eastAsia"/>
+        </w:rPr>
+        <w:t xml:space="preserve">는 </w:t>
+      </w:r>
+      <w:r>
+        <w:t>‘</w:t>
+      </w:r>
+      <w:r>
+        <w:rPr>
+          <w:rFonts w:hint="eastAsia"/>
+        </w:rPr>
+        <w:t>Operating</w:t>
+      </w:r>
+      <w:r>
+        <w:t xml:space="preserve"> </w:t>
+      </w:r>
+      <w:r>
+        <w:rPr>
+          <w:rFonts w:hint="eastAsia"/>
+        </w:rPr>
+        <w:t>System</w:t>
+      </w:r>
+      <w:r>
+        <w:t>’</w:t>
+      </w:r>
+      <w:r>
+        <w:rPr>
+          <w:rFonts w:hint="eastAsia"/>
+        </w:rPr>
+        <w:t xml:space="preserve">을 </w:t>
+      </w:r>
+      <w:r>
+        <w:rPr>
+          <w:rFonts w:hint="eastAsia"/>
+        </w:rPr>
+        <w:t>뜻한다.</w:t>
+      </w:r>
+    </w:p>
+    <w:p>
+      <w:pPr>
+        <w:ind w:left="0" w:firstLineChars="100" w:firstLine="200"/>
+        <w:rPr>
+          <w:rFonts w:hint="eastAsia"/>
+        </w:rPr>
+      </w:pPr>
+    </w:p>
+    <w:p>
+      <w:pPr>
+        <w:pStyle w:val="a6"/>
+        <w:numPr>
+          <w:ilvl w:val="0"/>
+          <w:numId w:val="6"/>
+        </w:numPr>
+        <w:ind w:leftChars="0"/>
+        <w:jc w:val="center"/>
+      </w:pPr>
+      <w:r>
+        <w:rPr>
+          <w:sz w:val="28"/>
+        </w:rPr>
+        <w:t>Introduction</w:t>
+      </w:r>
+    </w:p>
+    <w:p>
+      <w:pPr>
+        <w:ind w:left="0" w:firstLine="0"/>
+        <w:jc w:val="both"/>
+      </w:pPr>
+      <w:r>
+        <w:t xml:space="preserve">  </w:t>
+      </w:r>
+      <w:r>
+        <w:rPr>
+          <w:rFonts w:hint="eastAsia"/>
+        </w:rPr>
+        <w:t>임베디드 시스템에서 동작하는 운영체제를 개발하는 것이 목적이다.</w:t>
+      </w:r>
+      <w:r>
+        <w:t xml:space="preserve"> </w:t>
+      </w:r>
+      <w:r>
+        <w:rPr>
+          <w:rFonts w:hint="eastAsia"/>
+        </w:rPr>
+        <w:t xml:space="preserve">이에 맞춰서 </w:t>
+      </w:r>
+    </w:p>
+    <w:p>
+      <w:pPr>
+        <w:jc w:val="both"/>
+        <w:rPr>
+          <w:rFonts w:hint="eastAsia"/>
         </w:rPr>
       </w:pPr>
     </w:p>
@@ -2478,9 +3529,6 @@
         </w:numPr>
         <w:ind w:leftChars="0" w:left="810"/>
         <w:jc w:val="center"/>
-        <w:rPr>
-          <w:rFonts w:hint="eastAsia"/>
-        </w:rPr>
       </w:pPr>
       <w:r>
         <w:rPr>
@@ -2497,6 +3545,10 @@
           <w:numId w:val="8"/>
         </w:numPr>
         <w:ind w:leftChars="0"/>
+        <w:rPr>
+          <w:rFonts w:asciiTheme="majorHAnsi" w:eastAsiaTheme="majorHAnsi" w:hAnsiTheme="majorHAnsi" w:cs="Arial" w:hint="eastAsia"/>
+          <w:shd w:val="clear" w:color="auto" w:fill="FFFFFF"/>
+        </w:rPr>
       </w:pPr>
       <w:r>
         <w:rPr>
@@ -2504,18 +3556,18 @@
           <w:b/>
           <w:bCs/>
           <w:sz w:val="24"/>
-          <w:szCs w:val="24"/>
-        </w:rPr>
-        <w:t>RTOS</w:t>
+          <w:szCs w:val="28"/>
+        </w:rPr>
+        <w:t>임베디드 컴퓨터 (Embedded</w:t>
       </w:r>
       <w:r>
         <w:rPr>
           <w:b/>
           <w:bCs/>
           <w:sz w:val="24"/>
-          <w:szCs w:val="24"/>
-        </w:rPr>
-        <w:t xml:space="preserve"> (</w:t>
+          <w:szCs w:val="28"/>
+        </w:rPr>
+        <w:t xml:space="preserve"> </w:t>
       </w:r>
       <w:r>
         <w:rPr>
@@ -2523,476 +3575,214 @@
           <w:b/>
           <w:bCs/>
           <w:sz w:val="24"/>
-          <w:szCs w:val="24"/>
-        </w:rPr>
-        <w:t>R</w:t>
-      </w:r>
-      <w:r>
-        <w:rPr>
-          <w:b/>
-          <w:bCs/>
-          <w:sz w:val="24"/>
-          <w:szCs w:val="24"/>
-        </w:rPr>
-        <w:t>eal Time Operating Systems)</w:t>
-      </w:r>
-      <w:r>
-        <w:rPr>
-          <w:b/>
-          <w:bCs/>
-          <w:sz w:val="24"/>
-          <w:szCs w:val="24"/>
-        </w:rPr>
+          <w:szCs w:val="28"/>
+        </w:rPr>
+        <w:t>Computer)</w:t>
+      </w:r>
+      <w:r>
         <w:br/>
       </w:r>
       <w:r>
-        <w:t xml:space="preserve"> </w:t>
-      </w:r>
-      <w:r>
-        <w:rPr>
-          <w:rFonts w:hint="eastAsia"/>
-        </w:rPr>
-        <w:t>Operating</w:t>
-      </w:r>
-      <w:r>
-        <w:t xml:space="preserve"> </w:t>
-      </w:r>
-      <w:r>
-        <w:rPr>
-          <w:rFonts w:hint="eastAsia"/>
-        </w:rPr>
-        <w:t xml:space="preserve">system이라는 구문에서 </w:t>
-      </w:r>
-      <w:r>
-        <w:t>“</w:t>
-      </w:r>
-      <w:r>
-        <w:rPr>
-          <w:rFonts w:hint="eastAsia"/>
-        </w:rPr>
-        <w:t>real-time</w:t>
-      </w:r>
-      <w:r>
-        <w:t xml:space="preserve">” </w:t>
-      </w:r>
-      <w:r>
-        <w:rPr>
-          <w:rFonts w:hint="eastAsia"/>
-        </w:rPr>
-        <w:t xml:space="preserve">이 쓰였을 때 의미하는 바는 간단히 말해 </w:t>
-      </w:r>
-      <w:r>
-        <w:t xml:space="preserve">embedded application </w:t>
-      </w:r>
-      <w:r>
-        <w:rPr>
-          <w:rFonts w:hint="eastAsia"/>
-        </w:rPr>
-        <w:t xml:space="preserve">이 </w:t>
-      </w:r>
-      <w:r>
-        <w:t>external event</w:t>
-      </w:r>
-      <w:r>
-        <w:rPr>
-          <w:rFonts w:hint="eastAsia"/>
-        </w:rPr>
-        <w:t xml:space="preserve">에 실시간으로 </w:t>
-      </w:r>
-      <w:r>
-        <w:rPr>
-          <w:rFonts w:hint="eastAsia"/>
-        </w:rPr>
-        <w:t>응답</w:t>
-      </w:r>
-      <w:r>
-        <w:rPr>
-          <w:rFonts w:hint="eastAsia"/>
-        </w:rPr>
-        <w:t xml:space="preserve">할 수 있음을 </w:t>
-      </w:r>
-      <w:r>
-        <w:rPr>
-          <w:rFonts w:hint="eastAsia"/>
-        </w:rPr>
-        <w:t>뜻한다</w:t>
-      </w:r>
-      <w:r>
-        <w:t xml:space="preserve">. </w:t>
-      </w:r>
-      <w:r>
-        <w:rPr>
-          <w:rFonts w:hint="eastAsia"/>
-        </w:rPr>
-        <w:t xml:space="preserve">그 반대는 다른 </w:t>
-      </w:r>
-      <w:r>
-        <w:t>task</w:t>
-      </w:r>
-      <w:r>
-        <w:rPr>
-          <w:rFonts w:hint="eastAsia"/>
-        </w:rPr>
-        <w:t>를</w:t>
-      </w:r>
-      <w:r>
-        <w:rPr>
-          <w:rFonts w:hint="eastAsia"/>
-        </w:rPr>
-        <w:t xml:space="preserve"> 기다리거나</w:t>
-      </w:r>
-      <w:r>
-        <w:t xml:space="preserve"> </w:t>
-      </w:r>
-      <w:r>
-        <w:rPr>
-          <w:rFonts w:hint="eastAsia"/>
-        </w:rPr>
-        <w:t xml:space="preserve">혹은 수행이 완료될 때까지 기다리는 것을 </w:t>
-      </w:r>
-      <w:r>
-        <w:rPr>
-          <w:rFonts w:hint="eastAsia"/>
-        </w:rPr>
-        <w:t>의미한다</w:t>
-      </w:r>
-      <w:r>
-        <w:t>.</w:t>
-      </w:r>
-      <w:r>
-        <w:t xml:space="preserve"> </w:t>
-      </w:r>
-      <w:r>
-        <w:rPr>
-          <w:rFonts w:hint="eastAsia"/>
-        </w:rPr>
-        <w:t xml:space="preserve">이는 또 다시 </w:t>
-      </w:r>
-      <w:r>
-        <w:t>“hard real-time”</w:t>
-      </w:r>
-      <w:r>
-        <w:rPr>
-          <w:rFonts w:hint="eastAsia"/>
-        </w:rPr>
-        <w:t xml:space="preserve">과 </w:t>
-      </w:r>
-      <w:r>
-        <w:t>“soft real-time”</w:t>
-      </w:r>
-      <w:r>
-        <w:rPr>
-          <w:rFonts w:hint="eastAsia"/>
-        </w:rPr>
-        <w:t>이란 용어로 나뉘게 된다</w:t>
-      </w:r>
-      <w:r>
-        <w:t>.</w:t>
-      </w:r>
-      <w:r>
-        <w:t xml:space="preserve"> </w:t>
-      </w:r>
-      <w:r>
-        <w:t xml:space="preserve">Hard real-time </w:t>
-      </w:r>
-      <w:r>
-        <w:rPr>
-          <w:rFonts w:hint="eastAsia"/>
-        </w:rPr>
-        <w:t xml:space="preserve">은 그 행동이 </w:t>
-      </w:r>
-      <w:r>
-        <w:rPr>
-          <w:rFonts w:hint="eastAsia"/>
-          <w:b/>
-          <w:bCs/>
-        </w:rPr>
-        <w:t xml:space="preserve">언제나 </w:t>
-      </w:r>
-      <w:r>
-        <w:rPr>
-          <w:rFonts w:hint="eastAsia"/>
-        </w:rPr>
-        <w:t>정해진 마감 시간에 반드시 끝나야 함을 의미한다</w:t>
-      </w:r>
-      <w:r>
-        <w:t>.</w:t>
-      </w:r>
-      <w:r>
-        <w:t xml:space="preserve"> </w:t>
-      </w:r>
-      <w:r>
-        <w:rPr>
-          <w:rFonts w:hint="eastAsia"/>
-        </w:rPr>
-        <w:t>일부 예들은 비디오 스트리밍 처리,</w:t>
-      </w:r>
-      <w:r>
-        <w:t xml:space="preserve"> </w:t>
-      </w:r>
-      <w:r>
-        <w:rPr>
-          <w:rFonts w:hint="eastAsia"/>
-        </w:rPr>
-        <w:t>자동차 엔진의 스파크 플러그의 점화,</w:t>
-      </w:r>
-      <w:r>
-        <w:t xml:space="preserve"> </w:t>
-      </w:r>
-      <w:r>
-        <w:rPr>
-          <w:rFonts w:hint="eastAsia"/>
-        </w:rPr>
-        <w:t>도플러 레이더의 에코 처리 등을 포함한다.</w:t>
-      </w:r>
-      <w:r>
-        <w:t xml:space="preserve"> </w:t>
-      </w:r>
-      <w:r>
-        <w:rPr>
-          <w:rFonts w:hint="eastAsia"/>
-        </w:rPr>
-        <w:t>Soft</w:t>
-      </w:r>
-      <w:r>
-        <w:t xml:space="preserve"> </w:t>
-      </w:r>
-      <w:r>
-        <w:rPr>
-          <w:rFonts w:hint="eastAsia"/>
-        </w:rPr>
-        <w:t>real-time</w:t>
-      </w:r>
-      <w:r>
-        <w:t xml:space="preserve"> </w:t>
-      </w:r>
-      <w:r>
-        <w:rPr>
-          <w:rFonts w:hint="eastAsia"/>
-        </w:rPr>
-        <w:t>은 hard</w:t>
-      </w:r>
-      <w:r>
-        <w:t xml:space="preserve"> </w:t>
-      </w:r>
-      <w:r>
-        <w:rPr>
-          <w:rFonts w:hint="eastAsia"/>
-        </w:rPr>
-        <w:t>real-time</w:t>
-      </w:r>
-      <w:r>
-        <w:t xml:space="preserve"> </w:t>
-      </w:r>
-      <w:r>
-        <w:rPr>
-          <w:rFonts w:hint="eastAsia"/>
-        </w:rPr>
-        <w:t>과는 다르지만 일종의 적시성을</w:t>
-      </w:r>
-      <w:r>
-        <w:t xml:space="preserve"> </w:t>
-      </w:r>
-      <w:r>
-        <w:rPr>
-          <w:rFonts w:hint="eastAsia"/>
-        </w:rPr>
-        <w:t>필요로 하는 곳에 적용된다.</w:t>
-      </w:r>
-      <w:r>
-        <w:t xml:space="preserve"> </w:t>
-      </w:r>
-      <w:r>
-        <w:rPr>
-          <w:rFonts w:hint="eastAsia"/>
-        </w:rPr>
-        <w:t>그 말인 즉,</w:t>
-      </w:r>
-      <w:r>
-        <w:t xml:space="preserve"> </w:t>
-      </w:r>
-      <w:r>
-        <w:rPr>
-          <w:rFonts w:hint="eastAsia"/>
-        </w:rPr>
-        <w:t>마감 시간을 놓치는 것이 시스템의 무결성을</w:t>
-      </w:r>
-      <w:r>
-        <w:t xml:space="preserve"> </w:t>
-      </w:r>
-      <w:r>
-        <w:rPr>
-          <w:rFonts w:hint="eastAsia"/>
-        </w:rPr>
-        <w:t>손상시키진 않으나,</w:t>
-      </w:r>
-      <w:r>
-        <w:t xml:space="preserve"> </w:t>
-      </w:r>
-      <w:r>
-        <w:rPr>
-          <w:rFonts w:hint="eastAsia"/>
-        </w:rPr>
-        <w:t>해로운 효과를 가질 수 있음을 말한다.</w:t>
-      </w:r>
-      <w:r>
-        <w:t xml:space="preserve"> </w:t>
-      </w:r>
-      <w:r>
-        <w:rPr>
-          <w:rFonts w:hint="eastAsia"/>
-        </w:rPr>
-        <w:t>이들은 소매점의 point</w:t>
-      </w:r>
-      <w:r>
-        <w:t xml:space="preserve"> </w:t>
-      </w:r>
-      <w:r>
-        <w:rPr>
-          <w:rFonts w:hint="eastAsia"/>
-        </w:rPr>
-        <w:t>of</w:t>
-      </w:r>
-      <w:r>
-        <w:t xml:space="preserve"> </w:t>
-      </w:r>
-      <w:r>
-        <w:rPr>
-          <w:rFonts w:hint="eastAsia"/>
-        </w:rPr>
-        <w:t>sale</w:t>
-      </w:r>
-      <w:r>
-        <w:t xml:space="preserve"> </w:t>
-      </w:r>
-      <w:r>
-        <w:rPr>
-          <w:rFonts w:hint="eastAsia"/>
-        </w:rPr>
-        <w:t>(POS)</w:t>
-      </w:r>
-      <w:r>
-        <w:t xml:space="preserve"> </w:t>
-      </w:r>
-      <w:r>
-        <w:rPr>
-          <w:rFonts w:hint="eastAsia"/>
-        </w:rPr>
-        <w:t>시스템,</w:t>
-      </w:r>
-      <w:r>
-        <w:t xml:space="preserve"> </w:t>
-      </w:r>
-      <w:r>
-        <w:rPr>
-          <w:rFonts w:hint="eastAsia"/>
-        </w:rPr>
-        <w:t>ATM과 다른 신용 카드 장치</w:t>
-      </w:r>
-      <w:r>
-        <w:rPr>
-          <w:rFonts w:hint="eastAsia"/>
+        <w:rPr>
+          <w:rFonts w:asciiTheme="majorHAnsi" w:eastAsiaTheme="majorHAnsi" w:hAnsiTheme="majorHAnsi" w:hint="eastAsia"/>
+          <w:szCs w:val="20"/>
+        </w:rPr>
+        <w:t xml:space="preserve"> </w:t>
+      </w:r>
+      <w:r>
+        <w:rPr>
+          <w:rFonts w:asciiTheme="majorHAnsi" w:eastAsiaTheme="majorHAnsi" w:hAnsiTheme="majorHAnsi"/>
+          <w:szCs w:val="20"/>
+        </w:rPr>
+        <w:t xml:space="preserve"> </w:t>
+      </w:r>
+      <w:r>
+        <w:rPr>
+          <w:rFonts w:asciiTheme="majorHAnsi" w:eastAsiaTheme="majorHAnsi" w:hAnsiTheme="majorHAnsi" w:hint="eastAsia"/>
+          <w:szCs w:val="20"/>
+        </w:rPr>
+        <w:t>임베디드 컴퓨터는 다른 장치에 포함되어 있어서 미리 정해진 한 가지 일이나 몇 가지 소프트웨어만 실행하는 컴퓨터이다.</w:t>
+      </w:r>
+      <w:r>
+        <w:rPr>
+          <w:rFonts w:asciiTheme="majorHAnsi" w:eastAsiaTheme="majorHAnsi" w:hAnsiTheme="majorHAnsi"/>
+          <w:szCs w:val="20"/>
+        </w:rPr>
+        <w:t xml:space="preserve"> </w:t>
+      </w:r>
+      <w:r>
+        <w:rPr>
+          <w:rFonts w:asciiTheme="majorHAnsi" w:eastAsiaTheme="majorHAnsi" w:hAnsiTheme="majorHAnsi" w:cs="Arial"/>
+          <w:shd w:val="clear" w:color="auto" w:fill="FFFFFF"/>
+        </w:rPr>
+        <w:t xml:space="preserve">(David A. Patterson, John L. Hennessy 2018, 5) </w:t>
+      </w:r>
+      <w:r>
+        <w:rPr>
+          <w:rFonts w:asciiTheme="majorHAnsi" w:eastAsiaTheme="majorHAnsi" w:hAnsiTheme="majorHAnsi" w:cs="Arial" w:hint="eastAsia"/>
+          <w:shd w:val="clear" w:color="auto" w:fill="FFFFFF"/>
+        </w:rPr>
+        <w:t xml:space="preserve">즉 PC처럼 여러가지 </w:t>
+      </w:r>
+      <w:r>
+        <w:rPr>
+          <w:rFonts w:asciiTheme="majorHAnsi" w:eastAsiaTheme="majorHAnsi" w:hAnsiTheme="majorHAnsi" w:cs="Arial" w:hint="eastAsia"/>
+          <w:shd w:val="clear" w:color="auto" w:fill="FFFFFF"/>
+        </w:rPr>
+        <w:t>기능</w:t>
+      </w:r>
+      <w:r>
+        <w:rPr>
+          <w:rFonts w:asciiTheme="majorHAnsi" w:eastAsiaTheme="majorHAnsi" w:hAnsiTheme="majorHAnsi" w:cs="Arial"/>
+          <w:shd w:val="clear" w:color="auto" w:fill="FFFFFF"/>
+        </w:rPr>
+        <w:t xml:space="preserve"> (</w:t>
+      </w:r>
+      <w:r>
+        <w:rPr>
+          <w:rFonts w:asciiTheme="majorHAnsi" w:eastAsiaTheme="majorHAnsi" w:hAnsiTheme="majorHAnsi" w:cs="Arial" w:hint="eastAsia"/>
+          <w:shd w:val="clear" w:color="auto" w:fill="FFFFFF"/>
+        </w:rPr>
+        <w:t>음악과 동영상 재생,</w:t>
+      </w:r>
+      <w:r>
+        <w:rPr>
+          <w:rFonts w:asciiTheme="majorHAnsi" w:eastAsiaTheme="majorHAnsi" w:hAnsiTheme="majorHAnsi" w:cs="Arial"/>
+          <w:shd w:val="clear" w:color="auto" w:fill="FFFFFF"/>
+        </w:rPr>
+        <w:t xml:space="preserve"> </w:t>
+      </w:r>
+      <w:r>
+        <w:rPr>
+          <w:rFonts w:asciiTheme="majorHAnsi" w:eastAsiaTheme="majorHAnsi" w:hAnsiTheme="majorHAnsi" w:cs="Arial" w:hint="eastAsia"/>
+          <w:shd w:val="clear" w:color="auto" w:fill="FFFFFF"/>
+        </w:rPr>
+        <w:t>게임,</w:t>
+      </w:r>
+      <w:r>
+        <w:rPr>
+          <w:rFonts w:asciiTheme="majorHAnsi" w:eastAsiaTheme="majorHAnsi" w:hAnsiTheme="majorHAnsi" w:cs="Arial"/>
+          <w:shd w:val="clear" w:color="auto" w:fill="FFFFFF"/>
+        </w:rPr>
+        <w:t xml:space="preserve"> </w:t>
+      </w:r>
+      <w:r>
+        <w:rPr>
+          <w:rFonts w:asciiTheme="majorHAnsi" w:eastAsiaTheme="majorHAnsi" w:hAnsiTheme="majorHAnsi" w:cs="Arial" w:hint="eastAsia"/>
+          <w:shd w:val="clear" w:color="auto" w:fill="FFFFFF"/>
+        </w:rPr>
+        <w:t>문서 작성</w:t>
+      </w:r>
+      <w:r>
+        <w:rPr>
+          <w:rFonts w:asciiTheme="majorHAnsi" w:eastAsiaTheme="majorHAnsi" w:hAnsiTheme="majorHAnsi" w:cs="Arial" w:hint="eastAsia"/>
+          <w:shd w:val="clear" w:color="auto" w:fill="FFFFFF"/>
         </w:rPr>
         <w:t>,</w:t>
       </w:r>
       <w:r>
-        <w:t xml:space="preserve"> </w:t>
-      </w:r>
-      <w:r>
-        <w:rPr>
-          <w:rFonts w:hint="eastAsia"/>
-        </w:rPr>
-        <w:t>그리고 PDA</w:t>
-      </w:r>
-      <w:r>
-        <w:t xml:space="preserve"> </w:t>
-      </w:r>
-      <w:r>
-        <w:rPr>
-          <w:rFonts w:hint="eastAsia"/>
-        </w:rPr>
-        <w:t>등이 될 수 있다.</w:t>
-      </w:r>
-      <w:r>
-        <w:t xml:space="preserve"> </w:t>
-      </w:r>
-      <w:r>
-        <w:rPr>
-          <w:i/>
-          <w:iCs/>
-        </w:rPr>
-        <w:t>(</w:t>
-      </w:r>
-      <w:r>
-        <w:rPr>
-          <w:rFonts w:hint="eastAsia"/>
-          <w:i/>
-          <w:iCs/>
-        </w:rPr>
-        <w:t>D</w:t>
-      </w:r>
-      <w:r>
-        <w:rPr>
-          <w:i/>
-          <w:iCs/>
-        </w:rPr>
-        <w:t>. Stepner, N. Rajan, D. Hui 1999, 2)</w:t>
-      </w:r>
-      <w:r>
+        <w:rPr>
+          <w:rFonts w:asciiTheme="majorHAnsi" w:eastAsiaTheme="majorHAnsi" w:hAnsiTheme="majorHAnsi" w:cs="Arial"/>
+          <w:shd w:val="clear" w:color="auto" w:fill="FFFFFF"/>
+        </w:rPr>
+        <w:t xml:space="preserve"> </w:t>
+      </w:r>
+      <w:r>
+        <w:rPr>
+          <w:rFonts w:asciiTheme="majorHAnsi" w:eastAsiaTheme="majorHAnsi" w:hAnsiTheme="majorHAnsi" w:cs="Arial"/>
+          <w:shd w:val="clear" w:color="auto" w:fill="FFFFFF"/>
+        </w:rPr>
+        <w:t>etc.)</w:t>
+      </w:r>
+      <w:r>
+        <w:rPr>
+          <w:rFonts w:asciiTheme="majorHAnsi" w:eastAsiaTheme="majorHAnsi" w:hAnsiTheme="majorHAnsi" w:cs="Arial" w:hint="eastAsia"/>
+          <w:shd w:val="clear" w:color="auto" w:fill="FFFFFF"/>
+        </w:rPr>
+        <w:t xml:space="preserve"> 을</w:t>
+      </w:r>
+      <w:r>
+        <w:rPr>
+          <w:rFonts w:asciiTheme="majorHAnsi" w:eastAsiaTheme="majorHAnsi" w:hAnsiTheme="majorHAnsi" w:cs="Arial" w:hint="eastAsia"/>
+          <w:shd w:val="clear" w:color="auto" w:fill="FFFFFF"/>
+        </w:rPr>
+        <w:t xml:space="preserve"> 수행하기보단 만들 때부터 그 기능이 한정되어 특정 기능만을 계속 수행하는 장비라는 뜻이다.</w:t>
+      </w:r>
+      <w:r>
+        <w:rPr>
+          <w:rFonts w:asciiTheme="majorHAnsi" w:eastAsiaTheme="majorHAnsi" w:hAnsiTheme="majorHAnsi" w:cs="Arial"/>
+          <w:shd w:val="clear" w:color="auto" w:fill="FFFFFF"/>
+        </w:rPr>
+        <w:t xml:space="preserve"> </w:t>
+      </w:r>
+      <w:r>
+        <w:rPr>
+          <w:rFonts w:asciiTheme="majorHAnsi" w:eastAsiaTheme="majorHAnsi" w:hAnsiTheme="majorHAnsi" w:cs="Arial"/>
+          <w:shd w:val="clear" w:color="auto" w:fill="FFFFFF"/>
+        </w:rPr>
         <w:br/>
       </w:r>
       <w:r>
         <w:rPr>
-          <w:rFonts w:hint="eastAsia"/>
-        </w:rPr>
-        <w:t xml:space="preserve"> 필자는 모든 동작이 언제나 정해진 시간에 수행되진 않으나,</w:t>
-      </w:r>
-      <w:r>
-        <w:t xml:space="preserve"> </w:t>
-      </w:r>
-      <w:r>
-        <w:rPr>
-          <w:rFonts w:hint="eastAsia"/>
-        </w:rPr>
-        <w:t xml:space="preserve">어느 정도의 적시성을 보장하며, 사용자가 발생시킨 이벤트에 따라 </w:t>
-      </w:r>
-      <w:r>
-        <w:rPr>
-          <w:rFonts w:hint="eastAsia"/>
-        </w:rPr>
-        <w:t xml:space="preserve">적절한 </w:t>
-      </w:r>
-      <w:r>
-        <w:rPr>
-          <w:rFonts w:hint="eastAsia"/>
-        </w:rPr>
-        <w:t xml:space="preserve">동작을 수행하는 </w:t>
-      </w:r>
-      <w:r>
-        <w:rPr>
-          <w:rFonts w:hint="eastAsia"/>
-        </w:rPr>
-        <w:t>s</w:t>
-      </w:r>
-      <w:r>
-        <w:t>oft real-time OS</w:t>
-      </w:r>
-      <w:r>
-        <w:rPr>
-          <w:rFonts w:hint="eastAsia"/>
-        </w:rPr>
-        <w:t xml:space="preserve">를 </w:t>
-      </w:r>
-      <w:r>
-        <w:rPr>
-          <w:rFonts w:hint="eastAsia"/>
-        </w:rPr>
-        <w:t>구현해볼 것이다</w:t>
-      </w:r>
-      <w:r>
-        <w:t>.</w:t>
-      </w:r>
-      <w:r>
+          <w:rFonts w:asciiTheme="majorHAnsi" w:eastAsiaTheme="majorHAnsi" w:hAnsiTheme="majorHAnsi" w:cs="Arial" w:hint="eastAsia"/>
+          <w:shd w:val="clear" w:color="auto" w:fill="FFFFFF"/>
+        </w:rPr>
+        <w:t xml:space="preserve"> </w:t>
+      </w:r>
+      <w:r>
+        <w:rPr>
+          <w:rFonts w:asciiTheme="majorHAnsi" w:eastAsiaTheme="majorHAnsi" w:hAnsiTheme="majorHAnsi" w:cs="Arial"/>
+          <w:shd w:val="clear" w:color="auto" w:fill="FFFFFF"/>
+        </w:rPr>
+        <w:t xml:space="preserve"> </w:t>
+      </w:r>
+      <w:r>
+        <w:rPr>
+          <w:rFonts w:asciiTheme="majorHAnsi" w:eastAsiaTheme="majorHAnsi" w:hAnsiTheme="majorHAnsi" w:cs="Arial" w:hint="eastAsia"/>
+          <w:shd w:val="clear" w:color="auto" w:fill="FFFFFF"/>
+        </w:rPr>
+        <w:t>임베디드 컴퓨팅 장치도 소프트웨어가 있어야 동작한다.</w:t>
+      </w:r>
+      <w:r>
+        <w:rPr>
+          <w:rFonts w:asciiTheme="majorHAnsi" w:eastAsiaTheme="majorHAnsi" w:hAnsiTheme="majorHAnsi" w:cs="Arial"/>
+          <w:shd w:val="clear" w:color="auto" w:fill="FFFFFF"/>
+        </w:rPr>
+        <w:t xml:space="preserve"> </w:t>
+      </w:r>
+      <w:r>
+        <w:rPr>
+          <w:rFonts w:asciiTheme="majorHAnsi" w:eastAsiaTheme="majorHAnsi" w:hAnsiTheme="majorHAnsi" w:cs="Arial" w:hint="eastAsia"/>
+          <w:shd w:val="clear" w:color="auto" w:fill="FFFFFF"/>
+        </w:rPr>
+        <w:t>규모가 작거나 극단적인 최적화가 필요한 임베디드 장치는 운영체제 없이 펌웨어로만 동작하기도 하지만 시스템의 자원과 복잡도를 관리하는 것이 더 중요한 장치에서는 임베디드</w:t>
+      </w:r>
+      <w:r>
+        <w:rPr>
+          <w:rFonts w:asciiTheme="majorHAnsi" w:eastAsiaTheme="majorHAnsi" w:hAnsiTheme="majorHAnsi" w:cs="Arial"/>
+          <w:shd w:val="clear" w:color="auto" w:fill="FFFFFF"/>
+        </w:rPr>
+        <w:t xml:space="preserve"> </w:t>
+      </w:r>
+      <w:r>
+        <w:rPr>
+          <w:rFonts w:asciiTheme="majorHAnsi" w:eastAsiaTheme="majorHAnsi" w:hAnsiTheme="majorHAnsi" w:cs="Arial" w:hint="eastAsia"/>
+          <w:shd w:val="clear" w:color="auto" w:fill="FFFFFF"/>
+        </w:rPr>
+        <w:t>장치에서는 임베디드 운영체제를 사용하는 것이 일반적이다.</w:t>
+      </w:r>
+      <w:r>
+        <w:rPr>
+          <w:rFonts w:asciiTheme="majorHAnsi" w:eastAsiaTheme="majorHAnsi" w:hAnsiTheme="majorHAnsi" w:cs="Arial"/>
+          <w:shd w:val="clear" w:color="auto" w:fill="FFFFFF"/>
+        </w:rPr>
+        <w:t xml:space="preserve"> (이만우 2019, 4)</w:t>
+      </w:r>
+      <w:r>
+        <w:rPr>
+          <w:rFonts w:asciiTheme="majorHAnsi" w:eastAsiaTheme="majorHAnsi" w:hAnsiTheme="majorHAnsi" w:cs="Arial"/>
+          <w:shd w:val="clear" w:color="auto" w:fill="FFFFFF"/>
+        </w:rPr>
         <w:br/>
       </w:r>
     </w:p>
@@ -3004,6 +3794,8 @@
           <w:numId w:val="8"/>
         </w:numPr>
         <w:ind w:leftChars="0"/>
+      </w:pPr>
+      <w:r>
         <w:rPr>
           <w:rFonts w:hint="eastAsia"/>
           <w:b/>
@@ -3011,25 +3803,26 @@
           <w:sz w:val="24"/>
           <w:szCs w:val="24"/>
         </w:rPr>
-      </w:pPr>
-      <w:r>
-        <w:rPr>
-          <w:rFonts w:hint="eastAsia"/>
+        <w:t>RTOS</w:t>
+      </w:r>
+      <w:r>
+        <w:rPr>
           <w:b/>
           <w:bCs/>
           <w:sz w:val="24"/>
           <w:szCs w:val="24"/>
         </w:rPr>
-        <w:t>Q</w:t>
-      </w:r>
-      <w:r>
-        <w:rPr>
+        <w:t xml:space="preserve"> (</w:t>
+      </w:r>
+      <w:r>
+        <w:rPr>
+          <w:rFonts w:hint="eastAsia"/>
           <w:b/>
           <w:bCs/>
           <w:sz w:val="24"/>
           <w:szCs w:val="24"/>
         </w:rPr>
-        <w:t>EMU</w:t>
+        <w:t>R</w:t>
       </w:r>
       <w:r>
         <w:rPr>
@@ -3038,7 +3831,1183 @@
           <w:sz w:val="24"/>
           <w:szCs w:val="24"/>
         </w:rPr>
+        <w:t>eal Time Operating Systems)</w:t>
+      </w:r>
+      <w:r>
+        <w:rPr>
+          <w:b/>
+          <w:bCs/>
+          <w:sz w:val="24"/>
+          <w:szCs w:val="24"/>
+        </w:rPr>
         <w:br/>
+      </w:r>
+      <w:r>
+        <w:t xml:space="preserve">  </w:t>
+      </w:r>
+      <w:r>
+        <w:rPr>
+          <w:rFonts w:hint="eastAsia"/>
+        </w:rPr>
+        <w:t>Operating</w:t>
+      </w:r>
+      <w:r>
+        <w:t xml:space="preserve"> </w:t>
+      </w:r>
+      <w:r>
+        <w:rPr>
+          <w:rFonts w:hint="eastAsia"/>
+        </w:rPr>
+        <w:t>system</w:t>
+      </w:r>
+      <w:r>
+        <w:t>(</w:t>
+      </w:r>
+      <w:r>
+        <w:rPr>
+          <w:rFonts w:hint="eastAsia"/>
+        </w:rPr>
+        <w:t xml:space="preserve">이하 </w:t>
+      </w:r>
+      <w:r>
+        <w:t>OS)</w:t>
+      </w:r>
+      <w:r>
+        <w:rPr>
+          <w:rFonts w:hint="eastAsia"/>
+        </w:rPr>
+        <w:t xml:space="preserve">이라는 </w:t>
+      </w:r>
+      <w:r>
+        <w:rPr>
+          <w:rFonts w:hint="eastAsia"/>
+        </w:rPr>
+        <w:t>용어에</w:t>
+      </w:r>
+      <w:r>
+        <w:rPr>
+          <w:rFonts w:hint="eastAsia"/>
+        </w:rPr>
+        <w:t xml:space="preserve"> </w:t>
+      </w:r>
+      <w:r>
+        <w:t>“</w:t>
+      </w:r>
+      <w:r>
+        <w:rPr>
+          <w:rFonts w:hint="eastAsia"/>
+        </w:rPr>
+        <w:t>real-time</w:t>
+      </w:r>
+      <w:r>
+        <w:t xml:space="preserve">” </w:t>
+      </w:r>
+      <w:r>
+        <w:rPr>
+          <w:rFonts w:hint="eastAsia"/>
+        </w:rPr>
+        <w:t xml:space="preserve">이 쓰였을 때 의미하는 바는 간단히 말해 </w:t>
+      </w:r>
+      <w:r>
+        <w:rPr>
+          <w:rFonts w:hint="eastAsia"/>
+        </w:rPr>
+        <w:t>임베디드 애플리케이션</w:t>
+      </w:r>
+      <w:r>
+        <w:rPr>
+          <w:rFonts w:hint="eastAsia"/>
+        </w:rPr>
+        <w:t xml:space="preserve">이 </w:t>
+      </w:r>
+      <w:r>
+        <w:rPr>
+          <w:rFonts w:hint="eastAsia"/>
+        </w:rPr>
+        <w:t>외부 이벤트</w:t>
+      </w:r>
+      <w:r>
+        <w:rPr>
+          <w:rFonts w:hint="eastAsia"/>
+        </w:rPr>
+        <w:t xml:space="preserve">에 실시간으로 </w:t>
+      </w:r>
+      <w:r>
+        <w:rPr>
+          <w:rFonts w:hint="eastAsia"/>
+        </w:rPr>
+        <w:t>응답</w:t>
+      </w:r>
+      <w:r>
+        <w:rPr>
+          <w:rFonts w:hint="eastAsia"/>
+        </w:rPr>
+        <w:t xml:space="preserve">할 수 있음을 </w:t>
+      </w:r>
+      <w:r>
+        <w:rPr>
+          <w:rFonts w:hint="eastAsia"/>
+        </w:rPr>
+        <w:t>뜻한다</w:t>
+      </w:r>
+      <w:r>
+        <w:t xml:space="preserve">. </w:t>
+      </w:r>
+      <w:r>
+        <w:rPr>
+          <w:rFonts w:hint="eastAsia"/>
+        </w:rPr>
+        <w:t xml:space="preserve">그 반대는 다른 </w:t>
+      </w:r>
+      <w:r>
+        <w:rPr>
+          <w:rFonts w:hint="eastAsia"/>
+        </w:rPr>
+        <w:t>태스크</w:t>
+      </w:r>
+      <w:r>
+        <w:rPr>
+          <w:rFonts w:hint="eastAsia"/>
+        </w:rPr>
+        <w:t>를</w:t>
+      </w:r>
+      <w:r>
+        <w:rPr>
+          <w:rFonts w:hint="eastAsia"/>
+        </w:rPr>
+        <w:t xml:space="preserve"> 기다리거나</w:t>
+      </w:r>
+      <w:r>
+        <w:t xml:space="preserve"> </w:t>
+      </w:r>
+      <w:r>
+        <w:rPr>
+          <w:rFonts w:hint="eastAsia"/>
+        </w:rPr>
+        <w:t xml:space="preserve">혹은 수행이 완료될 때까지 기다리는 것을 </w:t>
+      </w:r>
+      <w:r>
+        <w:rPr>
+          <w:rFonts w:hint="eastAsia"/>
+        </w:rPr>
+        <w:t>의미한다</w:t>
+      </w:r>
+      <w:r>
+        <w:t>.</w:t>
+      </w:r>
+      <w:r>
+        <w:t xml:space="preserve"> </w:t>
+      </w:r>
+      <w:r>
+        <w:rPr>
+          <w:rFonts w:hint="eastAsia"/>
+        </w:rPr>
+        <w:t xml:space="preserve">이는 또 다시 </w:t>
+      </w:r>
+      <w:r>
+        <w:t>‘</w:t>
+      </w:r>
+      <w:r>
+        <w:rPr>
+          <w:rFonts w:hint="eastAsia"/>
+        </w:rPr>
+        <w:t>H</w:t>
+      </w:r>
+      <w:r>
+        <w:t>ard real-</w:t>
+      </w:r>
+      <w:r>
+        <w:rPr>
+          <w:rFonts w:hint="eastAsia"/>
+        </w:rPr>
+        <w:t>T</w:t>
+      </w:r>
+      <w:r>
+        <w:t>ime</w:t>
+      </w:r>
+      <w:r>
+        <w:t>’</w:t>
+      </w:r>
+      <w:r>
+        <w:rPr>
+          <w:rFonts w:hint="eastAsia"/>
+        </w:rPr>
+        <w:t xml:space="preserve">과 </w:t>
+      </w:r>
+      <w:r>
+        <w:t>‘</w:t>
+      </w:r>
+      <w:r>
+        <w:rPr>
+          <w:rFonts w:hint="eastAsia"/>
+        </w:rPr>
+        <w:t>S</w:t>
+      </w:r>
+      <w:r>
+        <w:t xml:space="preserve">oft </w:t>
+      </w:r>
+      <w:r>
+        <w:rPr>
+          <w:rFonts w:hint="eastAsia"/>
+        </w:rPr>
+        <w:t>R</w:t>
+      </w:r>
+      <w:r>
+        <w:t>eal-</w:t>
+      </w:r>
+      <w:r>
+        <w:rPr>
+          <w:rFonts w:hint="eastAsia"/>
+        </w:rPr>
+        <w:t>T</w:t>
+      </w:r>
+      <w:r>
+        <w:t>ime</w:t>
+      </w:r>
+      <w:r>
+        <w:t>’</w:t>
+      </w:r>
+      <w:r>
+        <w:rPr>
+          <w:rFonts w:hint="eastAsia"/>
+        </w:rPr>
+        <w:t>이란 용어로 나뉘게 된다</w:t>
+      </w:r>
+      <w:r>
+        <w:t>.</w:t>
+      </w:r>
+      <w:r>
+        <w:t xml:space="preserve"> </w:t>
+      </w:r>
+      <w:r>
+        <w:br/>
+        <w:t xml:space="preserve">  </w:t>
+      </w:r>
+      <w:r>
+        <w:rPr>
+          <w:rFonts w:hint="eastAsia"/>
+        </w:rPr>
+        <w:t>h</w:t>
+      </w:r>
+      <w:r>
+        <w:t xml:space="preserve">ard </w:t>
+      </w:r>
+      <w:r>
+        <w:rPr>
+          <w:rFonts w:hint="eastAsia"/>
+        </w:rPr>
+        <w:t>r</w:t>
+      </w:r>
+      <w:r>
+        <w:t>eal-</w:t>
+      </w:r>
+      <w:r>
+        <w:rPr>
+          <w:rFonts w:hint="eastAsia"/>
+        </w:rPr>
+        <w:t>t</w:t>
+      </w:r>
+      <w:r>
+        <w:t xml:space="preserve">ime </w:t>
+      </w:r>
+      <w:r>
+        <w:rPr>
+          <w:rFonts w:hint="eastAsia"/>
+        </w:rPr>
+        <w:t xml:space="preserve">은 그 행동이 </w:t>
+      </w:r>
+      <w:r>
+        <w:rPr>
+          <w:rFonts w:hint="eastAsia"/>
+          <w:b/>
+          <w:bCs/>
+        </w:rPr>
+        <w:t xml:space="preserve">언제나 </w:t>
+      </w:r>
+      <w:r>
+        <w:rPr>
+          <w:rFonts w:hint="eastAsia"/>
+        </w:rPr>
+        <w:t>정해진 마감 시간에 반드시 끝나야 함을 의미한다</w:t>
+      </w:r>
+      <w:r>
+        <w:t>.</w:t>
+      </w:r>
+      <w:r>
+        <w:t xml:space="preserve"> </w:t>
+      </w:r>
+      <w:r>
+        <w:rPr>
+          <w:rFonts w:hint="eastAsia"/>
+        </w:rPr>
+        <w:t xml:space="preserve">이는 </w:t>
+      </w:r>
+      <w:r>
+        <w:rPr>
+          <w:rFonts w:hint="eastAsia"/>
+        </w:rPr>
+        <w:t xml:space="preserve">비디오 </w:t>
+      </w:r>
+      <w:r>
+        <w:rPr>
+          <w:rFonts w:hint="eastAsia"/>
+        </w:rPr>
+        <w:lastRenderedPageBreak/>
+        <w:t>스트리밍 처리,</w:t>
+      </w:r>
+      <w:r>
+        <w:t xml:space="preserve"> </w:t>
+      </w:r>
+      <w:r>
+        <w:rPr>
+          <w:rFonts w:hint="eastAsia"/>
+        </w:rPr>
+        <w:t>자동차 엔진의 스파크 플러그의 점화,</w:t>
+      </w:r>
+      <w:r>
+        <w:t xml:space="preserve"> </w:t>
+      </w:r>
+      <w:r>
+        <w:rPr>
+          <w:rFonts w:hint="eastAsia"/>
+        </w:rPr>
+        <w:t>도플러 레이더의 에코 처리 등</w:t>
+      </w:r>
+      <w:r>
+        <w:rPr>
+          <w:rFonts w:hint="eastAsia"/>
+        </w:rPr>
+        <w:t>을</w:t>
+      </w:r>
+      <w:r>
+        <w:rPr>
+          <w:rFonts w:hint="eastAsia"/>
+        </w:rPr>
+        <w:t xml:space="preserve"> 포함한다.</w:t>
+      </w:r>
+      <w:r>
+        <w:t xml:space="preserve"> </w:t>
+      </w:r>
+      <w:r>
+        <w:br/>
+        <w:t xml:space="preserve">  </w:t>
+      </w:r>
+      <w:r>
+        <w:rPr>
+          <w:rFonts w:hint="eastAsia"/>
+        </w:rPr>
+        <w:t>Soft</w:t>
+      </w:r>
+      <w:r>
+        <w:t xml:space="preserve"> </w:t>
+      </w:r>
+      <w:r>
+        <w:rPr>
+          <w:rFonts w:hint="eastAsia"/>
+        </w:rPr>
+        <w:t>r</w:t>
+      </w:r>
+      <w:r>
+        <w:rPr>
+          <w:rFonts w:hint="eastAsia"/>
+        </w:rPr>
+        <w:t>eal-</w:t>
+      </w:r>
+      <w:r>
+        <w:rPr>
+          <w:rFonts w:hint="eastAsia"/>
+        </w:rPr>
+        <w:t>t</w:t>
+      </w:r>
+      <w:r>
+        <w:rPr>
+          <w:rFonts w:hint="eastAsia"/>
+        </w:rPr>
+        <w:t>ime</w:t>
+      </w:r>
+      <w:r>
+        <w:t xml:space="preserve"> </w:t>
+      </w:r>
+      <w:r>
+        <w:rPr>
+          <w:rFonts w:hint="eastAsia"/>
+        </w:rPr>
+        <w:t xml:space="preserve">은 </w:t>
+      </w:r>
+      <w:r>
+        <w:rPr>
+          <w:rFonts w:hint="eastAsia"/>
+        </w:rPr>
+        <w:t>h</w:t>
+      </w:r>
+      <w:r>
+        <w:rPr>
+          <w:rFonts w:hint="eastAsia"/>
+        </w:rPr>
+        <w:t>ard</w:t>
+      </w:r>
+      <w:r>
+        <w:t xml:space="preserve"> </w:t>
+      </w:r>
+      <w:r>
+        <w:rPr>
+          <w:rFonts w:hint="eastAsia"/>
+        </w:rPr>
+        <w:t>r</w:t>
+      </w:r>
+      <w:r>
+        <w:rPr>
+          <w:rFonts w:hint="eastAsia"/>
+        </w:rPr>
+        <w:t>eal-</w:t>
+      </w:r>
+      <w:r>
+        <w:rPr>
+          <w:rFonts w:hint="eastAsia"/>
+        </w:rPr>
+        <w:t>ti</w:t>
+      </w:r>
+      <w:r>
+        <w:rPr>
+          <w:rFonts w:hint="eastAsia"/>
+        </w:rPr>
+        <w:t>me</w:t>
+      </w:r>
+      <w:r>
+        <w:t xml:space="preserve"> </w:t>
+      </w:r>
+      <w:r>
+        <w:rPr>
+          <w:rFonts w:hint="eastAsia"/>
+        </w:rPr>
+        <w:t>과는 다르지만 일종의 적시성을</w:t>
+      </w:r>
+      <w:r>
+        <w:t xml:space="preserve"> </w:t>
+      </w:r>
+      <w:r>
+        <w:rPr>
+          <w:rFonts w:hint="eastAsia"/>
+        </w:rPr>
+        <w:t>필요로 하는 곳에 적용된다.</w:t>
+      </w:r>
+      <w:r>
+        <w:t xml:space="preserve"> </w:t>
+      </w:r>
+      <w:r>
+        <w:rPr>
+          <w:rFonts w:hint="eastAsia"/>
+        </w:rPr>
+        <w:t>그 말인 즉,</w:t>
+      </w:r>
+      <w:r>
+        <w:t xml:space="preserve"> </w:t>
+      </w:r>
+      <w:r>
+        <w:rPr>
+          <w:rFonts w:hint="eastAsia"/>
+        </w:rPr>
+        <w:t>마감 시간을 놓치는 것이 시스템의 무결성을</w:t>
+      </w:r>
+      <w:r>
+        <w:t xml:space="preserve"> </w:t>
+      </w:r>
+      <w:r>
+        <w:rPr>
+          <w:rFonts w:hint="eastAsia"/>
+        </w:rPr>
+        <w:t>손상시키진 않으나,</w:t>
+      </w:r>
+      <w:r>
+        <w:t xml:space="preserve"> </w:t>
+      </w:r>
+      <w:r>
+        <w:rPr>
+          <w:rFonts w:hint="eastAsia"/>
+        </w:rPr>
+        <w:t>해로운 효과를 가질 수 있음을 말한다.</w:t>
+      </w:r>
+      <w:r>
+        <w:t xml:space="preserve"> </w:t>
+      </w:r>
+      <w:r>
+        <w:rPr>
+          <w:rFonts w:hint="eastAsia"/>
+        </w:rPr>
+        <w:t>이들은 소매점의 point</w:t>
+      </w:r>
+      <w:r>
+        <w:t xml:space="preserve"> </w:t>
+      </w:r>
+      <w:r>
+        <w:rPr>
+          <w:rFonts w:hint="eastAsia"/>
+        </w:rPr>
+        <w:t>of</w:t>
+      </w:r>
+      <w:r>
+        <w:t xml:space="preserve"> </w:t>
+      </w:r>
+      <w:r>
+        <w:rPr>
+          <w:rFonts w:hint="eastAsia"/>
+        </w:rPr>
+        <w:t>sale</w:t>
+      </w:r>
+      <w:r>
+        <w:t xml:space="preserve"> </w:t>
+      </w:r>
+      <w:r>
+        <w:rPr>
+          <w:rFonts w:hint="eastAsia"/>
+        </w:rPr>
+        <w:t>(POS)</w:t>
+      </w:r>
+      <w:r>
+        <w:t xml:space="preserve"> </w:t>
+      </w:r>
+      <w:r>
+        <w:rPr>
+          <w:rFonts w:hint="eastAsia"/>
+        </w:rPr>
+        <w:t>시스템,</w:t>
+      </w:r>
+      <w:r>
+        <w:t xml:space="preserve"> </w:t>
+      </w:r>
+      <w:r>
+        <w:rPr>
+          <w:rFonts w:hint="eastAsia"/>
+        </w:rPr>
+        <w:t>ATM과 다른 신용 카드 장치</w:t>
+      </w:r>
+      <w:r>
+        <w:rPr>
+          <w:rFonts w:hint="eastAsia"/>
+        </w:rPr>
+        <w:t>,</w:t>
+      </w:r>
+      <w:r>
+        <w:t xml:space="preserve"> </w:t>
+      </w:r>
+      <w:r>
+        <w:rPr>
+          <w:rFonts w:hint="eastAsia"/>
+        </w:rPr>
+        <w:t>그리고 PDA</w:t>
+      </w:r>
+      <w:r>
+        <w:t xml:space="preserve"> </w:t>
+      </w:r>
+      <w:r>
+        <w:rPr>
+          <w:rFonts w:hint="eastAsia"/>
+        </w:rPr>
+        <w:t>등이 될 수 있다.</w:t>
+      </w:r>
+      <w:r>
+        <w:t xml:space="preserve"> </w:t>
+      </w:r>
+      <w:r>
+        <w:t>(</w:t>
+      </w:r>
+      <w:r>
+        <w:rPr>
+          <w:rFonts w:hint="eastAsia"/>
+        </w:rPr>
+        <w:t>D</w:t>
+      </w:r>
+      <w:r>
+        <w:t>. Stepner, N. Rajan, D. Hui 1999, 2)</w:t>
+      </w:r>
+      <w:r>
+        <w:br/>
+      </w:r>
+    </w:p>
+    <w:p>
+      <w:pPr>
+        <w:pStyle w:val="a6"/>
+        <w:numPr>
+          <w:ilvl w:val="0"/>
+          <w:numId w:val="8"/>
+        </w:numPr>
+        <w:ind w:leftChars="0"/>
+        <w:rPr>
+          <w:b/>
+          <w:bCs/>
+          <w:sz w:val="24"/>
+          <w:szCs w:val="24"/>
+        </w:rPr>
+      </w:pPr>
+      <w:r>
+        <w:rPr>
+          <w:rFonts w:hint="eastAsia"/>
+          <w:b/>
+          <w:bCs/>
+          <w:sz w:val="24"/>
+          <w:szCs w:val="24"/>
+        </w:rPr>
+        <w:t>Q</w:t>
+      </w:r>
+      <w:r>
+        <w:rPr>
+          <w:b/>
+          <w:bCs/>
+          <w:sz w:val="24"/>
+          <w:szCs w:val="24"/>
+        </w:rPr>
+        <w:t>EMU</w:t>
+      </w:r>
+      <w:r>
+        <w:rPr>
+          <w:b/>
+          <w:bCs/>
+          <w:sz w:val="24"/>
+          <w:szCs w:val="24"/>
+        </w:rPr>
+        <w:br/>
+      </w:r>
+      <w:r>
+        <w:rPr>
+          <w:rFonts w:hint="eastAsia"/>
+          <w:szCs w:val="20"/>
+        </w:rPr>
+        <w:t>Q</w:t>
+      </w:r>
+      <w:r>
+        <w:rPr>
+          <w:szCs w:val="20"/>
+        </w:rPr>
+        <w:t>EMU</w:t>
+      </w:r>
+      <w:r>
+        <w:rPr>
+          <w:rFonts w:hint="eastAsia"/>
+          <w:szCs w:val="20"/>
+        </w:rPr>
+        <w:t>는 상표로 등록되지 않은</w:t>
+      </w:r>
+      <w:r>
+        <w:rPr>
+          <w:szCs w:val="20"/>
+        </w:rPr>
+        <w:t xml:space="preserve">, </w:t>
+      </w:r>
+      <w:r>
+        <w:rPr>
+          <w:rFonts w:hint="eastAsia"/>
+          <w:szCs w:val="20"/>
+        </w:rPr>
+        <w:t xml:space="preserve">그리고 </w:t>
+      </w:r>
+      <w:r>
+        <w:rPr>
+          <w:rFonts w:hint="eastAsia"/>
+          <w:szCs w:val="20"/>
+        </w:rPr>
+        <w:t>오픈 소스</w:t>
+      </w:r>
+      <w:r>
+        <w:rPr>
+          <w:rFonts w:hint="eastAsia"/>
+          <w:szCs w:val="20"/>
+        </w:rPr>
+        <w:t>인</w:t>
+      </w:r>
+      <w:r>
+        <w:rPr>
+          <w:rFonts w:hint="eastAsia"/>
+          <w:szCs w:val="20"/>
+        </w:rPr>
+        <w:t xml:space="preserve"> </w:t>
+      </w:r>
+      <w:r>
+        <w:rPr>
+          <w:rFonts w:hint="eastAsia"/>
+          <w:szCs w:val="20"/>
+        </w:rPr>
+        <w:t>m</w:t>
+      </w:r>
+      <w:r>
+        <w:rPr>
+          <w:szCs w:val="20"/>
+        </w:rPr>
+        <w:t>achine emulator</w:t>
+      </w:r>
+      <w:r>
+        <w:rPr>
+          <w:rFonts w:hint="eastAsia"/>
+          <w:szCs w:val="20"/>
+        </w:rPr>
+        <w:t>이자</w:t>
+      </w:r>
+      <w:r>
+        <w:rPr>
+          <w:rFonts w:hint="eastAsia"/>
+          <w:szCs w:val="20"/>
+        </w:rPr>
+        <w:t xml:space="preserve"> </w:t>
+      </w:r>
+      <w:r>
+        <w:rPr>
+          <w:rFonts w:hint="eastAsia"/>
+          <w:szCs w:val="20"/>
+        </w:rPr>
+        <w:t>v</w:t>
+      </w:r>
+      <w:r>
+        <w:rPr>
+          <w:szCs w:val="20"/>
+        </w:rPr>
+        <w:t>irtualizer</w:t>
+      </w:r>
+      <w:r>
+        <w:rPr>
+          <w:rFonts w:hint="eastAsia"/>
+          <w:szCs w:val="20"/>
+        </w:rPr>
+        <w:t>이다</w:t>
+      </w:r>
+      <w:r>
+        <w:rPr>
+          <w:szCs w:val="20"/>
+        </w:rPr>
+        <w:t>.</w:t>
+      </w:r>
+      <w:r>
+        <w:rPr>
+          <w:szCs w:val="20"/>
+        </w:rPr>
+        <w:br/>
+        <w:t xml:space="preserve">  </w:t>
+      </w:r>
+      <w:r>
+        <w:rPr>
+          <w:szCs w:val="20"/>
+        </w:rPr>
+        <w:t>m</w:t>
+      </w:r>
+      <w:r>
+        <w:rPr>
+          <w:szCs w:val="20"/>
+        </w:rPr>
+        <w:t>achine emulator</w:t>
+      </w:r>
+      <w:r>
+        <w:rPr>
+          <w:rFonts w:hint="eastAsia"/>
+          <w:szCs w:val="20"/>
+        </w:rPr>
+        <w:t>를 사용하면</w:t>
+      </w:r>
+      <w:r>
+        <w:rPr>
+          <w:szCs w:val="20"/>
+        </w:rPr>
+        <w:t>, QEMU</w:t>
+      </w:r>
+      <w:r>
+        <w:rPr>
+          <w:rFonts w:hint="eastAsia"/>
+          <w:szCs w:val="20"/>
+        </w:rPr>
+        <w:t xml:space="preserve">는 </w:t>
+      </w:r>
+      <w:r>
+        <w:rPr>
+          <w:szCs w:val="20"/>
+        </w:rPr>
+        <w:t>OS</w:t>
+      </w:r>
+      <w:r>
+        <w:rPr>
+          <w:rFonts w:hint="eastAsia"/>
+          <w:szCs w:val="20"/>
+        </w:rPr>
+        <w:t>를</w:t>
+      </w:r>
+      <w:r>
+        <w:rPr>
+          <w:rFonts w:hint="eastAsia"/>
+          <w:szCs w:val="20"/>
+        </w:rPr>
+        <w:t>,</w:t>
+      </w:r>
+      <w:r>
+        <w:rPr>
+          <w:rFonts w:hint="eastAsia"/>
+          <w:szCs w:val="20"/>
+        </w:rPr>
+        <w:t xml:space="preserve"> </w:t>
+      </w:r>
+      <w:r>
+        <w:rPr>
+          <w:rFonts w:hint="eastAsia"/>
+          <w:szCs w:val="20"/>
+        </w:rPr>
+        <w:t xml:space="preserve">그리고 </w:t>
+      </w:r>
+      <w:r>
+        <w:rPr>
+          <w:rFonts w:hint="eastAsia"/>
+          <w:szCs w:val="20"/>
+        </w:rPr>
+        <w:t>하나의 장치</w:t>
+      </w:r>
+      <w:r>
+        <w:rPr>
+          <w:szCs w:val="20"/>
+        </w:rPr>
+        <w:t>(</w:t>
+      </w:r>
+      <w:r>
+        <w:rPr>
+          <w:rFonts w:hint="eastAsia"/>
+          <w:szCs w:val="20"/>
+        </w:rPr>
+        <w:t>예,</w:t>
+      </w:r>
+      <w:r>
+        <w:rPr>
+          <w:szCs w:val="20"/>
+        </w:rPr>
+        <w:t xml:space="preserve"> ARM </w:t>
+      </w:r>
+      <w:r>
+        <w:rPr>
+          <w:rFonts w:hint="eastAsia"/>
+          <w:szCs w:val="20"/>
+        </w:rPr>
+        <w:t>보드</w:t>
+      </w:r>
+      <w:r>
+        <w:rPr>
+          <w:szCs w:val="20"/>
+        </w:rPr>
+        <w:t>)</w:t>
+      </w:r>
+      <w:r>
+        <w:rPr>
+          <w:rFonts w:hint="eastAsia"/>
+          <w:szCs w:val="20"/>
+        </w:rPr>
+        <w:t xml:space="preserve">에서 </w:t>
+      </w:r>
+      <w:r>
+        <w:rPr>
+          <w:rFonts w:hint="eastAsia"/>
+          <w:szCs w:val="20"/>
+        </w:rPr>
+        <w:t xml:space="preserve">만들어진 프로그램을 다른 </w:t>
+      </w:r>
+      <w:r>
+        <w:rPr>
+          <w:rFonts w:hint="eastAsia"/>
+          <w:szCs w:val="20"/>
+        </w:rPr>
+        <w:t>장치(예,</w:t>
+      </w:r>
+      <w:r>
+        <w:rPr>
+          <w:szCs w:val="20"/>
+        </w:rPr>
+        <w:t xml:space="preserve"> </w:t>
+      </w:r>
+      <w:r>
+        <w:rPr>
+          <w:rFonts w:hint="eastAsia"/>
+          <w:szCs w:val="20"/>
+        </w:rPr>
+        <w:t xml:space="preserve">독자의 개인 </w:t>
+      </w:r>
+      <w:r>
+        <w:rPr>
+          <w:szCs w:val="20"/>
+        </w:rPr>
+        <w:t>PC)</w:t>
+      </w:r>
+      <w:r>
+        <w:rPr>
+          <w:rFonts w:hint="eastAsia"/>
+          <w:szCs w:val="20"/>
+        </w:rPr>
+        <w:t xml:space="preserve">에서 </w:t>
+      </w:r>
+      <w:r>
+        <w:rPr>
+          <w:rFonts w:hint="eastAsia"/>
+          <w:szCs w:val="20"/>
+        </w:rPr>
+        <w:t>구동</w:t>
+      </w:r>
+      <w:r>
+        <w:rPr>
+          <w:rFonts w:hint="eastAsia"/>
+          <w:szCs w:val="20"/>
+        </w:rPr>
+        <w:t>이</w:t>
+      </w:r>
+      <w:r>
+        <w:rPr>
+          <w:rFonts w:hint="eastAsia"/>
+          <w:szCs w:val="20"/>
+        </w:rPr>
+        <w:t xml:space="preserve"> 가능하다</w:t>
+      </w:r>
+      <w:r>
+        <w:rPr>
+          <w:szCs w:val="20"/>
+        </w:rPr>
+        <w:t>.</w:t>
+      </w:r>
+      <w:r>
+        <w:rPr>
+          <w:szCs w:val="20"/>
+        </w:rPr>
+        <w:t xml:space="preserve"> </w:t>
+      </w:r>
+      <w:r>
+        <w:rPr>
+          <w:rFonts w:hint="eastAsia"/>
+          <w:szCs w:val="20"/>
+        </w:rPr>
+        <w:t xml:space="preserve">또한 </w:t>
+      </w:r>
+      <w:r>
+        <w:rPr>
+          <w:szCs w:val="20"/>
+        </w:rPr>
+        <w:t>d</w:t>
+      </w:r>
+      <w:r>
+        <w:rPr>
+          <w:szCs w:val="20"/>
+        </w:rPr>
+        <w:t>ynamic translation</w:t>
+      </w:r>
+      <w:r>
+        <w:rPr>
+          <w:rFonts w:hint="eastAsia"/>
+          <w:szCs w:val="20"/>
+        </w:rPr>
+        <w:t>을 사용함으로써</w:t>
+      </w:r>
+      <w:r>
+        <w:rPr>
+          <w:szCs w:val="20"/>
+        </w:rPr>
+        <w:t xml:space="preserve">, </w:t>
+      </w:r>
+      <w:r>
+        <w:rPr>
+          <w:rFonts w:hint="eastAsia"/>
+          <w:szCs w:val="20"/>
+        </w:rPr>
+        <w:t>좋은 성능을 끌어낼 수 있다</w:t>
+      </w:r>
+      <w:r>
+        <w:rPr>
+          <w:szCs w:val="20"/>
+        </w:rPr>
+        <w:t>.</w:t>
+      </w:r>
+      <w:r>
+        <w:rPr>
+          <w:szCs w:val="20"/>
+        </w:rPr>
+        <w:t xml:space="preserve"> </w:t>
+      </w:r>
+      <w:r>
+        <w:rPr>
+          <w:szCs w:val="20"/>
+        </w:rPr>
+        <w:br/>
+        <w:t xml:space="preserve">  </w:t>
+      </w:r>
+      <w:r>
+        <w:rPr>
+          <w:rFonts w:hint="eastAsia"/>
+          <w:szCs w:val="20"/>
+        </w:rPr>
+        <w:t>v</w:t>
+      </w:r>
+      <w:r>
+        <w:rPr>
+          <w:szCs w:val="20"/>
+        </w:rPr>
+        <w:t>irtualizer</w:t>
+      </w:r>
+      <w:r>
+        <w:rPr>
+          <w:rFonts w:hint="eastAsia"/>
+          <w:szCs w:val="20"/>
+        </w:rPr>
+        <w:t>를 이용하면</w:t>
+      </w:r>
+      <w:r>
+        <w:rPr>
+          <w:szCs w:val="20"/>
+        </w:rPr>
+        <w:t>, QEMU</w:t>
+      </w:r>
+      <w:r>
+        <w:rPr>
+          <w:rFonts w:hint="eastAsia"/>
+          <w:szCs w:val="20"/>
+        </w:rPr>
+        <w:t xml:space="preserve">는 </w:t>
+      </w:r>
+      <w:r>
+        <w:rPr>
+          <w:rFonts w:hint="eastAsia"/>
+          <w:szCs w:val="20"/>
+        </w:rPr>
+        <w:t>g</w:t>
+      </w:r>
+      <w:r>
+        <w:rPr>
+          <w:szCs w:val="20"/>
+        </w:rPr>
+        <w:t>uest code</w:t>
+      </w:r>
+      <w:r>
+        <w:rPr>
+          <w:rFonts w:hint="eastAsia"/>
+          <w:szCs w:val="20"/>
+        </w:rPr>
+        <w:t xml:space="preserve">를 </w:t>
+      </w:r>
+      <w:r>
+        <w:rPr>
+          <w:rFonts w:hint="eastAsia"/>
+          <w:szCs w:val="20"/>
+        </w:rPr>
+        <w:t>호스트</w:t>
+      </w:r>
+      <w:r>
+        <w:rPr>
+          <w:rFonts w:hint="eastAsia"/>
+          <w:szCs w:val="20"/>
+        </w:rPr>
+        <w:t xml:space="preserve"> </w:t>
+      </w:r>
+      <w:r>
+        <w:rPr>
+          <w:szCs w:val="20"/>
+        </w:rPr>
+        <w:t>CPU</w:t>
+      </w:r>
+      <w:r>
+        <w:rPr>
+          <w:rFonts w:hint="eastAsia"/>
+          <w:szCs w:val="20"/>
+        </w:rPr>
+        <w:t>에서 직접</w:t>
+      </w:r>
+      <w:r>
+        <w:rPr>
+          <w:szCs w:val="20"/>
+        </w:rPr>
+        <w:t xml:space="preserve"> </w:t>
+      </w:r>
+      <w:r>
+        <w:rPr>
+          <w:rFonts w:hint="eastAsia"/>
+          <w:szCs w:val="20"/>
+        </w:rPr>
+        <w:t xml:space="preserve">실행함으로써 </w:t>
+      </w:r>
+      <w:r>
+        <w:rPr>
+          <w:rFonts w:hint="eastAsia"/>
+          <w:szCs w:val="20"/>
+        </w:rPr>
+        <w:t>네이티브</w:t>
+      </w:r>
+      <w:r>
+        <w:rPr>
+          <w:rFonts w:hint="eastAsia"/>
+          <w:szCs w:val="20"/>
+        </w:rPr>
+        <w:t>와 가까운 성능을 달성할 수 있다</w:t>
+      </w:r>
+      <w:r>
+        <w:rPr>
+          <w:szCs w:val="20"/>
+        </w:rPr>
+        <w:t>.</w:t>
+      </w:r>
+      <w:r>
+        <w:rPr>
+          <w:szCs w:val="20"/>
+        </w:rPr>
+        <w:t xml:space="preserve"> </w:t>
+      </w:r>
+      <w:r>
+        <w:rPr>
+          <w:rFonts w:hint="eastAsia"/>
+          <w:szCs w:val="20"/>
+        </w:rPr>
+        <w:t>(Main</w:t>
+      </w:r>
+      <w:r>
+        <w:rPr>
+          <w:szCs w:val="20"/>
+        </w:rPr>
+        <w:t xml:space="preserve"> </w:t>
+      </w:r>
+      <w:r>
+        <w:rPr>
+          <w:rFonts w:hint="eastAsia"/>
+          <w:szCs w:val="20"/>
+        </w:rPr>
+        <w:t>Page,</w:t>
+      </w:r>
+      <w:r>
+        <w:rPr>
+          <w:szCs w:val="20"/>
+        </w:rPr>
+        <w:t xml:space="preserve"> </w:t>
+      </w:r>
+      <w:r>
+        <w:rPr>
+          <w:rFonts w:hint="eastAsia"/>
+          <w:szCs w:val="20"/>
+        </w:rPr>
+        <w:t>Aug</w:t>
+      </w:r>
+      <w:r>
+        <w:rPr>
+          <w:szCs w:val="20"/>
+        </w:rPr>
+        <w:t xml:space="preserve"> </w:t>
+      </w:r>
+      <w:r>
+        <w:rPr>
+          <w:rFonts w:hint="eastAsia"/>
+          <w:szCs w:val="20"/>
+        </w:rPr>
+        <w:t>28,</w:t>
+      </w:r>
+      <w:r>
+        <w:rPr>
+          <w:szCs w:val="20"/>
+        </w:rPr>
+        <w:t xml:space="preserve"> </w:t>
+      </w:r>
+      <w:r>
+        <w:rPr>
+          <w:rFonts w:hint="eastAsia"/>
+          <w:szCs w:val="20"/>
+        </w:rPr>
+        <w:t>2020)</w:t>
+      </w:r>
+      <w:r>
+        <w:rPr>
+          <w:szCs w:val="20"/>
+        </w:rPr>
+        <w:br/>
+        <w:t xml:space="preserve">  </w:t>
       </w:r>
     </w:p>
     <w:p>
@@ -3199,7 +5168,12 @@
     </w:p>
     <w:p>
       <w:pPr>
-        <w:ind w:left="0" w:firstLine="0"/>
+        <w:pStyle w:val="a6"/>
+        <w:numPr>
+          <w:ilvl w:val="0"/>
+          <w:numId w:val="9"/>
+        </w:numPr>
+        <w:ind w:leftChars="0"/>
         <w:rPr>
           <w:rFonts w:asciiTheme="majorHAnsi" w:eastAsiaTheme="majorHAnsi" w:hAnsiTheme="majorHAnsi" w:cs="Arial"/>
           <w:color w:val="333333"/>
@@ -3214,7 +5188,6 @@
           <w:szCs w:val="20"/>
           <w:shd w:val="clear" w:color="auto" w:fill="FFFFFF"/>
         </w:rPr>
-        <w:lastRenderedPageBreak/>
         <w:t>D. Stepner, N. Rajan and D. Hui, "Embedded application design using a real-time OS," </w:t>
       </w:r>
       <w:r>
@@ -3234,9 +5207,8 @@
           <w:szCs w:val="20"/>
           <w:shd w:val="clear" w:color="auto" w:fill="FFFFFF"/>
         </w:rPr>
-        <w:t xml:space="preserve">, New Orleans, LA, USA, 1999, pp. 151-156, </w:t>
-      </w:r>
-      <w:proofErr w:type="spellStart"/>
+        <w:t>, New Orleans, LA, USA, 1999, pp.</w:t>
+      </w:r>
       <w:r>
         <w:rPr>
           <w:rFonts w:asciiTheme="majorHAnsi" w:eastAsiaTheme="majorHAnsi" w:hAnsiTheme="majorHAnsi" w:cs="Arial"/>
@@ -3244,9 +5216,8 @@
           <w:szCs w:val="20"/>
           <w:shd w:val="clear" w:color="auto" w:fill="FFFFFF"/>
         </w:rPr>
-        <w:t>doi</w:t>
-      </w:r>
-      <w:proofErr w:type="spellEnd"/>
+        <w:t xml:space="preserve"> </w:t>
+      </w:r>
       <w:r>
         <w:rPr>
           <w:rFonts w:asciiTheme="majorHAnsi" w:eastAsiaTheme="majorHAnsi" w:hAnsiTheme="majorHAnsi" w:cs="Arial"/>
@@ -3254,126 +5225,218 @@
           <w:szCs w:val="20"/>
           <w:shd w:val="clear" w:color="auto" w:fill="FFFFFF"/>
         </w:rPr>
+        <w:t xml:space="preserve">151-156, </w:t>
+      </w:r>
+      <w:proofErr w:type="spellStart"/>
+      <w:r>
+        <w:rPr>
+          <w:rFonts w:asciiTheme="majorHAnsi" w:eastAsiaTheme="majorHAnsi" w:hAnsiTheme="majorHAnsi" w:cs="Arial"/>
+          <w:color w:val="333333"/>
+          <w:szCs w:val="20"/>
+          <w:shd w:val="clear" w:color="auto" w:fill="FFFFFF"/>
+        </w:rPr>
+        <w:t>doi</w:t>
+      </w:r>
+      <w:proofErr w:type="spellEnd"/>
+      <w:r>
+        <w:rPr>
+          <w:rFonts w:asciiTheme="majorHAnsi" w:eastAsiaTheme="majorHAnsi" w:hAnsiTheme="majorHAnsi" w:cs="Arial"/>
+          <w:color w:val="333333"/>
+          <w:szCs w:val="20"/>
+          <w:shd w:val="clear" w:color="auto" w:fill="FFFFFF"/>
+        </w:rPr>
         <w:t>: 10.1109/DAC.1999.781301.</w:t>
       </w:r>
     </w:p>
     <w:p>
       <w:pPr>
-        <w:ind w:left="0" w:firstLine="0"/>
+        <w:pStyle w:val="a6"/>
+        <w:numPr>
+          <w:ilvl w:val="0"/>
+          <w:numId w:val="9"/>
+        </w:numPr>
+        <w:ind w:leftChars="0"/>
+        <w:rPr>
+          <w:rFonts w:asciiTheme="majorHAnsi" w:eastAsiaTheme="majorHAnsi" w:hAnsiTheme="majorHAnsi" w:hint="eastAsia"/>
+        </w:rPr>
+      </w:pPr>
+      <w:r>
         <w:rPr>
           <w:rFonts w:asciiTheme="majorHAnsi" w:eastAsiaTheme="majorHAnsi" w:hAnsiTheme="majorHAnsi" w:cs="Arial"/>
-          <w:color w:val="333333"/>
-          <w:szCs w:val="20"/>
           <w:shd w:val="clear" w:color="auto" w:fill="FFFFFF"/>
         </w:rPr>
-      </w:pPr>
+        <w:t>David A</w:t>
+      </w:r>
+      <w:r>
+        <w:rPr>
+          <w:rFonts w:asciiTheme="majorHAnsi" w:eastAsiaTheme="majorHAnsi" w:hAnsiTheme="majorHAnsi" w:cs="Arial" w:hint="eastAsia"/>
+          <w:shd w:val="clear" w:color="auto" w:fill="FFFFFF"/>
+        </w:rPr>
+        <w:t>.</w:t>
+      </w:r>
+      <w:r>
+        <w:rPr>
+          <w:rFonts w:asciiTheme="majorHAnsi" w:eastAsiaTheme="majorHAnsi" w:hAnsiTheme="majorHAnsi" w:cs="Arial"/>
+          <w:shd w:val="clear" w:color="auto" w:fill="FFFFFF"/>
+        </w:rPr>
+        <w:t xml:space="preserve"> </w:t>
+      </w:r>
+      <w:r>
+        <w:rPr>
+          <w:rFonts w:asciiTheme="majorHAnsi" w:eastAsiaTheme="majorHAnsi" w:hAnsiTheme="majorHAnsi" w:cs="Arial"/>
+          <w:shd w:val="clear" w:color="auto" w:fill="FFFFFF"/>
+        </w:rPr>
+        <w:t>Patterson and John L</w:t>
+      </w:r>
+      <w:r>
+        <w:rPr>
+          <w:rFonts w:asciiTheme="majorHAnsi" w:eastAsiaTheme="majorHAnsi" w:hAnsiTheme="majorHAnsi" w:cs="Arial" w:hint="eastAsia"/>
+          <w:shd w:val="clear" w:color="auto" w:fill="FFFFFF"/>
+        </w:rPr>
+        <w:t>.</w:t>
+      </w:r>
+      <w:r>
+        <w:rPr>
+          <w:rFonts w:asciiTheme="majorHAnsi" w:eastAsiaTheme="majorHAnsi" w:hAnsiTheme="majorHAnsi" w:cs="Arial"/>
+          <w:shd w:val="clear" w:color="auto" w:fill="FFFFFF"/>
+        </w:rPr>
+        <w:t xml:space="preserve"> Hennessy. </w:t>
+      </w:r>
+      <w:r>
+        <w:rPr>
+          <w:rFonts w:asciiTheme="majorHAnsi" w:eastAsiaTheme="majorHAnsi" w:hAnsiTheme="majorHAnsi" w:cs="Arial"/>
+          <w:i/>
+          <w:iCs/>
+          <w:shd w:val="clear" w:color="auto" w:fill="FFFFFF"/>
+        </w:rPr>
+        <w:t>컴퓨터 구조 및 설계:하드웨어/소프트웨어 인터페이스</w:t>
+      </w:r>
+      <w:r>
+        <w:rPr>
+          <w:rFonts w:asciiTheme="majorHAnsi" w:eastAsiaTheme="majorHAnsi" w:hAnsiTheme="majorHAnsi" w:cs="Arial"/>
+          <w:shd w:val="clear" w:color="auto" w:fill="FFFFFF"/>
+        </w:rPr>
+        <w:t xml:space="preserve">. </w:t>
+      </w:r>
+      <w:proofErr w:type="spellStart"/>
+      <w:r>
+        <w:rPr>
+          <w:rFonts w:asciiTheme="majorHAnsi" w:eastAsiaTheme="majorHAnsi" w:hAnsiTheme="majorHAnsi" w:cs="Arial"/>
+          <w:shd w:val="clear" w:color="auto" w:fill="FFFFFF"/>
+        </w:rPr>
+        <w:t>n.p.</w:t>
+      </w:r>
+      <w:proofErr w:type="spellEnd"/>
+      <w:r>
+        <w:rPr>
+          <w:rFonts w:asciiTheme="majorHAnsi" w:eastAsiaTheme="majorHAnsi" w:hAnsiTheme="majorHAnsi" w:cs="Arial"/>
+          <w:shd w:val="clear" w:color="auto" w:fill="FFFFFF"/>
+        </w:rPr>
+        <w:t xml:space="preserve">: </w:t>
+      </w:r>
+      <w:proofErr w:type="spellStart"/>
+      <w:r>
+        <w:rPr>
+          <w:rFonts w:asciiTheme="majorHAnsi" w:eastAsiaTheme="majorHAnsi" w:hAnsiTheme="majorHAnsi" w:cs="Arial"/>
+          <w:shd w:val="clear" w:color="auto" w:fill="FFFFFF"/>
+        </w:rPr>
+        <w:t>한티미디어</w:t>
+      </w:r>
+      <w:proofErr w:type="spellEnd"/>
+      <w:r>
+        <w:rPr>
+          <w:rFonts w:asciiTheme="majorHAnsi" w:eastAsiaTheme="majorHAnsi" w:hAnsiTheme="majorHAnsi" w:cs="Arial"/>
+          <w:shd w:val="clear" w:color="auto" w:fill="FFFFFF"/>
+        </w:rPr>
+        <w:t>, 2018.</w:t>
+      </w:r>
     </w:p>
     <w:p>
       <w:pPr>
-        <w:ind w:left="0" w:firstLine="0"/>
-      </w:pPr>
+        <w:pStyle w:val="a6"/>
+        <w:numPr>
+          <w:ilvl w:val="0"/>
+          <w:numId w:val="9"/>
+        </w:numPr>
+        <w:ind w:leftChars="0"/>
+        <w:rPr>
+          <w:rFonts w:asciiTheme="majorHAnsi" w:eastAsiaTheme="majorHAnsi" w:hAnsiTheme="majorHAnsi"/>
+        </w:rPr>
+      </w:pPr>
+      <w:r>
+        <w:rPr>
+          <w:rFonts w:asciiTheme="majorHAnsi" w:eastAsiaTheme="majorHAnsi" w:hAnsiTheme="majorHAnsi" w:cs="Arial"/>
+          <w:shd w:val="clear" w:color="auto" w:fill="FFFFFF"/>
+        </w:rPr>
+        <w:t>"Main Page." </w:t>
+      </w:r>
+      <w:r>
+        <w:rPr>
+          <w:rFonts w:asciiTheme="majorHAnsi" w:eastAsiaTheme="majorHAnsi" w:hAnsiTheme="majorHAnsi" w:cs="Arial"/>
+          <w:i/>
+          <w:iCs/>
+          <w:shd w:val="clear" w:color="auto" w:fill="FFFFFF"/>
+        </w:rPr>
+        <w:t>QEMU Wiki</w:t>
+      </w:r>
+      <w:r>
+        <w:rPr>
+          <w:rFonts w:asciiTheme="majorHAnsi" w:eastAsiaTheme="majorHAnsi" w:hAnsiTheme="majorHAnsi" w:cs="Arial"/>
+          <w:shd w:val="clear" w:color="auto" w:fill="FFFFFF"/>
+        </w:rPr>
+        <w:t>. last modified Jul 9, 2020, accessed Aug 28, 2020, https://wiki.qemu.org/Main_Page.</w:t>
+      </w:r>
     </w:p>
     <w:p>
       <w:pPr>
-        <w:ind w:firstLineChars="100" w:firstLine="240"/>
-      </w:pPr>
-      <w:r>
-        <w:rPr>
-          <w:b/>
-          <w:sz w:val="24"/>
-        </w:rPr>
-        <w:t>위 양식은 연구 논문</w:t>
-      </w:r>
-      <w:r>
-        <w:rPr>
-          <w:rFonts w:hint="eastAsia"/>
-          <w:b/>
-          <w:sz w:val="24"/>
-        </w:rPr>
-        <w:t>의</w:t>
-      </w:r>
-      <w:r>
-        <w:rPr>
-          <w:b/>
-          <w:sz w:val="24"/>
-        </w:rPr>
-        <w:t xml:space="preserve"> 양식으로 반드시 위 순서로 진행할 필요는 없습니다. 일반적인 서론, 본론, 결론 식으로 작성</w:t>
-      </w:r>
-      <w:r>
-        <w:rPr>
-          <w:rFonts w:hint="eastAsia"/>
-          <w:b/>
-          <w:sz w:val="24"/>
-        </w:rPr>
-        <w:t>하여도</w:t>
-      </w:r>
-      <w:r>
-        <w:rPr>
-          <w:b/>
-          <w:sz w:val="24"/>
-        </w:rPr>
-        <w:t xml:space="preserve"> 상관없습니다. 본문에 대한 양식은 자유롭게 하되,</w:t>
-      </w:r>
-      <w:r>
-        <w:rPr>
-          <w:b/>
-          <w:sz w:val="24"/>
-        </w:rPr>
-        <w:t xml:space="preserve"> </w:t>
-      </w:r>
-      <w:r>
-        <w:rPr>
-          <w:b/>
-          <w:sz w:val="24"/>
-        </w:rPr>
-        <w:t>두서 있게 써</w:t>
-      </w:r>
-      <w:r>
-        <w:rPr>
-          <w:rFonts w:hint="eastAsia"/>
-          <w:b/>
-          <w:sz w:val="24"/>
-        </w:rPr>
-        <w:t xml:space="preserve"> </w:t>
-      </w:r>
-      <w:r>
-        <w:rPr>
-          <w:b/>
-          <w:sz w:val="24"/>
-        </w:rPr>
-        <w:t>주시기 바랍니다</w:t>
-      </w:r>
-      <w:r>
-        <w:rPr>
-          <w:b/>
-          <w:sz w:val="24"/>
+        <w:pStyle w:val="a6"/>
+        <w:numPr>
+          <w:ilvl w:val="0"/>
+          <w:numId w:val="9"/>
+        </w:numPr>
+        <w:ind w:leftChars="0"/>
+        <w:rPr>
+          <w:rFonts w:asciiTheme="majorHAnsi" w:eastAsiaTheme="majorHAnsi" w:hAnsiTheme="majorHAnsi"/>
+        </w:rPr>
+      </w:pPr>
+      <w:r>
+        <w:rPr>
+          <w:rFonts w:asciiTheme="majorHAnsi" w:eastAsiaTheme="majorHAnsi" w:hAnsiTheme="majorHAnsi" w:cs="Arial"/>
+          <w:shd w:val="clear" w:color="auto" w:fill="FFFFFF"/>
+        </w:rPr>
+        <w:t>이만우. </w:t>
+      </w:r>
+      <w:r>
+        <w:rPr>
+          <w:rFonts w:asciiTheme="majorHAnsi" w:eastAsiaTheme="majorHAnsi" w:hAnsiTheme="majorHAnsi" w:cs="Arial"/>
+          <w:i/>
+          <w:iCs/>
+          <w:shd w:val="clear" w:color="auto" w:fill="FFFFFF"/>
+        </w:rPr>
+        <w:t>임베디드 SO 개발 프로젝트:ARM 기반 펌웨어/RTOS의 원리와 구조</w:t>
+      </w:r>
+      <w:r>
+        <w:rPr>
+          <w:rFonts w:asciiTheme="majorHAnsi" w:eastAsiaTheme="majorHAnsi" w:hAnsiTheme="majorHAnsi" w:cs="Arial"/>
+          <w:shd w:val="clear" w:color="auto" w:fill="FFFFFF"/>
         </w:rPr>
         <w:t xml:space="preserve">. </w:t>
       </w:r>
-      <w:r>
-        <w:rPr>
-          <w:b/>
-          <w:sz w:val="24"/>
-          <w:u w:val="single" w:color="000000"/>
-        </w:rPr>
-        <w:t>그리고 출처 반드시 지켜</w:t>
-      </w:r>
-      <w:r>
-        <w:rPr>
-          <w:rFonts w:hint="eastAsia"/>
-          <w:b/>
-          <w:sz w:val="24"/>
-          <w:u w:val="single" w:color="000000"/>
-        </w:rPr>
-        <w:t xml:space="preserve"> </w:t>
-      </w:r>
-      <w:r>
-        <w:rPr>
-          <w:b/>
-          <w:sz w:val="24"/>
-          <w:u w:val="single" w:color="000000"/>
-        </w:rPr>
-        <w:t>주시기 바랍니다.</w:t>
+      <w:proofErr w:type="spellStart"/>
+      <w:r>
+        <w:rPr>
+          <w:rFonts w:asciiTheme="majorHAnsi" w:eastAsiaTheme="majorHAnsi" w:hAnsiTheme="majorHAnsi" w:cs="Arial"/>
+          <w:shd w:val="clear" w:color="auto" w:fill="FFFFFF"/>
+        </w:rPr>
+        <w:t>n.p.</w:t>
+      </w:r>
+      <w:proofErr w:type="spellEnd"/>
+      <w:r>
+        <w:rPr>
+          <w:rFonts w:asciiTheme="majorHAnsi" w:eastAsiaTheme="majorHAnsi" w:hAnsiTheme="majorHAnsi" w:cs="Arial"/>
+          <w:shd w:val="clear" w:color="auto" w:fill="FFFFFF"/>
+        </w:rPr>
+        <w:t>: 인사이트, 2019.</w:t>
       </w:r>
     </w:p>
     <w:sectPr>
@@ -4209,6 +6272,95 @@
 <file path=word/numbering.xml><?xml version="1.0" encoding="utf-8"?>
 <w:numbering xmlns:wpc="http://schemas.microsoft.com/office/word/2010/wordprocessingCanvas" xmlns:cx="http://schemas.microsoft.com/office/drawing/2014/chartex" xmlns:cx1="http://schemas.microsoft.com/office/drawing/2015/9/8/chartex" xmlns:cx2="http://schemas.microsoft.com/office/drawing/2015/10/21/chartex" xmlns:cx3="http://schemas.microsoft.com/office/drawing/2016/5/9/chartex" xmlns:cx4="http://schemas.microsoft.com/office/drawing/2016/5/10/chartex" xmlns:cx5="http://schemas.microsoft.com/office/drawing/2016/5/11/chartex" xmlns:cx6="http://schemas.microsoft.com/office/drawing/2016/5/12/chartex" xmlns:cx7="http://schemas.microsoft.com/office/drawing/2016/5/13/chartex" xmlns:cx8="http://schemas.microsoft.com/office/drawing/2016/5/14/chartex" xmlns:mc="http://schemas.openxmlformats.org/markup-compatibility/2006" xmlns:aink="http://schemas.microsoft.com/office/drawing/2016/ink" xmlns:am3d="http://schemas.microsoft.com/office/drawing/2017/model3d" xmlns:o="urn:schemas-microsoft-com:office:office" xmlns:r="http://schemas.openxmlformats.org/officeDocument/2006/relationships" xmlns:m="http://schemas.openxmlformats.org/officeDocument/2006/math" xmlns:v="urn:schemas-microsoft-com:vml" xmlns:wp14="http://schemas.microsoft.com/office/word/2010/wordprocessingDrawing" xmlns:wp="http://schemas.openxmlformats.org/drawingml/2006/wordprocessingDrawing" xmlns:w10="urn:schemas-microsoft-com:office:word" xmlns:w="http://schemas.openxmlformats.org/wordprocessingml/2006/main" xmlns:w14="http://schemas.microsoft.com/office/word/2010/wordml" xmlns:w15="http://schemas.microsoft.com/office/word/2012/wordml" xmlns:w16cex="http://schemas.microsoft.com/office/word/2018/wordml/cex" xmlns:w16cid="http://schemas.microsoft.com/office/word/2016/wordml/cid" xmlns:w16="http://schemas.microsoft.com/office/word/2018/wordml" xmlns:w16se="http://schemas.microsoft.com/office/word/2015/wordml/symex" xmlns:wpg="http://schemas.microsoft.com/office/word/2010/wordprocessingGroup" xmlns:wpi="http://schemas.microsoft.com/office/word/2010/wordprocessingInk" xmlns:wne="http://schemas.microsoft.com/office/word/2006/wordml" xmlns:wps="http://schemas.microsoft.com/office/word/2010/wordprocessingShape" mc:Ignorable="w14 w15 w16se w16cid w16 w16cex wp14">
   <w:abstractNum w:abstractNumId="0" w15:restartNumberingAfterBreak="0">
+    <w:nsid w:val="0C1E00D9"/>
+    <w:multiLevelType w:val="hybridMultilevel"/>
+    <w:tmpl w:val="8D00DE44"/>
+    <w:lvl w:ilvl="0" w:tplc="43801568">
+      <w:start w:val="1"/>
+      <w:numFmt w:val="decimal"/>
+      <w:lvlText w:val="%1."/>
+      <w:lvlJc w:val="left"/>
+      <w:pPr>
+        <w:ind w:left="370" w:hanging="360"/>
+      </w:pPr>
+      <w:rPr>
+        <w:rFonts w:hint="default"/>
+      </w:rPr>
+    </w:lvl>
+    <w:lvl w:ilvl="1" w:tplc="04090019" w:tentative="1">
+      <w:start w:val="1"/>
+      <w:numFmt w:val="upperLetter"/>
+      <w:lvlText w:val="%2."/>
+      <w:lvlJc w:val="left"/>
+      <w:pPr>
+        <w:ind w:left="810" w:hanging="400"/>
+      </w:pPr>
+    </w:lvl>
+    <w:lvl w:ilvl="2" w:tplc="0409001B" w:tentative="1">
+      <w:start w:val="1"/>
+      <w:numFmt w:val="lowerRoman"/>
+      <w:lvlText w:val="%3."/>
+      <w:lvlJc w:val="right"/>
+      <w:pPr>
+        <w:ind w:left="1210" w:hanging="400"/>
+      </w:pPr>
+    </w:lvl>
+    <w:lvl w:ilvl="3" w:tplc="0409000F" w:tentative="1">
+      <w:start w:val="1"/>
+      <w:numFmt w:val="decimal"/>
+      <w:lvlText w:val="%4."/>
+      <w:lvlJc w:val="left"/>
+      <w:pPr>
+        <w:ind w:left="1610" w:hanging="400"/>
+      </w:pPr>
+    </w:lvl>
+    <w:lvl w:ilvl="4" w:tplc="04090019" w:tentative="1">
+      <w:start w:val="1"/>
+      <w:numFmt w:val="upperLetter"/>
+      <w:lvlText w:val="%5."/>
+      <w:lvlJc w:val="left"/>
+      <w:pPr>
+        <w:ind w:left="2010" w:hanging="400"/>
+      </w:pPr>
+    </w:lvl>
+    <w:lvl w:ilvl="5" w:tplc="0409001B" w:tentative="1">
+      <w:start w:val="1"/>
+      <w:numFmt w:val="lowerRoman"/>
+      <w:lvlText w:val="%6."/>
+      <w:lvlJc w:val="right"/>
+      <w:pPr>
+        <w:ind w:left="2410" w:hanging="400"/>
+      </w:pPr>
+    </w:lvl>
+    <w:lvl w:ilvl="6" w:tplc="0409000F" w:tentative="1">
+      <w:start w:val="1"/>
+      <w:numFmt w:val="decimal"/>
+      <w:lvlText w:val="%7."/>
+      <w:lvlJc w:val="left"/>
+      <w:pPr>
+        <w:ind w:left="2810" w:hanging="400"/>
+      </w:pPr>
+    </w:lvl>
+    <w:lvl w:ilvl="7" w:tplc="04090019" w:tentative="1">
+      <w:start w:val="1"/>
+      <w:numFmt w:val="upperLetter"/>
+      <w:lvlText w:val="%8."/>
+      <w:lvlJc w:val="left"/>
+      <w:pPr>
+        <w:ind w:left="3210" w:hanging="400"/>
+      </w:pPr>
+    </w:lvl>
+    <w:lvl w:ilvl="8" w:tplc="0409001B" w:tentative="1">
+      <w:start w:val="1"/>
+      <w:numFmt w:val="lowerRoman"/>
+      <w:lvlText w:val="%9."/>
+      <w:lvlJc w:val="right"/>
+      <w:pPr>
+        <w:ind w:left="3610" w:hanging="400"/>
+      </w:pPr>
+    </w:lvl>
+  </w:abstractNum>
+  <w:abstractNum w:abstractNumId="1" w15:restartNumberingAfterBreak="0">
     <w:nsid w:val="18B9258A"/>
     <w:multiLevelType w:val="hybridMultilevel"/>
     <w:tmpl w:val="2FA2C270"/>
@@ -4321,7 +6473,7 @@
       </w:rPr>
     </w:lvl>
   </w:abstractNum>
-  <w:abstractNum w:abstractNumId="1" w15:restartNumberingAfterBreak="0">
+  <w:abstractNum w:abstractNumId="2" w15:restartNumberingAfterBreak="0">
     <w:nsid w:val="30B01F1D"/>
     <w:multiLevelType w:val="hybridMultilevel"/>
     <w:tmpl w:val="A49A2F52"/>
@@ -4533,7 +6685,7 @@
       </w:rPr>
     </w:lvl>
   </w:abstractNum>
-  <w:abstractNum w:abstractNumId="2" w15:restartNumberingAfterBreak="0">
+  <w:abstractNum w:abstractNumId="3" w15:restartNumberingAfterBreak="0">
     <w:nsid w:val="31FB298A"/>
     <w:multiLevelType w:val="hybridMultilevel"/>
     <w:tmpl w:val="2E3AD1AE"/>
@@ -4645,7 +6797,7 @@
       </w:rPr>
     </w:lvl>
   </w:abstractNum>
-  <w:abstractNum w:abstractNumId="3" w15:restartNumberingAfterBreak="0">
+  <w:abstractNum w:abstractNumId="4" w15:restartNumberingAfterBreak="0">
     <w:nsid w:val="473D417C"/>
     <w:multiLevelType w:val="hybridMultilevel"/>
     <w:tmpl w:val="D00E3AAC"/>
@@ -4758,7 +6910,7 @@
       </w:rPr>
     </w:lvl>
   </w:abstractNum>
-  <w:abstractNum w:abstractNumId="4" w15:restartNumberingAfterBreak="0">
+  <w:abstractNum w:abstractNumId="5" w15:restartNumberingAfterBreak="0">
     <w:nsid w:val="4D381CD2"/>
     <w:multiLevelType w:val="hybridMultilevel"/>
     <w:tmpl w:val="50288D62"/>
@@ -4871,7 +7023,7 @@
       </w:rPr>
     </w:lvl>
   </w:abstractNum>
-  <w:abstractNum w:abstractNumId="5" w15:restartNumberingAfterBreak="0">
+  <w:abstractNum w:abstractNumId="6" w15:restartNumberingAfterBreak="0">
     <w:nsid w:val="67DF1BEA"/>
     <w:multiLevelType w:val="hybridMultilevel"/>
     <w:tmpl w:val="501EEEC6"/>
@@ -5092,7 +7244,120 @@
       </w:rPr>
     </w:lvl>
   </w:abstractNum>
-  <w:abstractNum w:abstractNumId="6" w15:restartNumberingAfterBreak="0">
+  <w:abstractNum w:abstractNumId="7" w15:restartNumberingAfterBreak="0">
+    <w:nsid w:val="69BD4E00"/>
+    <w:multiLevelType w:val="hybridMultilevel"/>
+    <w:tmpl w:val="17404158"/>
+    <w:lvl w:ilvl="0" w:tplc="FFEED3E8">
+      <w:start w:val="4"/>
+      <w:numFmt w:val="bullet"/>
+      <w:lvlText w:val="-"/>
+      <w:lvlJc w:val="left"/>
+      <w:pPr>
+        <w:ind w:left="480" w:hanging="360"/>
+      </w:pPr>
+      <w:rPr>
+        <w:rFonts w:ascii="맑은 고딕" w:eastAsia="맑은 고딕" w:hAnsi="맑은 고딕" w:cs="맑은 고딕" w:hint="eastAsia"/>
+      </w:rPr>
+    </w:lvl>
+    <w:lvl w:ilvl="1" w:tplc="04090003" w:tentative="1">
+      <w:start w:val="1"/>
+      <w:numFmt w:val="bullet"/>
+      <w:lvlText w:val=""/>
+      <w:lvlJc w:val="left"/>
+      <w:pPr>
+        <w:ind w:left="920" w:hanging="400"/>
+      </w:pPr>
+      <w:rPr>
+        <w:rFonts w:ascii="Wingdings" w:hAnsi="Wingdings" w:hint="default"/>
+      </w:rPr>
+    </w:lvl>
+    <w:lvl w:ilvl="2" w:tplc="04090005" w:tentative="1">
+      <w:start w:val="1"/>
+      <w:numFmt w:val="bullet"/>
+      <w:lvlText w:val=""/>
+      <w:lvlJc w:val="left"/>
+      <w:pPr>
+        <w:ind w:left="1320" w:hanging="400"/>
+      </w:pPr>
+      <w:rPr>
+        <w:rFonts w:ascii="Wingdings" w:hAnsi="Wingdings" w:hint="default"/>
+      </w:rPr>
+    </w:lvl>
+    <w:lvl w:ilvl="3" w:tplc="04090001" w:tentative="1">
+      <w:start w:val="1"/>
+      <w:numFmt w:val="bullet"/>
+      <w:lvlText w:val=""/>
+      <w:lvlJc w:val="left"/>
+      <w:pPr>
+        <w:ind w:left="1720" w:hanging="400"/>
+      </w:pPr>
+      <w:rPr>
+        <w:rFonts w:ascii="Wingdings" w:hAnsi="Wingdings" w:hint="default"/>
+      </w:rPr>
+    </w:lvl>
+    <w:lvl w:ilvl="4" w:tplc="04090003" w:tentative="1">
+      <w:start w:val="1"/>
+      <w:numFmt w:val="bullet"/>
+      <w:lvlText w:val=""/>
+      <w:lvlJc w:val="left"/>
+      <w:pPr>
+        <w:ind w:left="2120" w:hanging="400"/>
+      </w:pPr>
+      <w:rPr>
+        <w:rFonts w:ascii="Wingdings" w:hAnsi="Wingdings" w:hint="default"/>
+      </w:rPr>
+    </w:lvl>
+    <w:lvl w:ilvl="5" w:tplc="04090005" w:tentative="1">
+      <w:start w:val="1"/>
+      <w:numFmt w:val="bullet"/>
+      <w:lvlText w:val=""/>
+      <w:lvlJc w:val="left"/>
+      <w:pPr>
+        <w:ind w:left="2520" w:hanging="400"/>
+      </w:pPr>
+      <w:rPr>
+        <w:rFonts w:ascii="Wingdings" w:hAnsi="Wingdings" w:hint="default"/>
+      </w:rPr>
+    </w:lvl>
+    <w:lvl w:ilvl="6" w:tplc="04090001" w:tentative="1">
+      <w:start w:val="1"/>
+      <w:numFmt w:val="bullet"/>
+      <w:lvlText w:val=""/>
+      <w:lvlJc w:val="left"/>
+      <w:pPr>
+        <w:ind w:left="2920" w:hanging="400"/>
+      </w:pPr>
+      <w:rPr>
+        <w:rFonts w:ascii="Wingdings" w:hAnsi="Wingdings" w:hint="default"/>
+      </w:rPr>
+    </w:lvl>
+    <w:lvl w:ilvl="7" w:tplc="04090003" w:tentative="1">
+      <w:start w:val="1"/>
+      <w:numFmt w:val="bullet"/>
+      <w:lvlText w:val=""/>
+      <w:lvlJc w:val="left"/>
+      <w:pPr>
+        <w:ind w:left="3320" w:hanging="400"/>
+      </w:pPr>
+      <w:rPr>
+        <w:rFonts w:ascii="Wingdings" w:hAnsi="Wingdings" w:hint="default"/>
+      </w:rPr>
+    </w:lvl>
+    <w:lvl w:ilvl="8" w:tplc="04090005" w:tentative="1">
+      <w:start w:val="1"/>
+      <w:numFmt w:val="bullet"/>
+      <w:lvlText w:val=""/>
+      <w:lvlJc w:val="left"/>
+      <w:pPr>
+        <w:ind w:left="3720" w:hanging="400"/>
+      </w:pPr>
+      <w:rPr>
+        <w:rFonts w:ascii="Wingdings" w:hAnsi="Wingdings" w:hint="default"/>
+      </w:rPr>
+    </w:lvl>
+  </w:abstractNum>
+  <w:abstractNum w:abstractNumId="8" w15:restartNumberingAfterBreak="0">
     <w:nsid w:val="6EEC1DAA"/>
     <w:multiLevelType w:val="hybridMultilevel"/>
     <w:tmpl w:val="1952BF68"/>
@@ -5181,12 +7446,11 @@
       </w:pPr>
     </w:lvl>
   </w:abstractNum>
-  <w:abstractNum w:abstractNumId="7" w15:restartNumberingAfterBreak="0">
+  <w:abstractNum w:abstractNumId="9" w15:restartNumberingAfterBreak="0">
     <w:nsid w:val="7DD11B52"/>
     <w:multiLevelType w:val="hybridMultilevel"/>
-    <w:tmpl w:val="4EB6EB20"/>
-    <w:lvl w:ilvl="0" w:tplc="877041D0">
-      <w:start w:val="1"/>
+    <w:tmpl w:val="2A14AAB0"/>
+    <w:lvl w:ilvl="0" w:tplc="48425F0E">
       <w:numFmt w:val="decimal"/>
       <w:lvlText w:val="%1."/>
       <w:lvlJc w:val="left"/>
@@ -5272,28 +7536,34 @@
     </w:lvl>
   </w:abstractNum>
   <w:num w:numId="1">
+    <w:abstractNumId w:val="6"/>
+  </w:num>
+  <w:num w:numId="2">
+    <w:abstractNumId w:val="2"/>
+  </w:num>
+  <w:num w:numId="3">
+    <w:abstractNumId w:val="4"/>
+  </w:num>
+  <w:num w:numId="4">
+    <w:abstractNumId w:val="8"/>
+  </w:num>
+  <w:num w:numId="5">
+    <w:abstractNumId w:val="1"/>
+  </w:num>
+  <w:num w:numId="6">
+    <w:abstractNumId w:val="9"/>
+  </w:num>
+  <w:num w:numId="7">
+    <w:abstractNumId w:val="3"/>
+  </w:num>
+  <w:num w:numId="8">
     <w:abstractNumId w:val="5"/>
   </w:num>
-  <w:num w:numId="2">
-    <w:abstractNumId w:val="1"/>
-  </w:num>
-  <w:num w:numId="3">
-    <w:abstractNumId w:val="3"/>
-  </w:num>
-  <w:num w:numId="4">
-    <w:abstractNumId w:val="6"/>
-  </w:num>
-  <w:num w:numId="5">
+  <w:num w:numId="9">
     <w:abstractNumId w:val="0"/>
   </w:num>
-  <w:num w:numId="6">
+  <w:num w:numId="10">
     <w:abstractNumId w:val="7"/>
-  </w:num>
-  <w:num w:numId="7">
-    <w:abstractNumId w:val="2"/>
-  </w:num>
-  <w:num w:numId="8">
-    <w:abstractNumId w:val="4"/>
   </w:num>
 </w:numbering>
 </file>
@@ -5751,7 +8021,6 @@
   <w:style w:type="character" w:default="1" w:styleId="a0">
     <w:name w:val="Default Paragraph Font"/>
     <w:uiPriority w:val="1"/>
-    <w:semiHidden/>
     <w:unhideWhenUsed/>
   </w:style>
   <w:style w:type="table" w:default="1" w:styleId="a1">
@@ -5878,7 +8147,6 @@
     <w:name w:val="Hyperlink"/>
     <w:basedOn w:val="a0"/>
     <w:uiPriority w:val="99"/>
-    <w:semiHidden/>
     <w:unhideWhenUsed/>
     <w:rsid w:val="00461812"/>
     <w:rPr>
@@ -5917,6 +8185,49 @@
     <w:rPr>
       <w:i/>
       <w:iCs/>
+    </w:rPr>
+  </w:style>
+  <w:style w:type="character" w:styleId="a9">
+    <w:name w:val="Unresolved Mention"/>
+    <w:basedOn w:val="a0"/>
+    <w:uiPriority w:val="99"/>
+    <w:semiHidden/>
+    <w:unhideWhenUsed/>
+    <w:rsid w:val="008B3015"/>
+    <w:rPr>
+      <w:color w:val="605E5C"/>
+      <w:shd w:val="clear" w:color="auto" w:fill="E1DFDD"/>
+    </w:rPr>
+  </w:style>
+  <w:style w:type="paragraph" w:styleId="aa">
+    <w:name w:val="Balloon Text"/>
+    <w:basedOn w:val="a"/>
+    <w:link w:val="Char"/>
+    <w:uiPriority w:val="99"/>
+    <w:semiHidden/>
+    <w:unhideWhenUsed/>
+    <w:rsid w:val="00B70BB6"/>
+    <w:pPr>
+      <w:spacing w:after="0" w:line="240" w:lineRule="auto"/>
+    </w:pPr>
+    <w:rPr>
+      <w:rFonts w:asciiTheme="majorHAnsi" w:eastAsiaTheme="majorEastAsia" w:hAnsiTheme="majorHAnsi" w:cstheme="majorBidi"/>
+      <w:sz w:val="18"/>
+      <w:szCs w:val="18"/>
+    </w:rPr>
+  </w:style>
+  <w:style w:type="character" w:customStyle="1" w:styleId="Char">
+    <w:name w:val="풍선 도움말 텍스트 Char"/>
+    <w:basedOn w:val="a0"/>
+    <w:link w:val="aa"/>
+    <w:uiPriority w:val="99"/>
+    <w:semiHidden/>
+    <w:rsid w:val="00B70BB6"/>
+    <w:rPr>
+      <w:rFonts w:asciiTheme="majorHAnsi" w:eastAsiaTheme="majorEastAsia" w:hAnsiTheme="majorHAnsi" w:cstheme="majorBidi"/>
+      <w:color w:val="000000"/>
+      <w:sz w:val="18"/>
+      <w:szCs w:val="18"/>
     </w:rPr>
   </w:style>
 </w:styles>
@@ -6218,10 +8529,6 @@
 </file>
 
 <file path=customXml/item1.xml><?xml version="1.0" encoding="utf-8"?>
-<b:Sources xmlns:b="http://schemas.openxmlformats.org/officeDocument/2006/bibliography" xmlns="http://schemas.openxmlformats.org/officeDocument/2006/bibliography" SelectedStyle="\APASixthEditionOfficeOnline.xsl" StyleName="APA" Version="6"/>
-</file>
-
-<file path=customXml/item2.xml><?xml version="1.0" encoding="utf-8"?>
 <ct:contentTypeSchema xmlns:ct="http://schemas.microsoft.com/office/2006/metadata/contentType" xmlns:ma="http://schemas.microsoft.com/office/2006/metadata/properties/metaAttributes" ct:_="" ma:_="" ma:contentTypeName="문서" ma:contentTypeID="0x010100F78DE0602129DF4CA44C22DFA09807FC" ma:contentTypeVersion="4" ma:contentTypeDescription="새 문서를 만듭니다." ma:contentTypeScope="" ma:versionID="50a54bd4b2b83cab9a02bf5eedaeed17">
   <xsd:schema xmlns:xsd="http://www.w3.org/2001/XMLSchema" xmlns:xs="http://www.w3.org/2001/XMLSchema" xmlns:p="http://schemas.microsoft.com/office/2006/metadata/properties" xmlns:ns3="69874cbb-99d1-4009-a872-4be100477ca6" targetNamespace="http://schemas.microsoft.com/office/2006/metadata/properties" ma:root="true" ma:fieldsID="50be2c03d378db35ecdbc2a03b21b5cd" ns3:_="">
     <xsd:import namespace="69874cbb-99d1-4009-a872-4be100477ca6"/>
@@ -6367,7 +8674,17 @@
 </ct:contentTypeSchema>
 </file>
 
+<file path=customXml/item2.xml><?xml version="1.0" encoding="utf-8"?>
+<b:Sources xmlns:b="http://schemas.openxmlformats.org/officeDocument/2006/bibliography" xmlns="http://schemas.openxmlformats.org/officeDocument/2006/bibliography" SelectedStyle="\APASixthEditionOfficeOnline.xsl" StyleName="APA" Version="6"/>
+</file>
+
 <file path=customXml/item3.xml><?xml version="1.0" encoding="utf-8"?>
+<p:properties xmlns:p="http://schemas.microsoft.com/office/2006/metadata/properties" xmlns:xsi="http://www.w3.org/2001/XMLSchema-instance" xmlns:pc="http://schemas.microsoft.com/office/infopath/2007/PartnerControls">
+  <documentManagement/>
+</p:properties>
+</file>
+
+<file path=customXml/item4.xml><?xml version="1.0" encoding="utf-8"?>
 <?mso-contentType ?>
 <FormTemplates xmlns="http://schemas.microsoft.com/sharepoint/v3/contenttype/forms">
   <Display>DocumentLibraryForm</Display>
@@ -6376,21 +8693,7 @@
 </FormTemplates>
 </file>
 
-<file path=customXml/item4.xml><?xml version="1.0" encoding="utf-8"?>
-<p:properties xmlns:p="http://schemas.microsoft.com/office/2006/metadata/properties" xmlns:xsi="http://www.w3.org/2001/XMLSchema-instance" xmlns:pc="http://schemas.microsoft.com/office/infopath/2007/PartnerControls">
-  <documentManagement/>
-</p:properties>
-</file>
-
 <file path=customXml/itemProps1.xml><?xml version="1.0" encoding="utf-8"?>
-<ds:datastoreItem xmlns:ds="http://schemas.openxmlformats.org/officeDocument/2006/customXml" ds:itemID="{6BCA3468-66DC-4F15-A42A-724B338E702D}">
-  <ds:schemaRefs>
-    <ds:schemaRef ds:uri="http://schemas.openxmlformats.org/officeDocument/2006/bibliography"/>
-  </ds:schemaRefs>
-</ds:datastoreItem>
-</file>
-
-<file path=customXml/itemProps2.xml><?xml version="1.0" encoding="utf-8"?>
 <ds:datastoreItem xmlns:ds="http://schemas.openxmlformats.org/officeDocument/2006/customXml" ds:itemID="{9C10DD40-87D9-4F31-808B-867466E50FAA}">
   <ds:schemaRefs>
     <ds:schemaRef ds:uri="http://schemas.microsoft.com/office/2006/metadata/contentType"/>
@@ -6408,19 +8711,27 @@
 </ds:datastoreItem>
 </file>
 
-<file path=customXml/itemProps3.xml><?xml version="1.0" encoding="utf-8"?>
-<ds:datastoreItem xmlns:ds="http://schemas.openxmlformats.org/officeDocument/2006/customXml" ds:itemID="{B5584364-1EFF-4A22-8D24-DA69C90E22A2}">
+<file path=customXml/itemProps2.xml><?xml version="1.0" encoding="utf-8"?>
+<ds:datastoreItem xmlns:ds="http://schemas.openxmlformats.org/officeDocument/2006/customXml" ds:itemID="{6BCA3468-66DC-4F15-A42A-724B338E702D}">
   <ds:schemaRefs>
-    <ds:schemaRef ds:uri="http://schemas.microsoft.com/sharepoint/v3/contenttype/forms"/>
+    <ds:schemaRef ds:uri="http://schemas.openxmlformats.org/officeDocument/2006/bibliography"/>
   </ds:schemaRefs>
 </ds:datastoreItem>
 </file>
 
-<file path=customXml/itemProps4.xml><?xml version="1.0" encoding="utf-8"?>
+<file path=customXml/itemProps3.xml><?xml version="1.0" encoding="utf-8"?>
 <ds:datastoreItem xmlns:ds="http://schemas.openxmlformats.org/officeDocument/2006/customXml" ds:itemID="{A798E17B-B4E3-4DD5-8D97-E7D2F0CDFFB3}">
   <ds:schemaRefs>
     <ds:schemaRef ds:uri="http://schemas.microsoft.com/office/2006/metadata/properties"/>
     <ds:schemaRef ds:uri="http://schemas.microsoft.com/office/infopath/2007/PartnerControls"/>
   </ds:schemaRefs>
 </ds:datastoreItem>
+</file>
+
+<file path=customXml/itemProps4.xml><?xml version="1.0" encoding="utf-8"?>
+<ds:datastoreItem xmlns:ds="http://schemas.openxmlformats.org/officeDocument/2006/customXml" ds:itemID="{B5584364-1EFF-4A22-8D24-DA69C90E22A2}">
+  <ds:schemaRefs>
+    <ds:schemaRef ds:uri="http://schemas.microsoft.com/sharepoint/v3/contenttype/forms"/>
+  </ds:schemaRefs>
+</ds:datastoreItem>
 </file>
</xml_diff>

<commit_message>
2020.09.06 - 07:35 (start)
</commit_message>
<xml_diff>
--- a/COM's Journal.docx
+++ b/COM's Journal.docx
@@ -7,9 +7,16 @@
         <w:ind w:left="0" w:firstLine="0"/>
         <w:jc w:val="center"/>
         <w:rPr>
+          <w:rFonts w:hint="eastAsia"/>
           <w:sz w:val="40"/>
         </w:rPr>
       </w:pPr>
+      <w:r>
+        <w:rPr>
+          <w:sz w:val="40"/>
+        </w:rPr>
+        <w:tab/>
+      </w:r>
     </w:p>
     <w:p>
       <w:pPr>
@@ -1882,27 +1889,14 @@
                             <w:r>
                               <w:t xml:space="preserve">Figure </w:t>
                             </w:r>
-                            <w:r>
-                              <w:fldChar w:fldCharType="begin"/>
-                            </w:r>
-                            <w:r>
-                              <w:instrText xml:space="preserve"> SEQ Figure \* ARABIC </w:instrText>
-                            </w:r>
-                            <w:r>
-                              <w:fldChar w:fldCharType="separate"/>
-                            </w:r>
-                            <w:r>
-                              <w:rPr>
-                                <w:noProof/>
-                              </w:rPr>
-                              <w:t>1</w:t>
-                            </w:r>
-                            <w:r>
-                              <w:rPr>
-                                <w:noProof/>
-                              </w:rPr>
-                              <w:fldChar w:fldCharType="end"/>
-                            </w:r>
+                            <w:fldSimple w:instr=" SEQ Figure \* ARABIC ">
+                              <w:r>
+                                <w:rPr>
+                                  <w:noProof/>
+                                </w:rPr>
+                                <w:t>1</w:t>
+                              </w:r>
+                            </w:fldSimple>
                             <w:r>
                               <w:t xml:space="preserve"> </w:t>
                             </w:r>
@@ -1956,27 +1950,14 @@
                       <w:r>
                         <w:t xml:space="preserve">Figure </w:t>
                       </w:r>
-                      <w:r>
-                        <w:fldChar w:fldCharType="begin"/>
-                      </w:r>
-                      <w:r>
-                        <w:instrText xml:space="preserve"> SEQ Figure \* ARABIC </w:instrText>
-                      </w:r>
-                      <w:r>
-                        <w:fldChar w:fldCharType="separate"/>
-                      </w:r>
-                      <w:r>
-                        <w:rPr>
-                          <w:noProof/>
-                        </w:rPr>
-                        <w:t>1</w:t>
-                      </w:r>
-                      <w:r>
-                        <w:rPr>
-                          <w:noProof/>
-                        </w:rPr>
-                        <w:fldChar w:fldCharType="end"/>
-                      </w:r>
+                      <w:fldSimple w:instr=" SEQ Figure \* ARABIC ">
+                        <w:r>
+                          <w:rPr>
+                            <w:noProof/>
+                          </w:rPr>
+                          <w:t>1</w:t>
+                        </w:r>
+                      </w:fldSimple>
                       <w:r>
                         <w:t xml:space="preserve"> </w:t>
                       </w:r>
@@ -2199,6 +2180,12 @@
         </w:rPr>
         <w:t>(</w:t>
       </w:r>
+      <w:r>
+        <w:t>GCC</w:t>
+      </w:r>
+      <w:r>
+        <w:t xml:space="preserve">, </w:t>
+      </w:r>
       <w:proofErr w:type="spellStart"/>
       <w:r>
         <w:t>RealViewPB</w:t>
@@ -2402,7 +2389,7 @@
         <w:rPr>
           <w:rFonts w:hint="eastAsia"/>
         </w:rPr>
-        <w:t xml:space="preserve">어느 정도의 </w:t>
+        <w:t xml:space="preserve">약간의 </w:t>
       </w:r>
       <w:r>
         <w:rPr>
@@ -2429,91 +2416,49 @@
         <w:rPr>
           <w:rFonts w:hint="eastAsia"/>
         </w:rPr>
-        <w:t>따라서 C</w:t>
-      </w:r>
-      <w:r>
-        <w:t>ontext Switching</w:t>
-      </w:r>
-      <w:r>
-        <w:rPr>
-          <w:rFonts w:hint="eastAsia"/>
-        </w:rPr>
-        <w:t>,</w:t>
-      </w:r>
-      <w:r>
-        <w:t xml:space="preserve"> </w:t>
-      </w:r>
-      <w:r>
-        <w:t xml:space="preserve">ELF, </w:t>
-      </w:r>
-      <w:r>
-        <w:rPr>
-          <w:rFonts w:hint="eastAsia"/>
-        </w:rPr>
-        <w:t>I</w:t>
-      </w:r>
-      <w:r>
-        <w:t xml:space="preserve">RQ, Linker, </w:t>
-      </w:r>
-      <w:r>
-        <w:rPr>
-          <w:rFonts w:hint="eastAsia"/>
-        </w:rPr>
-        <w:t>v</w:t>
-      </w:r>
-      <w:r>
-        <w:t xml:space="preserve">olatile </w:t>
-      </w:r>
-      <w:r>
-        <w:rPr>
-          <w:rFonts w:hint="eastAsia"/>
-        </w:rPr>
-        <w:t>키워드</w:t>
-      </w:r>
-      <w:r>
-        <w:rPr>
-          <w:rFonts w:hint="eastAsia"/>
-        </w:rPr>
-        <w:t>,</w:t>
-      </w:r>
-      <w:r>
-        <w:t xml:space="preserve"> </w:t>
-      </w:r>
-      <w:r>
-        <w:rPr>
-          <w:rFonts w:hint="eastAsia"/>
-        </w:rPr>
-        <w:t>M</w:t>
-      </w:r>
-      <w:r>
-        <w:rPr>
-          <w:rFonts w:hint="eastAsia"/>
-        </w:rPr>
-        <w:t>akefile</w:t>
-      </w:r>
-      <w:r>
-        <w:rPr>
-          <w:rFonts w:hint="eastAsia"/>
-        </w:rPr>
-        <w:t>과 같은</w:t>
-      </w:r>
-      <w:r>
-        <w:rPr>
-          <w:rFonts w:hint="eastAsia"/>
-        </w:rPr>
-        <w:t xml:space="preserve"> </w:t>
-      </w:r>
-      <w:r>
-        <w:rPr>
-          <w:rFonts w:hint="eastAsia"/>
-        </w:rPr>
-        <w:t xml:space="preserve">용어의 </w:t>
-      </w:r>
-      <w:r>
-        <w:rPr>
-          <w:rFonts w:hint="eastAsia"/>
-        </w:rPr>
-        <w:t xml:space="preserve">뜻과 </w:t>
+        <w:t xml:space="preserve">따라서 </w:t>
+      </w:r>
+      <w:r>
+        <w:rPr>
+          <w:rFonts w:hint="eastAsia"/>
+        </w:rPr>
+        <w:t>일부 용어들(</w:t>
+      </w:r>
+      <w:r>
+        <w:t>Linker</w:t>
+      </w:r>
+      <w:r>
+        <w:t xml:space="preserve">, </w:t>
+      </w:r>
+      <w:r>
+        <w:rPr>
+          <w:rFonts w:hint="eastAsia"/>
+        </w:rPr>
+        <w:t>C</w:t>
+      </w:r>
+      <w:r>
+        <w:t xml:space="preserve">ontext Switching, </w:t>
+      </w:r>
+      <w:r>
+        <w:t>volatile keyword</w:t>
+      </w:r>
+      <w:r>
+        <w:t>, etc.</w:t>
+      </w:r>
+      <w:r>
+        <w:t>)</w:t>
+      </w:r>
+      <w:r>
+        <w:rPr>
+          <w:rFonts w:hint="eastAsia"/>
+        </w:rPr>
+        <w:t>의</w:t>
+      </w:r>
+      <w:r>
+        <w:rPr>
+          <w:rFonts w:hint="eastAsia"/>
+        </w:rPr>
+        <w:t xml:space="preserve"> 경우 </w:t>
       </w:r>
       <w:r>
         <w:rPr>
@@ -2525,19 +2470,13 @@
         <w:rPr>
           <w:rFonts w:hint="eastAsia"/>
         </w:rPr>
-        <w:t>기능에</w:t>
-      </w:r>
-      <w:r>
-        <w:rPr>
-          <w:rFonts w:hint="eastAsia"/>
-        </w:rPr>
-        <w:t xml:space="preserve"> 대해서는 </w:t>
-      </w:r>
-      <w:r>
-        <w:rPr>
-          <w:rFonts w:hint="eastAsia"/>
-        </w:rPr>
-        <w:t xml:space="preserve">설명은 </w:t>
+        <w:t>뜻과 기능에</w:t>
+      </w:r>
+      <w:r>
+        <w:rPr>
+          <w:rFonts w:hint="eastAsia"/>
+        </w:rPr>
+        <w:t xml:space="preserve"> 대해서 </w:t>
       </w:r>
       <w:r>
         <w:rPr>
@@ -2552,7 +2491,19 @@
         <w:rPr>
           <w:rFonts w:hint="eastAsia"/>
         </w:rPr>
-        <w:t>하지 않음을 알린다.</w:t>
+        <w:t xml:space="preserve">설명하지 않고 넘어갈 수 있음을 </w:t>
+      </w:r>
+      <w:r>
+        <w:rPr>
+          <w:rFonts w:hint="eastAsia"/>
+        </w:rPr>
+        <w:t>알린다.</w:t>
+      </w:r>
+      <w:r>
+        <w:rPr>
+          <w:rStyle w:val="ac"/>
+        </w:rPr>
+        <w:footnoteReference w:id="1"/>
       </w:r>
       <w:r>
         <w:br/>
@@ -3269,7 +3220,14 @@
         <w:rPr>
           <w:rFonts w:hint="eastAsia"/>
         </w:rPr>
-        <w:t>비디오 스트리밍 처리,</w:t>
+        <w:t xml:space="preserve">비디오 </w:t>
+      </w:r>
+      <w:r>
+        <w:rPr>
+          <w:rFonts w:hint="eastAsia"/>
+        </w:rPr>
+        <w:lastRenderedPageBreak/>
+        <w:t>스트리밍 처리,</w:t>
       </w:r>
       <w:r>
         <w:t xml:space="preserve"> </w:t>
@@ -3534,7 +3492,23 @@
         <w:t>D</w:t>
       </w:r>
       <w:r>
-        <w:t>. Stepner, N. Rajan, D. Hui 1999, 2)</w:t>
+        <w:t xml:space="preserve">. </w:t>
+      </w:r>
+      <w:proofErr w:type="spellStart"/>
+      <w:r>
+        <w:t>Stepner</w:t>
+      </w:r>
+      <w:proofErr w:type="spellEnd"/>
+      <w:r>
+        <w:t xml:space="preserve">, N. </w:t>
+      </w:r>
+      <w:proofErr w:type="spellStart"/>
+      <w:r>
+        <w:t>Rajan</w:t>
+      </w:r>
+      <w:proofErr w:type="spellEnd"/>
+      <w:r>
+        <w:t>, D. Hui 1999, 2)</w:t>
       </w:r>
       <w:r>
         <w:br/>
@@ -3563,7 +3537,6 @@
           <w:sz w:val="24"/>
           <w:szCs w:val="24"/>
         </w:rPr>
-        <w:lastRenderedPageBreak/>
         <w:t>Q</w:t>
       </w:r>
       <w:r>
@@ -3584,6 +3557,7 @@
         </w:rPr>
         <w:br/>
       </w:r>
+      <w:proofErr w:type="spellStart"/>
       <w:r>
         <w:rPr>
           <w:rFonts w:hint="eastAsia"/>
@@ -3597,6 +3571,7 @@
         </w:rPr>
         <w:t>EMU</w:t>
       </w:r>
+      <w:proofErr w:type="spellEnd"/>
       <w:r>
         <w:rPr>
           <w:rFonts w:hint="eastAsia"/>
@@ -4315,6 +4290,12 @@
       <w:r>
         <w:t>.</w:t>
       </w:r>
+      <w:r>
+        <w:rPr>
+          <w:rStyle w:val="ac"/>
+        </w:rPr>
+        <w:footnoteReference w:id="2"/>
+      </w:r>
     </w:p>
     <w:p>
       <w:pPr>
@@ -4468,6 +4449,9 @@
         </w:rPr>
         <w:t>영역은 대충 수십 KB면 충분하지만 앞서 말했듯이 논의를 간단하게 하기 위해 메모리를 넉넉하게 잡아서 사용할 것이다.</w:t>
       </w:r>
+      <w:r>
+        <w:t xml:space="preserve"> </w:t>
+      </w:r>
     </w:p>
     <w:p>
       <w:pPr>
@@ -4638,9 +4622,6 @@
       <w:pPr>
         <w:ind w:left="0" w:firstLineChars="100" w:firstLine="200"/>
         <w:jc w:val="both"/>
-        <w:rPr>
-          <w:rFonts w:hint="eastAsia"/>
-        </w:rPr>
       </w:pPr>
       <w:r>
         <w:rPr>
@@ -4755,15 +4736,18 @@
       <w:pPr>
         <w:ind w:left="0" w:firstLineChars="100" w:firstLine="200"/>
         <w:jc w:val="both"/>
-        <w:rPr>
-          <w:rFonts w:hint="eastAsia"/>
-        </w:rPr>
-      </w:pPr>
-      <w:r>
-        <w:rPr>
-          <w:rFonts w:hint="eastAsia"/>
-        </w:rPr>
-        <w:t>이렇게 할당하고도 남은 나머지 공간</w:t>
+      </w:pPr>
+      <w:r>
+        <w:rPr>
+          <w:rFonts w:hint="eastAsia"/>
+        </w:rPr>
+        <w:t xml:space="preserve">이렇게 할당하고도 남은 나머지 </w:t>
+      </w:r>
+      <w:r>
+        <w:rPr>
+          <w:rFonts w:hint="eastAsia"/>
+        </w:rPr>
+        <w:t>공간</w:t>
       </w:r>
       <w:r>
         <w:t>(</w:t>
@@ -4778,7 +4762,40 @@
         <w:rPr>
           <w:rFonts w:hint="eastAsia"/>
         </w:rPr>
-        <w:t>은 동적 할당 메모리 용으로 사용</w:t>
+        <w:t xml:space="preserve">을 </w:t>
+      </w:r>
+      <w:r>
+        <w:rPr>
+          <w:rFonts w:hint="eastAsia"/>
+        </w:rPr>
+        <w:t>동적 할당</w:t>
+      </w:r>
+      <w:r>
+        <w:rPr>
+          <w:rFonts w:hint="eastAsia"/>
+        </w:rPr>
+        <w:t>용</w:t>
+      </w:r>
+      <w:r>
+        <w:rPr>
+          <w:rFonts w:hint="eastAsia"/>
+        </w:rPr>
+        <w:t xml:space="preserve"> 메모리</w:t>
+      </w:r>
+      <w:r>
+        <w:rPr>
+          <w:rFonts w:hint="eastAsia"/>
+        </w:rPr>
+        <w:t>로</w:t>
+      </w:r>
+      <w:r>
+        <w:t xml:space="preserve"> </w:t>
+      </w:r>
+      <w:r>
+        <w:rPr>
+          <w:rFonts w:hint="eastAsia"/>
+        </w:rPr>
+        <w:t>사용</w:t>
       </w:r>
       <w:r>
         <w:rPr>
@@ -4790,9 +4807,21 @@
         <w:rPr>
           <w:rFonts w:hint="eastAsia"/>
         </w:rPr>
-        <w:t>최종적으로 F</w:t>
-      </w:r>
-      <w:r>
+        <w:t xml:space="preserve">최종적으로 </w:t>
+      </w:r>
+      <w:r>
+        <w:rPr>
+          <w:rFonts w:hint="eastAsia"/>
+          <w:b/>
+          <w:bCs/>
+        </w:rPr>
+        <w:t>F</w:t>
+      </w:r>
+      <w:r>
+        <w:rPr>
+          <w:b/>
+          <w:bCs/>
+        </w:rPr>
         <w:t>igure 2</w:t>
       </w:r>
       <w:r>
@@ -4802,16 +4831,13 @@
         <w:t>와 같은 형태의 메모리 구조를 가지게 된다</w:t>
       </w:r>
       <w:r>
-        <w:t>.</w:t>
+        <w:t>:</w:t>
       </w:r>
     </w:p>
     <w:p>
       <w:pPr>
         <w:ind w:left="0" w:firstLineChars="100" w:firstLine="200"/>
         <w:jc w:val="both"/>
-        <w:rPr>
-          <w:rFonts w:hint="eastAsia"/>
-        </w:rPr>
       </w:pPr>
       <w:r>
         <w:rPr>
@@ -4860,7 +4886,6 @@
                               <w:pStyle w:val="a3"/>
                               <w:jc w:val="center"/>
                               <w:rPr>
-                                <w:rFonts w:hint="eastAsia"/>
                                 <w:noProof/>
                                 <w:sz w:val="24"/>
                                 <w:szCs w:val="24"/>
@@ -4869,24 +4894,14 @@
                             <w:r>
                               <w:t xml:space="preserve">Figure </w:t>
                             </w:r>
-                            <w:r>
-                              <w:fldChar w:fldCharType="begin"/>
-                            </w:r>
-                            <w:r>
-                              <w:instrText xml:space="preserve"> SEQ Figure \* ARABIC </w:instrText>
-                            </w:r>
-                            <w:r>
-                              <w:fldChar w:fldCharType="separate"/>
-                            </w:r>
-                            <w:r>
-                              <w:rPr>
-                                <w:noProof/>
-                              </w:rPr>
-                              <w:t>2</w:t>
-                            </w:r>
-                            <w:r>
-                              <w:fldChar w:fldCharType="end"/>
-                            </w:r>
+                            <w:fldSimple w:instr=" SEQ Figure \* ARABIC ">
+                              <w:r>
+                                <w:rPr>
+                                  <w:noProof/>
+                                </w:rPr>
+                                <w:t>2</w:t>
+                              </w:r>
+                            </w:fldSimple>
                             <w:r>
                               <w:t xml:space="preserve"> </w:t>
                             </w:r>
@@ -4939,7 +4954,6 @@
                         <w:pStyle w:val="a3"/>
                         <w:jc w:val="center"/>
                         <w:rPr>
-                          <w:rFonts w:hint="eastAsia"/>
                           <w:noProof/>
                           <w:sz w:val="24"/>
                           <w:szCs w:val="24"/>
@@ -4948,24 +4962,14 @@
                       <w:r>
                         <w:t xml:space="preserve">Figure </w:t>
                       </w:r>
-                      <w:r>
-                        <w:fldChar w:fldCharType="begin"/>
-                      </w:r>
-                      <w:r>
-                        <w:instrText xml:space="preserve"> SEQ Figure \* ARABIC </w:instrText>
-                      </w:r>
-                      <w:r>
-                        <w:fldChar w:fldCharType="separate"/>
-                      </w:r>
-                      <w:r>
-                        <w:rPr>
-                          <w:noProof/>
-                        </w:rPr>
-                        <w:t>2</w:t>
-                      </w:r>
-                      <w:r>
-                        <w:fldChar w:fldCharType="end"/>
-                      </w:r>
+                      <w:fldSimple w:instr=" SEQ Figure \* ARABIC ">
+                        <w:r>
+                          <w:rPr>
+                            <w:noProof/>
+                          </w:rPr>
+                          <w:t>2</w:t>
+                        </w:r>
+                      </w:fldSimple>
                       <w:r>
                         <w:t xml:space="preserve"> </w:t>
                       </w:r>
@@ -5081,6 +5085,45 @@
         <w:ind w:left="0" w:firstLineChars="100" w:firstLine="200"/>
         <w:jc w:val="both"/>
       </w:pPr>
+      <w:r>
+        <w:rPr>
+          <w:rFonts w:hint="eastAsia"/>
+        </w:rPr>
+        <w:t xml:space="preserve">각각의 동작 모드에 대한 </w:t>
+      </w:r>
+      <w:r>
+        <w:rPr>
+          <w:rFonts w:hint="eastAsia"/>
+        </w:rPr>
+        <w:t xml:space="preserve">설명은 </w:t>
+      </w:r>
+      <w:r>
+        <w:t>Exception Vector Table</w:t>
+      </w:r>
+      <w:r>
+        <w:rPr>
+          <w:rFonts w:hint="eastAsia"/>
+        </w:rPr>
+        <w:t>과 함께 설명</w:t>
+      </w:r>
+      <w:r>
+        <w:rPr>
+          <w:rFonts w:hint="eastAsia"/>
+        </w:rPr>
+        <w:t>할 것이다</w:t>
+      </w:r>
+      <w:r>
+        <w:t>.</w:t>
+      </w:r>
+      <w:r>
+        <w:t xml:space="preserve"> </w:t>
+      </w:r>
+    </w:p>
+    <w:p>
+      <w:pPr>
+        <w:ind w:left="0" w:firstLineChars="100" w:firstLine="200"/>
+        <w:jc w:val="both"/>
+      </w:pPr>
     </w:p>
     <w:p>
       <w:pPr>
@@ -5096,23 +5139,20 @@
           <w:szCs w:val="28"/>
         </w:rPr>
       </w:pPr>
-      <w:proofErr w:type="spellStart"/>
       <w:r>
         <w:rPr>
           <w:rFonts w:hint="eastAsia"/>
           <w:sz w:val="28"/>
           <w:szCs w:val="28"/>
         </w:rPr>
-        <w:t>익셉션</w:t>
-      </w:r>
-      <w:proofErr w:type="spellEnd"/>
-      <w:r>
-        <w:rPr>
-          <w:rFonts w:hint="eastAsia"/>
+        <w:t>E</w:t>
+      </w:r>
+      <w:r>
+        <w:rPr>
           <w:sz w:val="28"/>
           <w:szCs w:val="28"/>
         </w:rPr>
-        <w:t xml:space="preserve"> 벡터 테이블</w:t>
+        <w:t>xception Vector Table</w:t>
       </w:r>
     </w:p>
     <w:p>
@@ -5120,14 +5160,1129 @@
         <w:ind w:left="0" w:firstLineChars="100" w:firstLine="200"/>
         <w:jc w:val="both"/>
       </w:pPr>
+      <w:r>
+        <w:rPr>
+          <w:rFonts w:hint="eastAsia"/>
+        </w:rPr>
+        <w:t xml:space="preserve">전원이 켜지면 </w:t>
+      </w:r>
+      <w:r>
+        <w:t>ARM</w:t>
+      </w:r>
+      <w:r>
+        <w:rPr>
+          <w:rFonts w:hint="eastAsia"/>
+        </w:rPr>
+        <w:t xml:space="preserve">은 </w:t>
+      </w:r>
+      <w:r>
+        <w:rPr>
+          <w:rFonts w:hint="eastAsia"/>
+        </w:rPr>
+        <w:t>E</w:t>
+      </w:r>
+      <w:r>
+        <w:t>xception Vector Table(</w:t>
+      </w:r>
+      <w:r>
+        <w:rPr>
+          <w:rFonts w:hint="eastAsia"/>
+        </w:rPr>
+        <w:t xml:space="preserve">이하 </w:t>
+      </w:r>
+      <w:r>
+        <w:t>EVT)</w:t>
+      </w:r>
+      <w:r>
+        <w:rPr>
+          <w:rFonts w:hint="eastAsia"/>
+        </w:rPr>
+        <w:t xml:space="preserve">의 </w:t>
+      </w:r>
+      <w:r>
+        <w:rPr>
+          <w:rFonts w:hint="eastAsia"/>
+        </w:rPr>
+        <w:t>r</w:t>
+      </w:r>
+      <w:r>
+        <w:t>eset vecto</w:t>
+      </w:r>
+      <w:r>
+        <w:t>r</w:t>
+      </w:r>
+      <w:r>
+        <w:rPr>
+          <w:rFonts w:hint="eastAsia"/>
+        </w:rPr>
+        <w:t>를</w:t>
+      </w:r>
+      <w:r>
+        <w:rPr>
+          <w:rFonts w:hint="eastAsia"/>
+        </w:rPr>
+        <w:t xml:space="preserve"> 읽는다</w:t>
+      </w:r>
+      <w:r>
+        <w:t>.</w:t>
+      </w:r>
+      <w:r>
+        <w:t xml:space="preserve"> </w:t>
+      </w:r>
+      <w:r>
+        <w:rPr>
+          <w:rFonts w:hint="eastAsia"/>
+        </w:rPr>
+        <w:t xml:space="preserve">일반적으로 </w:t>
+      </w:r>
+      <w:r>
+        <w:t>EV</w:t>
+      </w:r>
+      <w:r>
+        <w:rPr>
+          <w:rFonts w:hint="eastAsia"/>
+        </w:rPr>
+        <w:t xml:space="preserve">T의 기본 위치는 </w:t>
+      </w:r>
+      <w:r>
+        <w:t>0x00000000</w:t>
+      </w:r>
+      <w:r>
+        <w:rPr>
+          <w:rFonts w:hint="eastAsia"/>
+        </w:rPr>
+        <w:t>이다.</w:t>
+      </w:r>
+      <w:r>
+        <w:t xml:space="preserve"> </w:t>
+      </w:r>
+      <w:r>
+        <w:rPr>
+          <w:rFonts w:hint="eastAsia"/>
+        </w:rPr>
+        <w:t xml:space="preserve">따라서 </w:t>
+      </w:r>
+      <w:r>
+        <w:rPr>
+          <w:rFonts w:hint="eastAsia"/>
+        </w:rPr>
+        <w:t>보통</w:t>
+      </w:r>
+      <w:r>
+        <w:t>ARM</w:t>
+      </w:r>
+      <w:r>
+        <w:rPr>
+          <w:rFonts w:hint="eastAsia"/>
+        </w:rPr>
+        <w:t>은 전원이 켜지면 메모리의 시작</w:t>
+      </w:r>
+      <w:r>
+        <w:rPr>
+          <w:rFonts w:hint="eastAsia"/>
+        </w:rPr>
+        <w:t xml:space="preserve"> 위치를 읽는다</w:t>
+      </w:r>
+      <w:r>
+        <w:rPr>
+          <w:rFonts w:hint="eastAsia"/>
+        </w:rPr>
+        <w:t xml:space="preserve"> (reset</w:t>
+      </w:r>
+      <w:r>
+        <w:t xml:space="preserve"> </w:t>
+      </w:r>
+      <w:r>
+        <w:rPr>
+          <w:rFonts w:hint="eastAsia"/>
+        </w:rPr>
+        <w:t>vector의 오프셋 역시 0x00이기 때문에)</w:t>
+      </w:r>
+      <w:r>
+        <w:rPr>
+          <w:rFonts w:hint="eastAsia"/>
+        </w:rPr>
+        <w:t>.</w:t>
+      </w:r>
+      <w:r>
+        <w:t xml:space="preserve"> </w:t>
+      </w:r>
+    </w:p>
+    <w:tbl>
+      <w:tblPr>
+        <w:tblStyle w:val="20"/>
+        <w:tblW w:w="0" w:type="auto"/>
+        <w:tblLook w:val="04A0" w:firstRow="1" w:lastRow="0" w:firstColumn="1" w:lastColumn="0" w:noHBand="0" w:noVBand="1"/>
+      </w:tblPr>
+      <w:tblGrid>
+        <w:gridCol w:w="1555"/>
+        <w:gridCol w:w="2835"/>
+        <w:gridCol w:w="5013"/>
+      </w:tblGrid>
+      <w:tr>
+        <w:trPr>
+          <w:cnfStyle w:val="100000000000" w:firstRow="1" w:lastRow="0" w:firstColumn="0" w:lastColumn="0" w:oddVBand="0" w:evenVBand="0" w:oddHBand="0" w:evenHBand="0" w:firstRowFirstColumn="0" w:firstRowLastColumn="0" w:lastRowFirstColumn="0" w:lastRowLastColumn="0"/>
+        </w:trPr>
+        <w:tc>
+          <w:tcPr>
+            <w:cnfStyle w:val="001000000000" w:firstRow="0" w:lastRow="0" w:firstColumn="1" w:lastColumn="0" w:oddVBand="0" w:evenVBand="0" w:oddHBand="0" w:evenHBand="0" w:firstRowFirstColumn="0" w:firstRowLastColumn="0" w:lastRowFirstColumn="0" w:lastRowLastColumn="0"/>
+            <w:tcW w:w="1555" w:type="dxa"/>
+          </w:tcPr>
+          <w:p>
+            <w:pPr>
+              <w:ind w:left="0" w:firstLine="0"/>
+              <w:jc w:val="both"/>
+            </w:pPr>
+            <w:r>
+              <w:rPr>
+                <w:rFonts w:hint="eastAsia"/>
+              </w:rPr>
+              <w:t>오프셋</w:t>
+            </w:r>
+          </w:p>
+        </w:tc>
+        <w:tc>
+          <w:tcPr>
+            <w:tcW w:w="2835" w:type="dxa"/>
+          </w:tcPr>
+          <w:p>
+            <w:pPr>
+              <w:ind w:left="0" w:firstLine="0"/>
+              <w:jc w:val="both"/>
+              <w:cnfStyle w:val="100000000000" w:firstRow="1" w:lastRow="0" w:firstColumn="0" w:lastColumn="0" w:oddVBand="0" w:evenVBand="0" w:oddHBand="0" w:evenHBand="0" w:firstRowFirstColumn="0" w:firstRowLastColumn="0" w:lastRowFirstColumn="0" w:lastRowLastColumn="0"/>
+            </w:pPr>
+            <w:r>
+              <w:rPr>
+                <w:rFonts w:hint="eastAsia"/>
+              </w:rPr>
+              <w:t>이름</w:t>
+            </w:r>
+          </w:p>
+        </w:tc>
+        <w:tc>
+          <w:tcPr>
+            <w:tcW w:w="5013" w:type="dxa"/>
+          </w:tcPr>
+          <w:p>
+            <w:pPr>
+              <w:ind w:left="0" w:firstLine="0"/>
+              <w:jc w:val="both"/>
+              <w:cnfStyle w:val="100000000000" w:firstRow="1" w:lastRow="0" w:firstColumn="0" w:lastColumn="0" w:oddVBand="0" w:evenVBand="0" w:oddHBand="0" w:evenHBand="0" w:firstRowFirstColumn="0" w:firstRowLastColumn="0" w:lastRowFirstColumn="0" w:lastRowLastColumn="0"/>
+            </w:pPr>
+            <w:r>
+              <w:rPr>
+                <w:rFonts w:hint="eastAsia"/>
+              </w:rPr>
+              <w:t>설명</w:t>
+            </w:r>
+          </w:p>
+        </w:tc>
+      </w:tr>
+      <w:tr>
+        <w:trPr>
+          <w:cnfStyle w:val="000000100000" w:firstRow="0" w:lastRow="0" w:firstColumn="0" w:lastColumn="0" w:oddVBand="0" w:evenVBand="0" w:oddHBand="1" w:evenHBand="0" w:firstRowFirstColumn="0" w:firstRowLastColumn="0" w:lastRowFirstColumn="0" w:lastRowLastColumn="0"/>
+        </w:trPr>
+        <w:tc>
+          <w:tcPr>
+            <w:cnfStyle w:val="001000000000" w:firstRow="0" w:lastRow="0" w:firstColumn="1" w:lastColumn="0" w:oddVBand="0" w:evenVBand="0" w:oddHBand="0" w:evenHBand="0" w:firstRowFirstColumn="0" w:firstRowLastColumn="0" w:lastRowFirstColumn="0" w:lastRowLastColumn="0"/>
+            <w:tcW w:w="1555" w:type="dxa"/>
+          </w:tcPr>
+          <w:p>
+            <w:pPr>
+              <w:ind w:left="0" w:firstLine="0"/>
+              <w:jc w:val="both"/>
+            </w:pPr>
+            <w:r>
+              <w:rPr>
+                <w:rFonts w:hint="eastAsia"/>
+              </w:rPr>
+              <w:t>0x00</w:t>
+            </w:r>
+          </w:p>
+        </w:tc>
+        <w:tc>
+          <w:tcPr>
+            <w:tcW w:w="2835" w:type="dxa"/>
+          </w:tcPr>
+          <w:p>
+            <w:pPr>
+              <w:ind w:left="0" w:firstLine="0"/>
+              <w:jc w:val="both"/>
+              <w:cnfStyle w:val="000000100000" w:firstRow="0" w:lastRow="0" w:firstColumn="0" w:lastColumn="0" w:oddVBand="0" w:evenVBand="0" w:oddHBand="1" w:evenHBand="0" w:firstRowFirstColumn="0" w:firstRowLastColumn="0" w:lastRowFirstColumn="0" w:lastRowLastColumn="0"/>
+            </w:pPr>
+            <w:r>
+              <w:t>R</w:t>
+            </w:r>
+            <w:r>
+              <w:rPr>
+                <w:rFonts w:hint="eastAsia"/>
+              </w:rPr>
+              <w:t>eset</w:t>
+            </w:r>
+          </w:p>
+        </w:tc>
+        <w:tc>
+          <w:tcPr>
+            <w:tcW w:w="5013" w:type="dxa"/>
+          </w:tcPr>
+          <w:p>
+            <w:pPr>
+              <w:ind w:left="0" w:firstLine="0"/>
+              <w:jc w:val="both"/>
+              <w:cnfStyle w:val="000000100000" w:firstRow="0" w:lastRow="0" w:firstColumn="0" w:lastColumn="0" w:oddVBand="0" w:evenVBand="0" w:oddHBand="1" w:evenHBand="0" w:firstRowFirstColumn="0" w:firstRowLastColumn="0" w:lastRowFirstColumn="0" w:lastRowLastColumn="0"/>
+            </w:pPr>
+            <w:r>
+              <w:rPr>
+                <w:rFonts w:hint="eastAsia"/>
+              </w:rPr>
+              <w:t>전원이 켜지면 실행됨</w:t>
+            </w:r>
+          </w:p>
+        </w:tc>
+      </w:tr>
+      <w:tr>
+        <w:tc>
+          <w:tcPr>
+            <w:cnfStyle w:val="001000000000" w:firstRow="0" w:lastRow="0" w:firstColumn="1" w:lastColumn="0" w:oddVBand="0" w:evenVBand="0" w:oddHBand="0" w:evenHBand="0" w:firstRowFirstColumn="0" w:firstRowLastColumn="0" w:lastRowFirstColumn="0" w:lastRowLastColumn="0"/>
+            <w:tcW w:w="1555" w:type="dxa"/>
+          </w:tcPr>
+          <w:p>
+            <w:pPr>
+              <w:ind w:left="0" w:firstLine="0"/>
+              <w:jc w:val="both"/>
+            </w:pPr>
+            <w:r>
+              <w:rPr>
+                <w:rFonts w:hint="eastAsia"/>
+              </w:rPr>
+              <w:t>0x04</w:t>
+            </w:r>
+          </w:p>
+        </w:tc>
+        <w:tc>
+          <w:tcPr>
+            <w:tcW w:w="2835" w:type="dxa"/>
+          </w:tcPr>
+          <w:p>
+            <w:pPr>
+              <w:ind w:left="0" w:firstLine="0"/>
+              <w:jc w:val="both"/>
+              <w:cnfStyle w:val="000000000000" w:firstRow="0" w:lastRow="0" w:firstColumn="0" w:lastColumn="0" w:oddVBand="0" w:evenVBand="0" w:oddHBand="0" w:evenHBand="0" w:firstRowFirstColumn="0" w:firstRowLastColumn="0" w:lastRowFirstColumn="0" w:lastRowLastColumn="0"/>
+            </w:pPr>
+            <w:r>
+              <w:rPr>
+                <w:rFonts w:hint="eastAsia"/>
+              </w:rPr>
+              <w:t>Undefined</w:t>
+            </w:r>
+            <w:r>
+              <w:t xml:space="preserve"> </w:t>
+            </w:r>
+            <w:r>
+              <w:rPr>
+                <w:rFonts w:hint="eastAsia"/>
+              </w:rPr>
+              <w:t>Instruction</w:t>
+            </w:r>
+          </w:p>
+        </w:tc>
+        <w:tc>
+          <w:tcPr>
+            <w:tcW w:w="5013" w:type="dxa"/>
+          </w:tcPr>
+          <w:p>
+            <w:pPr>
+              <w:ind w:left="0" w:firstLine="0"/>
+              <w:jc w:val="both"/>
+              <w:cnfStyle w:val="000000000000" w:firstRow="0" w:lastRow="0" w:firstColumn="0" w:lastColumn="0" w:oddVBand="0" w:evenVBand="0" w:oddHBand="0" w:evenHBand="0" w:firstRowFirstColumn="0" w:firstRowLastColumn="0" w:lastRowFirstColumn="0" w:lastRowLastColumn="0"/>
+            </w:pPr>
+            <w:r>
+              <w:rPr>
+                <w:rFonts w:hint="eastAsia"/>
+              </w:rPr>
+              <w:t>잘못된 명령어를 실행했을 때</w:t>
+            </w:r>
+          </w:p>
+        </w:tc>
+      </w:tr>
+      <w:tr>
+        <w:trPr>
+          <w:cnfStyle w:val="000000100000" w:firstRow="0" w:lastRow="0" w:firstColumn="0" w:lastColumn="0" w:oddVBand="0" w:evenVBand="0" w:oddHBand="1" w:evenHBand="0" w:firstRowFirstColumn="0" w:firstRowLastColumn="0" w:lastRowFirstColumn="0" w:lastRowLastColumn="0"/>
+        </w:trPr>
+        <w:tc>
+          <w:tcPr>
+            <w:cnfStyle w:val="001000000000" w:firstRow="0" w:lastRow="0" w:firstColumn="1" w:lastColumn="0" w:oddVBand="0" w:evenVBand="0" w:oddHBand="0" w:evenHBand="0" w:firstRowFirstColumn="0" w:firstRowLastColumn="0" w:lastRowFirstColumn="0" w:lastRowLastColumn="0"/>
+            <w:tcW w:w="1555" w:type="dxa"/>
+          </w:tcPr>
+          <w:p>
+            <w:pPr>
+              <w:ind w:left="0" w:firstLine="0"/>
+              <w:jc w:val="both"/>
+            </w:pPr>
+            <w:r>
+              <w:rPr>
+                <w:rFonts w:hint="eastAsia"/>
+              </w:rPr>
+              <w:t>0x08</w:t>
+            </w:r>
+          </w:p>
+        </w:tc>
+        <w:tc>
+          <w:tcPr>
+            <w:tcW w:w="2835" w:type="dxa"/>
+          </w:tcPr>
+          <w:p>
+            <w:pPr>
+              <w:ind w:left="0" w:firstLine="0"/>
+              <w:jc w:val="both"/>
+              <w:cnfStyle w:val="000000100000" w:firstRow="0" w:lastRow="0" w:firstColumn="0" w:lastColumn="0" w:oddVBand="0" w:evenVBand="0" w:oddHBand="1" w:evenHBand="0" w:firstRowFirstColumn="0" w:firstRowLastColumn="0" w:lastRowFirstColumn="0" w:lastRowLastColumn="0"/>
+            </w:pPr>
+            <w:r>
+              <w:t>SVC (</w:t>
+            </w:r>
+            <w:r>
+              <w:rPr>
+                <w:rFonts w:hint="eastAsia"/>
+              </w:rPr>
+              <w:t>Supervisor</w:t>
+            </w:r>
+            <w:r>
+              <w:t xml:space="preserve"> </w:t>
+            </w:r>
+            <w:r>
+              <w:rPr>
+                <w:rFonts w:hint="eastAsia"/>
+              </w:rPr>
+              <w:t>Call)</w:t>
+            </w:r>
+          </w:p>
+        </w:tc>
+        <w:tc>
+          <w:tcPr>
+            <w:tcW w:w="5013" w:type="dxa"/>
+          </w:tcPr>
+          <w:p>
+            <w:pPr>
+              <w:ind w:left="0" w:firstLine="0"/>
+              <w:jc w:val="both"/>
+              <w:cnfStyle w:val="000000100000" w:firstRow="0" w:lastRow="0" w:firstColumn="0" w:lastColumn="0" w:oddVBand="0" w:evenVBand="0" w:oddHBand="1" w:evenHBand="0" w:firstRowFirstColumn="0" w:firstRowLastColumn="0" w:lastRowFirstColumn="0" w:lastRowLastColumn="0"/>
+            </w:pPr>
+            <w:r>
+              <w:rPr>
+                <w:rFonts w:hint="eastAsia"/>
+              </w:rPr>
+              <w:t>SVC</w:t>
+            </w:r>
+            <w:r>
+              <w:t xml:space="preserve"> </w:t>
+            </w:r>
+            <w:r>
+              <w:rPr>
+                <w:rFonts w:hint="eastAsia"/>
+              </w:rPr>
+              <w:t>명령으로 발생시키는 exception</w:t>
+            </w:r>
+          </w:p>
+        </w:tc>
+      </w:tr>
+      <w:tr>
+        <w:tc>
+          <w:tcPr>
+            <w:cnfStyle w:val="001000000000" w:firstRow="0" w:lastRow="0" w:firstColumn="1" w:lastColumn="0" w:oddVBand="0" w:evenVBand="0" w:oddHBand="0" w:evenHBand="0" w:firstRowFirstColumn="0" w:firstRowLastColumn="0" w:lastRowFirstColumn="0" w:lastRowLastColumn="0"/>
+            <w:tcW w:w="1555" w:type="dxa"/>
+          </w:tcPr>
+          <w:p>
+            <w:pPr>
+              <w:ind w:left="0" w:firstLine="0"/>
+              <w:jc w:val="both"/>
+            </w:pPr>
+            <w:r>
+              <w:rPr>
+                <w:rFonts w:hint="eastAsia"/>
+              </w:rPr>
+              <w:t>0x0C</w:t>
+            </w:r>
+          </w:p>
+        </w:tc>
+        <w:tc>
+          <w:tcPr>
+            <w:tcW w:w="2835" w:type="dxa"/>
+          </w:tcPr>
+          <w:p>
+            <w:pPr>
+              <w:ind w:left="0" w:firstLine="0"/>
+              <w:jc w:val="both"/>
+              <w:cnfStyle w:val="000000000000" w:firstRow="0" w:lastRow="0" w:firstColumn="0" w:lastColumn="0" w:oddVBand="0" w:evenVBand="0" w:oddHBand="0" w:evenHBand="0" w:firstRowFirstColumn="0" w:firstRowLastColumn="0" w:lastRowFirstColumn="0" w:lastRowLastColumn="0"/>
+            </w:pPr>
+            <w:r>
+              <w:rPr>
+                <w:rFonts w:hint="eastAsia"/>
+              </w:rPr>
+              <w:t>Prefetch</w:t>
+            </w:r>
+            <w:r>
+              <w:t xml:space="preserve"> </w:t>
+            </w:r>
+            <w:r>
+              <w:rPr>
+                <w:rFonts w:hint="eastAsia"/>
+              </w:rPr>
+              <w:t>Abort</w:t>
+            </w:r>
+          </w:p>
+        </w:tc>
+        <w:tc>
+          <w:tcPr>
+            <w:tcW w:w="5013" w:type="dxa"/>
+          </w:tcPr>
+          <w:p>
+            <w:pPr>
+              <w:ind w:left="0" w:firstLine="0"/>
+              <w:jc w:val="both"/>
+              <w:cnfStyle w:val="000000000000" w:firstRow="0" w:lastRow="0" w:firstColumn="0" w:lastColumn="0" w:oddVBand="0" w:evenVBand="0" w:oddHBand="0" w:evenHBand="0" w:firstRowFirstColumn="0" w:firstRowLastColumn="0" w:lastRowFirstColumn="0" w:lastRowLastColumn="0"/>
+            </w:pPr>
+            <w:r>
+              <w:rPr>
+                <w:rFonts w:hint="eastAsia"/>
+              </w:rPr>
+              <w:t>명령어 메모리에서 명령어를 읽다가 문제가 발생</w:t>
+            </w:r>
+          </w:p>
+        </w:tc>
+      </w:tr>
+      <w:tr>
+        <w:trPr>
+          <w:cnfStyle w:val="000000100000" w:firstRow="0" w:lastRow="0" w:firstColumn="0" w:lastColumn="0" w:oddVBand="0" w:evenVBand="0" w:oddHBand="1" w:evenHBand="0" w:firstRowFirstColumn="0" w:firstRowLastColumn="0" w:lastRowFirstColumn="0" w:lastRowLastColumn="0"/>
+        </w:trPr>
+        <w:tc>
+          <w:tcPr>
+            <w:cnfStyle w:val="001000000000" w:firstRow="0" w:lastRow="0" w:firstColumn="1" w:lastColumn="0" w:oddVBand="0" w:evenVBand="0" w:oddHBand="0" w:evenHBand="0" w:firstRowFirstColumn="0" w:firstRowLastColumn="0" w:lastRowFirstColumn="0" w:lastRowLastColumn="0"/>
+            <w:tcW w:w="1555" w:type="dxa"/>
+          </w:tcPr>
+          <w:p>
+            <w:pPr>
+              <w:ind w:left="0" w:firstLine="0"/>
+              <w:jc w:val="both"/>
+            </w:pPr>
+            <w:r>
+              <w:rPr>
+                <w:rFonts w:hint="eastAsia"/>
+              </w:rPr>
+              <w:t>0x10</w:t>
+            </w:r>
+          </w:p>
+        </w:tc>
+        <w:tc>
+          <w:tcPr>
+            <w:tcW w:w="2835" w:type="dxa"/>
+          </w:tcPr>
+          <w:p>
+            <w:pPr>
+              <w:ind w:left="0" w:firstLine="0"/>
+              <w:jc w:val="both"/>
+              <w:cnfStyle w:val="000000100000" w:firstRow="0" w:lastRow="0" w:firstColumn="0" w:lastColumn="0" w:oddVBand="0" w:evenVBand="0" w:oddHBand="1" w:evenHBand="0" w:firstRowFirstColumn="0" w:firstRowLastColumn="0" w:lastRowFirstColumn="0" w:lastRowLastColumn="0"/>
+            </w:pPr>
+            <w:r>
+              <w:rPr>
+                <w:rFonts w:hint="eastAsia"/>
+              </w:rPr>
+              <w:t>Data</w:t>
+            </w:r>
+            <w:r>
+              <w:t xml:space="preserve"> </w:t>
+            </w:r>
+            <w:r>
+              <w:rPr>
+                <w:rFonts w:hint="eastAsia"/>
+              </w:rPr>
+              <w:t>Abort</w:t>
+            </w:r>
+          </w:p>
+        </w:tc>
+        <w:tc>
+          <w:tcPr>
+            <w:tcW w:w="5013" w:type="dxa"/>
+          </w:tcPr>
+          <w:p>
+            <w:pPr>
+              <w:ind w:left="0" w:firstLine="0"/>
+              <w:jc w:val="both"/>
+              <w:cnfStyle w:val="000000100000" w:firstRow="0" w:lastRow="0" w:firstColumn="0" w:lastColumn="0" w:oddVBand="0" w:evenVBand="0" w:oddHBand="1" w:evenHBand="0" w:firstRowFirstColumn="0" w:firstRowLastColumn="0" w:lastRowFirstColumn="0" w:lastRowLastColumn="0"/>
+            </w:pPr>
+            <w:r>
+              <w:rPr>
+                <w:rFonts w:hint="eastAsia"/>
+              </w:rPr>
+              <w:t>데이터 메모리에서 데이터를 읽다가 문제가 생김</w:t>
+            </w:r>
+          </w:p>
+        </w:tc>
+      </w:tr>
+      <w:tr>
+        <w:tc>
+          <w:tcPr>
+            <w:cnfStyle w:val="001000000000" w:firstRow="0" w:lastRow="0" w:firstColumn="1" w:lastColumn="0" w:oddVBand="0" w:evenVBand="0" w:oddHBand="0" w:evenHBand="0" w:firstRowFirstColumn="0" w:firstRowLastColumn="0" w:lastRowFirstColumn="0" w:lastRowLastColumn="0"/>
+            <w:tcW w:w="1555" w:type="dxa"/>
+          </w:tcPr>
+          <w:p>
+            <w:pPr>
+              <w:ind w:left="0" w:firstLine="0"/>
+              <w:jc w:val="both"/>
+            </w:pPr>
+            <w:r>
+              <w:rPr>
+                <w:rFonts w:hint="eastAsia"/>
+              </w:rPr>
+              <w:t>0x14</w:t>
+            </w:r>
+          </w:p>
+        </w:tc>
+        <w:tc>
+          <w:tcPr>
+            <w:tcW w:w="2835" w:type="dxa"/>
+          </w:tcPr>
+          <w:p>
+            <w:pPr>
+              <w:ind w:left="0" w:firstLine="0"/>
+              <w:jc w:val="both"/>
+              <w:cnfStyle w:val="000000000000" w:firstRow="0" w:lastRow="0" w:firstColumn="0" w:lastColumn="0" w:oddVBand="0" w:evenVBand="0" w:oddHBand="0" w:evenHBand="0" w:firstRowFirstColumn="0" w:firstRowLastColumn="0" w:lastRowFirstColumn="0" w:lastRowLastColumn="0"/>
+            </w:pPr>
+            <w:r>
+              <w:rPr>
+                <w:rFonts w:hint="eastAsia"/>
+              </w:rPr>
+              <w:t>Not</w:t>
+            </w:r>
+            <w:r>
+              <w:t xml:space="preserve"> </w:t>
+            </w:r>
+            <w:r>
+              <w:rPr>
+                <w:rFonts w:hint="eastAsia"/>
+              </w:rPr>
+              <w:t>used</w:t>
+            </w:r>
+          </w:p>
+        </w:tc>
+        <w:tc>
+          <w:tcPr>
+            <w:tcW w:w="5013" w:type="dxa"/>
+          </w:tcPr>
+          <w:p>
+            <w:pPr>
+              <w:ind w:left="0" w:firstLine="0"/>
+              <w:jc w:val="both"/>
+              <w:cnfStyle w:val="000000000000" w:firstRow="0" w:lastRow="0" w:firstColumn="0" w:lastColumn="0" w:oddVBand="0" w:evenVBand="0" w:oddHBand="0" w:evenHBand="0" w:firstRowFirstColumn="0" w:firstRowLastColumn="0" w:lastRowFirstColumn="0" w:lastRowLastColumn="0"/>
+            </w:pPr>
+            <w:r>
+              <w:rPr>
+                <w:rFonts w:hint="eastAsia"/>
+              </w:rPr>
+              <w:t>사용하지 않음</w:t>
+            </w:r>
+          </w:p>
+        </w:tc>
+      </w:tr>
+      <w:tr>
+        <w:trPr>
+          <w:cnfStyle w:val="000000100000" w:firstRow="0" w:lastRow="0" w:firstColumn="0" w:lastColumn="0" w:oddVBand="0" w:evenVBand="0" w:oddHBand="1" w:evenHBand="0" w:firstRowFirstColumn="0" w:firstRowLastColumn="0" w:lastRowFirstColumn="0" w:lastRowLastColumn="0"/>
+        </w:trPr>
+        <w:tc>
+          <w:tcPr>
+            <w:cnfStyle w:val="001000000000" w:firstRow="0" w:lastRow="0" w:firstColumn="1" w:lastColumn="0" w:oddVBand="0" w:evenVBand="0" w:oddHBand="0" w:evenHBand="0" w:firstRowFirstColumn="0" w:firstRowLastColumn="0" w:lastRowFirstColumn="0" w:lastRowLastColumn="0"/>
+            <w:tcW w:w="1555" w:type="dxa"/>
+          </w:tcPr>
+          <w:p>
+            <w:pPr>
+              <w:ind w:left="0" w:firstLine="0"/>
+              <w:jc w:val="both"/>
+            </w:pPr>
+            <w:r>
+              <w:rPr>
+                <w:rFonts w:hint="eastAsia"/>
+              </w:rPr>
+              <w:t>0x18</w:t>
+            </w:r>
+          </w:p>
+        </w:tc>
+        <w:tc>
+          <w:tcPr>
+            <w:tcW w:w="2835" w:type="dxa"/>
+          </w:tcPr>
+          <w:p>
+            <w:pPr>
+              <w:ind w:left="0" w:firstLine="0"/>
+              <w:jc w:val="both"/>
+              <w:cnfStyle w:val="000000100000" w:firstRow="0" w:lastRow="0" w:firstColumn="0" w:lastColumn="0" w:oddVBand="0" w:evenVBand="0" w:oddHBand="1" w:evenHBand="0" w:firstRowFirstColumn="0" w:firstRowLastColumn="0" w:lastRowFirstColumn="0" w:lastRowLastColumn="0"/>
+            </w:pPr>
+            <w:r>
+              <w:rPr>
+                <w:rFonts w:hint="eastAsia"/>
+              </w:rPr>
+              <w:t>IRQ</w:t>
+            </w:r>
+            <w:r>
+              <w:t xml:space="preserve"> </w:t>
+            </w:r>
+            <w:r>
+              <w:rPr>
+                <w:rFonts w:hint="eastAsia"/>
+              </w:rPr>
+              <w:t>interrupt</w:t>
+            </w:r>
+          </w:p>
+        </w:tc>
+        <w:tc>
+          <w:tcPr>
+            <w:tcW w:w="5013" w:type="dxa"/>
+          </w:tcPr>
+          <w:p>
+            <w:pPr>
+              <w:ind w:left="0" w:firstLine="0"/>
+              <w:jc w:val="both"/>
+              <w:cnfStyle w:val="000000100000" w:firstRow="0" w:lastRow="0" w:firstColumn="0" w:lastColumn="0" w:oddVBand="0" w:evenVBand="0" w:oddHBand="1" w:evenHBand="0" w:firstRowFirstColumn="0" w:firstRowLastColumn="0" w:lastRowFirstColumn="0" w:lastRowLastColumn="0"/>
+            </w:pPr>
+            <w:r>
+              <w:rPr>
+                <w:rFonts w:hint="eastAsia"/>
+              </w:rPr>
+              <w:t>IRQ</w:t>
+            </w:r>
+            <w:r>
+              <w:t xml:space="preserve"> </w:t>
+            </w:r>
+            <w:r>
+              <w:rPr>
+                <w:rFonts w:hint="eastAsia"/>
+              </w:rPr>
+              <w:t>인터럽트가 발생했을 때</w:t>
+            </w:r>
+          </w:p>
+        </w:tc>
+      </w:tr>
+      <w:tr>
+        <w:tc>
+          <w:tcPr>
+            <w:cnfStyle w:val="001000000000" w:firstRow="0" w:lastRow="0" w:firstColumn="1" w:lastColumn="0" w:oddVBand="0" w:evenVBand="0" w:oddHBand="0" w:evenHBand="0" w:firstRowFirstColumn="0" w:firstRowLastColumn="0" w:lastRowFirstColumn="0" w:lastRowLastColumn="0"/>
+            <w:tcW w:w="1555" w:type="dxa"/>
+          </w:tcPr>
+          <w:p>
+            <w:pPr>
+              <w:ind w:left="0" w:firstLine="0"/>
+              <w:jc w:val="both"/>
+            </w:pPr>
+            <w:r>
+              <w:rPr>
+                <w:rFonts w:hint="eastAsia"/>
+              </w:rPr>
+              <w:t>0x1C</w:t>
+            </w:r>
+          </w:p>
+        </w:tc>
+        <w:tc>
+          <w:tcPr>
+            <w:tcW w:w="2835" w:type="dxa"/>
+          </w:tcPr>
+          <w:p>
+            <w:pPr>
+              <w:ind w:left="0" w:firstLine="0"/>
+              <w:jc w:val="both"/>
+              <w:cnfStyle w:val="000000000000" w:firstRow="0" w:lastRow="0" w:firstColumn="0" w:lastColumn="0" w:oddVBand="0" w:evenVBand="0" w:oddHBand="0" w:evenHBand="0" w:firstRowFirstColumn="0" w:firstRowLastColumn="0" w:lastRowFirstColumn="0" w:lastRowLastColumn="0"/>
+            </w:pPr>
+            <w:r>
+              <w:rPr>
+                <w:rFonts w:hint="eastAsia"/>
+              </w:rPr>
+              <w:t>FIQ</w:t>
+            </w:r>
+            <w:r>
+              <w:t xml:space="preserve"> </w:t>
+            </w:r>
+            <w:r>
+              <w:rPr>
+                <w:rFonts w:hint="eastAsia"/>
+              </w:rPr>
+              <w:t>interrupt</w:t>
+            </w:r>
+          </w:p>
+        </w:tc>
+        <w:tc>
+          <w:tcPr>
+            <w:tcW w:w="5013" w:type="dxa"/>
+          </w:tcPr>
+          <w:p>
+            <w:pPr>
+              <w:keepNext/>
+              <w:ind w:left="0" w:firstLine="0"/>
+              <w:jc w:val="both"/>
+              <w:cnfStyle w:val="000000000000" w:firstRow="0" w:lastRow="0" w:firstColumn="0" w:lastColumn="0" w:oddVBand="0" w:evenVBand="0" w:oddHBand="0" w:evenHBand="0" w:firstRowFirstColumn="0" w:firstRowLastColumn="0" w:lastRowFirstColumn="0" w:lastRowLastColumn="0"/>
+            </w:pPr>
+            <w:r>
+              <w:rPr>
+                <w:rFonts w:hint="eastAsia"/>
+              </w:rPr>
+              <w:t>FIQ</w:t>
+            </w:r>
+            <w:r>
+              <w:t xml:space="preserve"> </w:t>
+            </w:r>
+            <w:r>
+              <w:rPr>
+                <w:rFonts w:hint="eastAsia"/>
+              </w:rPr>
+              <w:t>인터럽트가 발생했을 때</w:t>
+            </w:r>
+          </w:p>
+        </w:tc>
+      </w:tr>
+    </w:tbl>
+    <w:p>
+      <w:pPr>
+        <w:pStyle w:val="a3"/>
+      </w:pPr>
+      <w:r>
+        <w:t xml:space="preserve">Table </w:t>
+      </w:r>
+      <w:fldSimple w:instr=" SEQ Table \* ARABIC ">
+        <w:r>
+          <w:rPr>
+            <w:noProof/>
+          </w:rPr>
+          <w:t>1</w:t>
+        </w:r>
+      </w:fldSimple>
+      <w:r>
+        <w:rPr>
+          <w:noProof/>
+        </w:rPr>
+        <w:t xml:space="preserve"> </w:t>
+      </w:r>
+      <w:r>
+        <w:rPr>
+          <w:rFonts w:hint="eastAsia"/>
+          <w:noProof/>
+        </w:rPr>
+        <w:t>Exception</w:t>
+      </w:r>
+      <w:r>
+        <w:rPr>
+          <w:noProof/>
+        </w:rPr>
+        <w:t xml:space="preserve"> </w:t>
+      </w:r>
+      <w:r>
+        <w:rPr>
+          <w:rFonts w:hint="eastAsia"/>
+          <w:noProof/>
+        </w:rPr>
+        <w:t>Vector</w:t>
+      </w:r>
+      <w:r>
+        <w:rPr>
+          <w:noProof/>
+        </w:rPr>
+        <w:t xml:space="preserve"> </w:t>
+      </w:r>
+      <w:r>
+        <w:rPr>
+          <w:rFonts w:hint="eastAsia"/>
+          <w:noProof/>
+        </w:rPr>
+        <w:t>Table</w:t>
+      </w:r>
+      <w:r>
+        <w:rPr>
+          <w:rFonts w:hint="eastAsia"/>
+          <w:noProof/>
+        </w:rPr>
+        <w:t xml:space="preserve"> 정보</w:t>
+      </w:r>
     </w:p>
     <w:p>
       <w:pPr>
         <w:ind w:left="0" w:firstLineChars="100" w:firstLine="200"/>
         <w:jc w:val="both"/>
-        <w:rPr>
-          <w:rFonts w:hint="eastAsia"/>
-        </w:rPr>
+      </w:pPr>
+      <w:r>
+        <w:rPr>
+          <w:rFonts w:hint="eastAsia"/>
+        </w:rPr>
+        <w:lastRenderedPageBreak/>
+        <w:t>A</w:t>
+      </w:r>
+      <w:r>
+        <w:t>RM</w:t>
+      </w:r>
+      <w:r>
+        <w:rPr>
+          <w:rFonts w:hint="eastAsia"/>
+        </w:rPr>
+        <w:t xml:space="preserve">에는 </w:t>
+      </w:r>
+      <w:r>
+        <w:t>7</w:t>
+      </w:r>
+      <w:r>
+        <w:rPr>
+          <w:rFonts w:hint="eastAsia"/>
+        </w:rPr>
+        <w:t xml:space="preserve">개의 </w:t>
+      </w:r>
+      <w:r>
+        <w:t>Exception</w:t>
+      </w:r>
+      <w:r>
+        <w:rPr>
+          <w:rFonts w:hint="eastAsia"/>
+        </w:rPr>
+        <w:t xml:space="preserve">이 있고 </w:t>
+      </w:r>
+      <w:r>
+        <w:rPr>
+          <w:b/>
+          <w:bCs/>
+        </w:rPr>
+        <w:t>Table 01</w:t>
+      </w:r>
+      <w:r>
+        <w:rPr>
+          <w:rFonts w:hint="eastAsia"/>
+        </w:rPr>
+        <w:t>의 설명에 해당하는 상황이 발생하면 프로그램 카운터(</w:t>
+      </w:r>
+      <w:r>
+        <w:t>PC)</w:t>
+      </w:r>
+      <w:r>
+        <w:rPr>
+          <w:rFonts w:hint="eastAsia"/>
+        </w:rPr>
+        <w:t xml:space="preserve">를 </w:t>
+      </w:r>
+      <w:r>
+        <w:rPr>
+          <w:rFonts w:hint="eastAsia"/>
+        </w:rPr>
+        <w:t xml:space="preserve">EVT에 </w:t>
+      </w:r>
+      <w:r>
+        <w:rPr>
+          <w:rFonts w:hint="eastAsia"/>
+        </w:rPr>
+        <w:t>정의된 오프셋 주소로 강제 변환한다</w:t>
+      </w:r>
+      <w:r>
+        <w:t>.</w:t>
+      </w:r>
+    </w:p>
+    <w:p>
+      <w:pPr>
+        <w:ind w:left="0" w:firstLineChars="100" w:firstLine="200"/>
+        <w:jc w:val="both"/>
+      </w:pPr>
+      <w:r>
+        <w:rPr>
+          <w:rFonts w:hint="eastAsia"/>
+        </w:rPr>
+        <w:t xml:space="preserve">EVT의 Exception은 각각 4바이트씩 할당되어 </w:t>
+      </w:r>
+      <w:r>
+        <w:rPr>
+          <w:rFonts w:hint="eastAsia"/>
+        </w:rPr>
+        <w:t>있고,</w:t>
+      </w:r>
+      <w:r>
+        <w:t xml:space="preserve"> </w:t>
+      </w:r>
+      <w:r>
+        <w:rPr>
+          <w:rFonts w:hint="eastAsia"/>
+        </w:rPr>
+        <w:t xml:space="preserve">32비트 </w:t>
+      </w:r>
+      <w:proofErr w:type="spellStart"/>
+      <w:r>
+        <w:rPr>
+          <w:rFonts w:hint="eastAsia"/>
+        </w:rPr>
+        <w:t>머신</w:t>
+      </w:r>
+      <w:r>
+        <w:rPr>
+          <w:rFonts w:hint="eastAsia"/>
+        </w:rPr>
+        <w:t>이기</w:t>
+      </w:r>
+      <w:proofErr w:type="spellEnd"/>
+      <w:r>
+        <w:rPr>
+          <w:rFonts w:hint="eastAsia"/>
+        </w:rPr>
+        <w:t xml:space="preserve"> 때문에 하나의 Exception</w:t>
+      </w:r>
+      <w:r>
+        <w:rPr>
+          <w:rFonts w:hint="eastAsia"/>
+        </w:rPr>
+        <w:t xml:space="preserve">에 </w:t>
+      </w:r>
+      <w:r>
+        <w:rPr>
+          <w:rFonts w:hint="eastAsia"/>
+        </w:rPr>
+        <w:t>하나의 명령어만 실행이 가능하다.</w:t>
+      </w:r>
+      <w:r>
+        <w:t xml:space="preserve"> </w:t>
+      </w:r>
+      <w:r>
+        <w:rPr>
+          <w:rFonts w:hint="eastAsia"/>
+        </w:rPr>
+        <w:t>명령어 하나로는 E</w:t>
+      </w:r>
+      <w:r>
+        <w:t>xception</w:t>
+      </w:r>
+      <w:r>
+        <w:rPr>
+          <w:rFonts w:hint="eastAsia"/>
+        </w:rPr>
+        <w:t xml:space="preserve">을 </w:t>
+      </w:r>
+      <w:r>
+        <w:rPr>
+          <w:rFonts w:hint="eastAsia"/>
+        </w:rPr>
+        <w:t xml:space="preserve">제대로 </w:t>
+      </w:r>
+      <w:r>
+        <w:rPr>
+          <w:rFonts w:hint="eastAsia"/>
+        </w:rPr>
+        <w:t xml:space="preserve">다 </w:t>
+      </w:r>
+      <w:r>
+        <w:rPr>
+          <w:rFonts w:hint="eastAsia"/>
+        </w:rPr>
+        <w:t>처리할 수 없기</w:t>
+      </w:r>
+      <w:r>
+        <w:rPr>
+          <w:rFonts w:hint="eastAsia"/>
+        </w:rPr>
+        <w:t xml:space="preserve"> 때문에 여기에 </w:t>
+      </w:r>
+      <w:proofErr w:type="spellStart"/>
+      <w:r>
+        <w:rPr>
+          <w:rFonts w:hint="eastAsia"/>
+        </w:rPr>
+        <w:t>브랜치</w:t>
+      </w:r>
+      <w:proofErr w:type="spellEnd"/>
+      <w:r>
+        <w:rPr>
+          <w:rFonts w:hint="eastAsia"/>
+        </w:rPr>
+        <w:t xml:space="preserve"> 명령어(</w:t>
+      </w:r>
+      <w:r>
+        <w:t>C</w:t>
+      </w:r>
+      <w:r>
+        <w:rPr>
+          <w:rFonts w:hint="eastAsia"/>
+        </w:rPr>
+        <w:t xml:space="preserve">의 </w:t>
+      </w:r>
+      <w:proofErr w:type="spellStart"/>
+      <w:r>
+        <w:t>goto</w:t>
+      </w:r>
+      <w:proofErr w:type="spellEnd"/>
+      <w:r>
+        <w:t xml:space="preserve"> </w:t>
+      </w:r>
+      <w:r>
+        <w:rPr>
+          <w:rFonts w:hint="eastAsia"/>
+        </w:rPr>
+        <w:t xml:space="preserve">키워드에 해당하는 </w:t>
+      </w:r>
+      <w:r>
+        <w:rPr>
+          <w:rFonts w:hint="eastAsia"/>
+        </w:rPr>
+        <w:t>명령어</w:t>
+      </w:r>
+      <w:r>
+        <w:t>)</w:t>
+      </w:r>
+      <w:r>
+        <w:rPr>
+          <w:rFonts w:hint="eastAsia"/>
+        </w:rPr>
+        <w:t>를 넣어서 E</w:t>
+      </w:r>
+      <w:r>
+        <w:t>xception</w:t>
+      </w:r>
+      <w:r>
+        <w:rPr>
+          <w:rFonts w:hint="eastAsia"/>
+        </w:rPr>
+        <w:t>을 처리하는 코드로 점프하게 만든다</w:t>
+      </w:r>
+      <w:r>
+        <w:t>.</w:t>
+      </w:r>
+      <w:r>
+        <w:t xml:space="preserve"> </w:t>
+      </w:r>
+      <w:r>
+        <w:rPr>
+          <w:rFonts w:hint="eastAsia"/>
+        </w:rPr>
+        <w:t xml:space="preserve">이 </w:t>
+      </w:r>
+      <w:r>
+        <w:t>Exception</w:t>
+      </w:r>
+      <w:r>
+        <w:rPr>
+          <w:rFonts w:hint="eastAsia"/>
+        </w:rPr>
+        <w:t xml:space="preserve">을 처리하는 코드를 </w:t>
+      </w:r>
+      <w:r>
+        <w:t>Exception Handler(</w:t>
+      </w:r>
+      <w:r>
+        <w:rPr>
+          <w:rFonts w:hint="eastAsia"/>
+        </w:rPr>
+        <w:t xml:space="preserve">이하 </w:t>
+      </w:r>
+      <w:r>
+        <w:t>EH)</w:t>
+      </w:r>
+      <w:r>
+        <w:rPr>
+          <w:rFonts w:hint="eastAsia"/>
+        </w:rPr>
+        <w:t>라고 부른다</w:t>
+      </w:r>
+      <w:r>
+        <w:t>.</w:t>
+      </w:r>
+    </w:p>
+    <w:p>
+      <w:pPr>
+        <w:ind w:left="0" w:firstLineChars="100" w:firstLine="200"/>
+        <w:jc w:val="both"/>
       </w:pPr>
     </w:p>
     <w:p>
@@ -5278,8 +6433,47 @@
           <w:szCs w:val="20"/>
           <w:shd w:val="clear" w:color="auto" w:fill="FFFFFF"/>
         </w:rPr>
-        <w:lastRenderedPageBreak/>
-        <w:t>D. Stepner, N. Rajan and D. Hui, "Embedded application design using a real-time OS," </w:t>
+        <w:t xml:space="preserve">D. </w:t>
+      </w:r>
+      <w:proofErr w:type="spellStart"/>
+      <w:r>
+        <w:rPr>
+          <w:rFonts w:asciiTheme="majorHAnsi" w:eastAsiaTheme="majorHAnsi" w:hAnsiTheme="majorHAnsi" w:cs="Arial"/>
+          <w:color w:val="333333"/>
+          <w:szCs w:val="20"/>
+          <w:shd w:val="clear" w:color="auto" w:fill="FFFFFF"/>
+        </w:rPr>
+        <w:t>Stepner</w:t>
+      </w:r>
+      <w:proofErr w:type="spellEnd"/>
+      <w:r>
+        <w:rPr>
+          <w:rFonts w:asciiTheme="majorHAnsi" w:eastAsiaTheme="majorHAnsi" w:hAnsiTheme="majorHAnsi" w:cs="Arial"/>
+          <w:color w:val="333333"/>
+          <w:szCs w:val="20"/>
+          <w:shd w:val="clear" w:color="auto" w:fill="FFFFFF"/>
+        </w:rPr>
+        <w:t xml:space="preserve">, N. </w:t>
+      </w:r>
+      <w:proofErr w:type="spellStart"/>
+      <w:r>
+        <w:rPr>
+          <w:rFonts w:asciiTheme="majorHAnsi" w:eastAsiaTheme="majorHAnsi" w:hAnsiTheme="majorHAnsi" w:cs="Arial"/>
+          <w:color w:val="333333"/>
+          <w:szCs w:val="20"/>
+          <w:shd w:val="clear" w:color="auto" w:fill="FFFFFF"/>
+        </w:rPr>
+        <w:t>Rajan</w:t>
+      </w:r>
+      <w:proofErr w:type="spellEnd"/>
+      <w:r>
+        <w:rPr>
+          <w:rFonts w:asciiTheme="majorHAnsi" w:eastAsiaTheme="majorHAnsi" w:hAnsiTheme="majorHAnsi" w:cs="Arial"/>
+          <w:color w:val="333333"/>
+          <w:szCs w:val="20"/>
+          <w:shd w:val="clear" w:color="auto" w:fill="FFFFFF"/>
+        </w:rPr>
+        <w:t xml:space="preserve"> and D. Hui, "Embedded application design using a real-time OS," </w:t>
       </w:r>
       <w:r>
         <w:rPr>
@@ -5393,7 +6587,27 @@
           <w:iCs/>
           <w:shd w:val="clear" w:color="auto" w:fill="FFFFFF"/>
         </w:rPr>
-        <w:t>컴퓨터 구조 및 설계:하드웨어/소프트웨어 인터페이스</w:t>
+        <w:t xml:space="preserve">컴퓨터 구조 및 </w:t>
+      </w:r>
+      <w:proofErr w:type="gramStart"/>
+      <w:r>
+        <w:rPr>
+          <w:rFonts w:asciiTheme="majorHAnsi" w:eastAsiaTheme="majorHAnsi" w:hAnsiTheme="majorHAnsi" w:cs="Arial"/>
+          <w:i/>
+          <w:iCs/>
+          <w:shd w:val="clear" w:color="auto" w:fill="FFFFFF"/>
+        </w:rPr>
+        <w:t>설계:하드웨어</w:t>
+      </w:r>
+      <w:proofErr w:type="gramEnd"/>
+      <w:r>
+        <w:rPr>
+          <w:rFonts w:asciiTheme="majorHAnsi" w:eastAsiaTheme="majorHAnsi" w:hAnsiTheme="majorHAnsi" w:cs="Arial"/>
+          <w:i/>
+          <w:iCs/>
+          <w:shd w:val="clear" w:color="auto" w:fill="FFFFFF"/>
+        </w:rPr>
+        <w:t>/소프트웨어 인터페이스</w:t>
       </w:r>
       <w:r>
         <w:rPr>
@@ -5468,7 +6682,23 @@
           <w:rFonts w:asciiTheme="majorHAnsi" w:eastAsiaTheme="majorHAnsi" w:hAnsiTheme="majorHAnsi" w:cs="Arial"/>
           <w:shd w:val="clear" w:color="auto" w:fill="FFFFFF"/>
         </w:rPr>
-        <w:t>. last modified Jul 9, 2020, accessed Aug 28, 2020, https://wiki.qemu.org/Main_Page.</w:t>
+        <w:t xml:space="preserve">. </w:t>
+      </w:r>
+      <w:proofErr w:type="gramStart"/>
+      <w:r>
+        <w:rPr>
+          <w:rFonts w:asciiTheme="majorHAnsi" w:eastAsiaTheme="majorHAnsi" w:hAnsiTheme="majorHAnsi" w:cs="Arial"/>
+          <w:shd w:val="clear" w:color="auto" w:fill="FFFFFF"/>
+        </w:rPr>
+        <w:t>last modified Jul 9, 2020,</w:t>
+      </w:r>
+      <w:proofErr w:type="gramEnd"/>
+      <w:r>
+        <w:rPr>
+          <w:rFonts w:asciiTheme="majorHAnsi" w:eastAsiaTheme="majorHAnsi" w:hAnsiTheme="majorHAnsi" w:cs="Arial"/>
+          <w:shd w:val="clear" w:color="auto" w:fill="FFFFFF"/>
+        </w:rPr>
+        <w:t xml:space="preserve"> accessed Aug 28, 2020, https://wiki.qemu.org/Main_Page.</w:t>
       </w:r>
     </w:p>
     <w:p>
@@ -5497,7 +6727,27 @@
           <w:iCs/>
           <w:shd w:val="clear" w:color="auto" w:fill="FFFFFF"/>
         </w:rPr>
-        <w:t>임베디드 SO 개발 프로젝트:ARM 기반 펌웨어/RTOS의 원리와 구조</w:t>
+        <w:t xml:space="preserve">임베디드 SO 개발 </w:t>
+      </w:r>
+      <w:proofErr w:type="gramStart"/>
+      <w:r>
+        <w:rPr>
+          <w:rFonts w:asciiTheme="majorHAnsi" w:eastAsiaTheme="majorHAnsi" w:hAnsiTheme="majorHAnsi" w:cs="Arial"/>
+          <w:i/>
+          <w:iCs/>
+          <w:shd w:val="clear" w:color="auto" w:fill="FFFFFF"/>
+        </w:rPr>
+        <w:t>프로젝트:ARM</w:t>
+      </w:r>
+      <w:proofErr w:type="gramEnd"/>
+      <w:r>
+        <w:rPr>
+          <w:rFonts w:asciiTheme="majorHAnsi" w:eastAsiaTheme="majorHAnsi" w:hAnsiTheme="majorHAnsi" w:cs="Arial"/>
+          <w:i/>
+          <w:iCs/>
+          <w:shd w:val="clear" w:color="auto" w:fill="FFFFFF"/>
+        </w:rPr>
+        <w:t xml:space="preserve"> 기반 펌웨어/RTOS의 원리와 구조</w:t>
       </w:r>
       <w:r>
         <w:rPr>
@@ -5996,6 +7246,291 @@
       </w:r>
     </w:p>
   </w:footnote>
+  <w:footnote w:id="1">
+    <w:p>
+      <w:pPr>
+        <w:pStyle w:val="ab"/>
+      </w:pPr>
+      <w:r>
+        <w:rPr>
+          <w:rStyle w:val="ac"/>
+        </w:rPr>
+        <w:footnoteRef/>
+      </w:r>
+      <w:r>
+        <w:t xml:space="preserve"> </w:t>
+      </w:r>
+      <w:r>
+        <w:rPr>
+          <w:rFonts w:hint="eastAsia"/>
+        </w:rPr>
+        <w:t xml:space="preserve">운영체제와 </w:t>
+      </w:r>
+      <w:r>
+        <w:t xml:space="preserve">C </w:t>
+      </w:r>
+      <w:r>
+        <w:rPr>
+          <w:rFonts w:hint="eastAsia"/>
+        </w:rPr>
+        <w:t xml:space="preserve">그리고 어셈블리에 대한 </w:t>
+      </w:r>
+      <w:r>
+        <w:rPr>
+          <w:rFonts w:hint="eastAsia"/>
+        </w:rPr>
+        <w:t xml:space="preserve">배경 </w:t>
+      </w:r>
+      <w:r>
+        <w:rPr>
+          <w:rFonts w:hint="eastAsia"/>
+        </w:rPr>
+        <w:t xml:space="preserve">지식이 없다면 이해하기 </w:t>
+      </w:r>
+      <w:r>
+        <w:rPr>
+          <w:rFonts w:hint="eastAsia"/>
+        </w:rPr>
+        <w:t xml:space="preserve">다소 </w:t>
+      </w:r>
+      <w:r>
+        <w:rPr>
+          <w:rFonts w:hint="eastAsia"/>
+        </w:rPr>
+        <w:t>어려울 수 있</w:t>
+      </w:r>
+      <w:r>
+        <w:rPr>
+          <w:rFonts w:hint="eastAsia"/>
+        </w:rPr>
+        <w:t>습니다</w:t>
+      </w:r>
+      <w:r>
+        <w:t xml:space="preserve">. </w:t>
+      </w:r>
+      <w:r>
+        <w:rPr>
+          <w:rFonts w:hint="eastAsia"/>
+        </w:rPr>
+        <w:t>최대한 쉽게 쓰기 위해 노력했으나</w:t>
+      </w:r>
+      <w:r>
+        <w:t xml:space="preserve"> </w:t>
+      </w:r>
+      <w:r>
+        <w:rPr>
+          <w:rFonts w:hint="eastAsia"/>
+        </w:rPr>
+        <w:t xml:space="preserve">이해가 되지 않는다면 </w:t>
+      </w:r>
+      <w:r>
+        <w:rPr>
+          <w:rFonts w:hint="eastAsia"/>
+        </w:rPr>
+        <w:t xml:space="preserve">운영체제와 </w:t>
+      </w:r>
+      <w:r>
+        <w:t xml:space="preserve">C </w:t>
+      </w:r>
+      <w:r>
+        <w:rPr>
+          <w:rFonts w:hint="eastAsia"/>
+        </w:rPr>
+        <w:t>관련 서적을 각각 한</w:t>
+      </w:r>
+      <w:r>
+        <w:t xml:space="preserve"> </w:t>
+      </w:r>
+      <w:r>
+        <w:rPr>
+          <w:rFonts w:hint="eastAsia"/>
+        </w:rPr>
+        <w:t>권 정도</w:t>
+      </w:r>
+      <w:r>
+        <w:rPr>
+          <w:rFonts w:hint="eastAsia"/>
+        </w:rPr>
+        <w:t xml:space="preserve"> 읽고 오는 것을 </w:t>
+      </w:r>
+      <w:r>
+        <w:rPr>
+          <w:rFonts w:hint="eastAsia"/>
+        </w:rPr>
+        <w:t>권장 드립니다</w:t>
+      </w:r>
+      <w:r>
+        <w:t>.</w:t>
+      </w:r>
+      <w:r>
+        <w:t xml:space="preserve"> </w:t>
+      </w:r>
+      <w:r>
+        <w:rPr>
+          <w:rFonts w:hint="eastAsia"/>
+        </w:rPr>
+        <w:t xml:space="preserve">그래도 이해가 안 된다면 </w:t>
+      </w:r>
+      <w:r>
+        <w:rPr>
+          <w:rFonts w:hint="eastAsia"/>
+        </w:rPr>
+        <w:t xml:space="preserve">저의 </w:t>
+      </w:r>
+      <w:r>
+        <w:rPr>
+          <w:rFonts w:hint="eastAsia"/>
+        </w:rPr>
+        <w:t xml:space="preserve">부족한 서술 </w:t>
+      </w:r>
+      <w:r>
+        <w:rPr>
+          <w:rFonts w:hint="eastAsia"/>
+        </w:rPr>
+        <w:t>능력</w:t>
+      </w:r>
+      <w:r>
+        <w:rPr>
+          <w:rFonts w:hint="eastAsia"/>
+        </w:rPr>
+        <w:t xml:space="preserve"> 때문입니다</w:t>
+      </w:r>
+      <w:r>
+        <w:t>…</w:t>
+      </w:r>
+    </w:p>
+  </w:footnote>
+  <w:footnote w:id="2">
+    <w:p>
+      <w:pPr>
+        <w:pStyle w:val="ab"/>
+        <w:ind w:left="0" w:firstLine="0"/>
+      </w:pPr>
+      <w:r>
+        <w:rPr>
+          <w:rStyle w:val="ac"/>
+        </w:rPr>
+        <w:footnoteRef/>
+      </w:r>
+      <w:r>
+        <w:t xml:space="preserve"> </w:t>
+      </w:r>
+      <w:r>
+        <w:rPr>
+          <w:rFonts w:hint="eastAsia"/>
+        </w:rPr>
+        <w:t>마른 수건의 물기를 쥐어짜는 듯한 극한의 최적화를 요구하는 실제 임베디드 시스템에서 이렇게 큰 메모리</w:t>
+      </w:r>
+      <w:r>
+        <w:rPr>
+          <w:rFonts w:hint="eastAsia"/>
+        </w:rPr>
+        <w:t xml:space="preserve">를 마구잡이로 </w:t>
+      </w:r>
+      <w:r>
+        <w:rPr>
+          <w:rFonts w:hint="eastAsia"/>
+        </w:rPr>
+        <w:t>할당</w:t>
+      </w:r>
+      <w:r>
+        <w:rPr>
+          <w:rFonts w:hint="eastAsia"/>
+        </w:rPr>
+        <w:t>하는 것은</w:t>
+      </w:r>
+      <w:r>
+        <w:rPr>
+          <w:rFonts w:hint="eastAsia"/>
+        </w:rPr>
+        <w:t xml:space="preserve"> </w:t>
+      </w:r>
+      <w:r>
+        <w:rPr>
+          <w:rFonts w:hint="eastAsia"/>
+        </w:rPr>
+        <w:t xml:space="preserve">사실상 </w:t>
+      </w:r>
+      <w:r>
+        <w:rPr>
+          <w:rFonts w:hint="eastAsia"/>
+        </w:rPr>
+        <w:t>불가능</w:t>
+      </w:r>
+      <w:r>
+        <w:rPr>
+          <w:rFonts w:hint="eastAsia"/>
+        </w:rPr>
+        <w:t xml:space="preserve"> </w:t>
+      </w:r>
+      <w:r>
+        <w:rPr>
+          <w:rFonts w:hint="eastAsia"/>
+        </w:rPr>
+        <w:t>합니다</w:t>
+      </w:r>
+      <w:r>
+        <w:t>.</w:t>
+      </w:r>
+      <w:r>
+        <w:t xml:space="preserve"> </w:t>
+      </w:r>
+      <w:r>
+        <w:rPr>
+          <w:rFonts w:hint="eastAsia"/>
+        </w:rPr>
+        <w:t>메모리</w:t>
+      </w:r>
+      <w:r>
+        <w:rPr>
+          <w:rFonts w:hint="eastAsia"/>
+        </w:rPr>
+        <w:t xml:space="preserve">의 배치 </w:t>
+      </w:r>
+      <w:r>
+        <w:rPr>
+          <w:rFonts w:hint="eastAsia"/>
+        </w:rPr>
+        <w:t>역시</w:t>
+      </w:r>
+      <w:r>
+        <w:t xml:space="preserve"> </w:t>
+      </w:r>
+      <w:r>
+        <w:rPr>
+          <w:rFonts w:hint="eastAsia"/>
+        </w:rPr>
+        <w:t xml:space="preserve">장치의 성능과 용량에 따라 </w:t>
+      </w:r>
+      <w:r>
+        <w:rPr>
+          <w:rFonts w:hint="eastAsia"/>
+        </w:rPr>
+        <w:t>그</w:t>
+      </w:r>
+      <w:r>
+        <w:rPr>
+          <w:rFonts w:hint="eastAsia"/>
+        </w:rPr>
+        <w:t xml:space="preserve"> </w:t>
+      </w:r>
+      <w:r>
+        <w:rPr>
+          <w:rFonts w:hint="eastAsia"/>
+        </w:rPr>
+        <w:t xml:space="preserve">주소를 달리 </w:t>
+      </w:r>
+      <w:r>
+        <w:rPr>
+          <w:rFonts w:hint="eastAsia"/>
+        </w:rPr>
+        <w:t>하는 경우가 많습니다</w:t>
+      </w:r>
+      <w:r>
+        <w:t>.</w:t>
+      </w:r>
+    </w:p>
+  </w:footnote>
 </w:footnotes>
 </file>
 
@@ -6376,7 +7911,7 @@
         <v:path o:extrusionok="f" gradientshapeok="t" o:connecttype="rect"/>
         <o:lock v:ext="edit" aspectratio="t"/>
       </v:shapetype>
-      <v:shape id="_x0000_i1245" type="#_x0000_t75" style="width:11.25pt;height:11.25pt" o:bullet="t">
+      <v:shape id="_x0000_i1041" type="#_x0000_t75" style="width:11.25pt;height:11.25pt" o:bullet="t">
         <v:imagedata r:id="rId1" o:title="msoB243"/>
       </v:shape>
     </w:pict>
@@ -9519,6 +11054,121 @@
       <w:szCs w:val="18"/>
     </w:rPr>
   </w:style>
+  <w:style w:type="paragraph" w:styleId="ab">
+    <w:name w:val="footnote text"/>
+    <w:basedOn w:val="a"/>
+    <w:link w:val="Char0"/>
+    <w:uiPriority w:val="99"/>
+    <w:semiHidden/>
+    <w:unhideWhenUsed/>
+    <w:rsid w:val="008D115B"/>
+    <w:pPr>
+      <w:snapToGrid w:val="0"/>
+    </w:pPr>
+  </w:style>
+  <w:style w:type="character" w:customStyle="1" w:styleId="Char0">
+    <w:name w:val="각주 텍스트 Char"/>
+    <w:basedOn w:val="a0"/>
+    <w:link w:val="ab"/>
+    <w:uiPriority w:val="99"/>
+    <w:semiHidden/>
+    <w:rsid w:val="008D115B"/>
+    <w:rPr>
+      <w:rFonts w:ascii="맑은 고딕" w:eastAsia="맑은 고딕" w:hAnsi="맑은 고딕" w:cs="맑은 고딕"/>
+      <w:color w:val="000000"/>
+    </w:rPr>
+  </w:style>
+  <w:style w:type="character" w:styleId="ac">
+    <w:name w:val="footnote reference"/>
+    <w:basedOn w:val="a0"/>
+    <w:uiPriority w:val="99"/>
+    <w:semiHidden/>
+    <w:unhideWhenUsed/>
+    <w:rsid w:val="008D115B"/>
+    <w:rPr>
+      <w:vertAlign w:val="superscript"/>
+    </w:rPr>
+  </w:style>
+  <w:style w:type="table" w:styleId="20">
+    <w:name w:val="Plain Table 2"/>
+    <w:basedOn w:val="a1"/>
+    <w:uiPriority w:val="42"/>
+    <w:rsid w:val="00C40E51"/>
+    <w:pPr>
+      <w:spacing w:after="0" w:line="240" w:lineRule="auto"/>
+    </w:pPr>
+    <w:tblPr>
+      <w:tblStyleRowBandSize w:val="1"/>
+      <w:tblStyleColBandSize w:val="1"/>
+      <w:tblBorders>
+        <w:top w:val="single" w:sz="4" w:space="0" w:color="7F7F7F" w:themeColor="text1" w:themeTint="80"/>
+        <w:bottom w:val="single" w:sz="4" w:space="0" w:color="7F7F7F" w:themeColor="text1" w:themeTint="80"/>
+      </w:tblBorders>
+    </w:tblPr>
+    <w:tblStylePr w:type="firstRow">
+      <w:rPr>
+        <w:b/>
+        <w:bCs/>
+      </w:rPr>
+      <w:tblPr/>
+      <w:tcPr>
+        <w:tcBorders>
+          <w:bottom w:val="single" w:sz="4" w:space="0" w:color="7F7F7F" w:themeColor="text1" w:themeTint="80"/>
+        </w:tcBorders>
+      </w:tcPr>
+    </w:tblStylePr>
+    <w:tblStylePr w:type="lastRow">
+      <w:rPr>
+        <w:b/>
+        <w:bCs/>
+      </w:rPr>
+      <w:tblPr/>
+      <w:tcPr>
+        <w:tcBorders>
+          <w:top w:val="single" w:sz="4" w:space="0" w:color="7F7F7F" w:themeColor="text1" w:themeTint="80"/>
+        </w:tcBorders>
+      </w:tcPr>
+    </w:tblStylePr>
+    <w:tblStylePr w:type="firstCol">
+      <w:rPr>
+        <w:b/>
+        <w:bCs/>
+      </w:rPr>
+    </w:tblStylePr>
+    <w:tblStylePr w:type="lastCol">
+      <w:rPr>
+        <w:b/>
+        <w:bCs/>
+      </w:rPr>
+    </w:tblStylePr>
+    <w:tblStylePr w:type="band1Vert">
+      <w:tblPr/>
+      <w:tcPr>
+        <w:tcBorders>
+          <w:left w:val="single" w:sz="4" w:space="0" w:color="7F7F7F" w:themeColor="text1" w:themeTint="80"/>
+          <w:right w:val="single" w:sz="4" w:space="0" w:color="7F7F7F" w:themeColor="text1" w:themeTint="80"/>
+        </w:tcBorders>
+      </w:tcPr>
+    </w:tblStylePr>
+    <w:tblStylePr w:type="band2Vert">
+      <w:tblPr/>
+      <w:tcPr>
+        <w:tcBorders>
+          <w:left w:val="single" w:sz="4" w:space="0" w:color="7F7F7F" w:themeColor="text1" w:themeTint="80"/>
+          <w:right w:val="single" w:sz="4" w:space="0" w:color="7F7F7F" w:themeColor="text1" w:themeTint="80"/>
+        </w:tcBorders>
+      </w:tcPr>
+    </w:tblStylePr>
+    <w:tblStylePr w:type="band1Horz">
+      <w:tblPr/>
+      <w:tcPr>
+        <w:tcBorders>
+          <w:top w:val="single" w:sz="4" w:space="0" w:color="7F7F7F" w:themeColor="text1" w:themeTint="80"/>
+          <w:bottom w:val="single" w:sz="4" w:space="0" w:color="7F7F7F" w:themeColor="text1" w:themeTint="80"/>
+        </w:tcBorders>
+      </w:tcPr>
+    </w:tblStylePr>
+  </w:style>
 </w:styles>
 </file>
 

</xml_diff>